<commit_message>
Add table of content and Numbering head line
</commit_message>
<xml_diff>
--- a/EPR 511.docx
+++ b/EPR 511.docx
@@ -39,52 +39,21 @@
               <w:trHeight w:val="2880"/>
               <w:jc w:val="center"/>
             </w:trPr>
-            <w:sdt>
-              <w:sdtPr>
-                <w:rPr>
-                  <w:rFonts w:asciiTheme="majorHAnsi" w:eastAsiaTheme="majorEastAsia" w:hAnsiTheme="majorHAnsi" w:cstheme="majorBidi"/>
-                  <w:caps/>
-                  <w:lang w:eastAsia="en-US"/>
-                </w:rPr>
-                <w:alias w:val="Company"/>
-                <w:id w:val="15524243"/>
-                <w:placeholder>
-                  <w:docPart w:val="D1E120BD624F4E30B45D76292D18ED0A"/>
-                </w:placeholder>
-                <w:showingPlcHdr/>
-                <w:dataBinding w:prefixMappings="xmlns:ns0='http://schemas.openxmlformats.org/officeDocument/2006/extended-properties'" w:xpath="/ns0:Properties[1]/ns0:Company[1]" w:storeItemID="{6668398D-A668-4E3E-A5EB-62B293D839F1}"/>
-                <w:text/>
-              </w:sdtPr>
-              <w:sdtEndPr>
-                <w:rPr>
-                  <w:lang w:eastAsia="ja-JP"/>
-                </w:rPr>
-              </w:sdtEndPr>
-              <w:sdtContent>
-                <w:tc>
-                  <w:tcPr>
-                    <w:tcW w:w="5000" w:type="pct"/>
-                  </w:tcPr>
-                  <w:p>
-                    <w:pPr>
-                      <w:pStyle w:val="NoSpacing"/>
-                      <w:jc w:val="center"/>
-                      <w:rPr>
-                        <w:rFonts w:asciiTheme="majorHAnsi" w:eastAsiaTheme="majorEastAsia" w:hAnsiTheme="majorHAnsi" w:cstheme="majorBidi"/>
-                        <w:caps/>
-                      </w:rPr>
-                    </w:pPr>
-                    <w:r>
-                      <w:rPr>
-                        <w:rFonts w:asciiTheme="majorHAnsi" w:eastAsiaTheme="majorEastAsia" w:hAnsiTheme="majorHAnsi" w:cstheme="majorBidi"/>
-                        <w:caps/>
-                      </w:rPr>
-                      <w:t>[Type the company name]</w:t>
-                    </w:r>
-                  </w:p>
-                </w:tc>
-              </w:sdtContent>
-            </w:sdt>
+            <w:tc>
+              <w:tcPr>
+                <w:tcW w:w="5000" w:type="pct"/>
+              </w:tcPr>
+              <w:p>
+                <w:pPr>
+                  <w:pStyle w:val="NoSpacing"/>
+                  <w:jc w:val="center"/>
+                  <w:rPr>
+                    <w:rFonts w:asciiTheme="majorHAnsi" w:eastAsiaTheme="majorEastAsia" w:hAnsiTheme="majorHAnsi" w:cstheme="majorBidi"/>
+                    <w:caps/>
+                  </w:rPr>
+                </w:pPr>
+              </w:p>
+            </w:tc>
           </w:tr>
           <w:tr>
             <w:trPr>
@@ -290,9 +259,6 @@
                 </w:rPr>
                 <w:alias w:val="Date"/>
                 <w:id w:val="516659546"/>
-                <w:placeholder>
-                  <w:docPart w:val="BA63D6AEDF0048DC88232530887768BA"/>
-                </w:placeholder>
                 <w:dataBinding w:prefixMappings="xmlns:ns0='http://schemas.microsoft.com/office/2006/coverPageProps'" w:xpath="/ns0:CoverPageProperties[1]/ns0:PublishDate[1]" w:storeItemID="{55AF091B-3C7A-41E3-B477-F2FDAA23CFDA}"/>
                 <w:date w:fullDate="2020-06-08T00:00:00Z">
                   <w:dateFormat w:val="M/d/yyyy"/>
@@ -332,43 +298,6 @@
         </w:tbl>
         <w:p/>
         <w:p/>
-        <w:tbl>
-          <w:tblPr>
-            <w:tblpPr w:leftFromText="187" w:rightFromText="187" w:horzAnchor="margin" w:tblpXSpec="center" w:tblpYSpec="bottom"/>
-            <w:tblW w:w="5000" w:type="pct"/>
-            <w:tblLook w:val="04A0" w:firstRow="1" w:lastRow="0" w:firstColumn="1" w:lastColumn="0" w:noHBand="0" w:noVBand="1"/>
-          </w:tblPr>
-          <w:tblGrid>
-            <w:gridCol w:w="9243"/>
-          </w:tblGrid>
-          <w:tr>
-            <w:sdt>
-              <w:sdtPr>
-                <w:alias w:val="Abstract"/>
-                <w:id w:val="8276291"/>
-                <w:showingPlcHdr/>
-                <w:dataBinding w:prefixMappings="xmlns:ns0='http://schemas.microsoft.com/office/2006/coverPageProps'" w:xpath="/ns0:CoverPageProperties[1]/ns0:Abstract[1]" w:storeItemID="{55AF091B-3C7A-41E3-B477-F2FDAA23CFDA}"/>
-                <w:text/>
-              </w:sdtPr>
-              <w:sdtEndPr/>
-              <w:sdtContent>
-                <w:tc>
-                  <w:tcPr>
-                    <w:tcW w:w="5000" w:type="pct"/>
-                  </w:tcPr>
-                  <w:p>
-                    <w:pPr>
-                      <w:pStyle w:val="NoSpacing"/>
-                    </w:pPr>
-                    <w:r>
-                      <w:t>[Type the abstract of the document here. The abstract is typically a short summary of the contents of the document. Type the abstract of the document here. The abstract is typically a short summary of the contents of the document.]</w:t>
-                    </w:r>
-                  </w:p>
-                </w:tc>
-              </w:sdtContent>
-            </w:sdt>
-          </w:tr>
-        </w:tbl>
         <w:p/>
         <w:p>
           <w:pPr>
@@ -391,35 +320,635 @@
         </w:p>
       </w:sdtContent>
     </w:sdt>
+    <w:sdt>
+      <w:sdtPr>
+        <w:id w:val="148096670"/>
+        <w:docPartObj>
+          <w:docPartGallery w:val="Table of Contents"/>
+          <w:docPartUnique/>
+        </w:docPartObj>
+      </w:sdtPr>
+      <w:sdtEndPr>
+        <w:rPr>
+          <w:rFonts w:asciiTheme="minorHAnsi" w:eastAsiaTheme="minorHAnsi" w:hAnsiTheme="minorHAnsi" w:cstheme="minorBidi"/>
+          <w:noProof/>
+          <w:color w:val="auto"/>
+          <w:sz w:val="22"/>
+          <w:szCs w:val="22"/>
+          <w:lang w:eastAsia="en-US"/>
+        </w:rPr>
+      </w:sdtEndPr>
+      <w:sdtContent>
+        <w:p>
+          <w:pPr>
+            <w:pStyle w:val="TOCHeading"/>
+          </w:pPr>
+          <w:r>
+            <w:t>Contents</w:t>
+          </w:r>
+          <w:bookmarkStart w:id="0" w:name="_GoBack"/>
+          <w:bookmarkEnd w:id="0"/>
+        </w:p>
+        <w:p>
+          <w:pPr>
+            <w:pStyle w:val="TOC1"/>
+            <w:tabs>
+              <w:tab w:val="left" w:pos="440"/>
+              <w:tab w:val="right" w:leader="dot" w:pos="9017"/>
+            </w:tabs>
+            <w:rPr>
+              <w:noProof/>
+            </w:rPr>
+          </w:pPr>
+          <w:r>
+            <w:fldChar w:fldCharType="begin"/>
+          </w:r>
+          <w:r>
+            <w:instrText xml:space="preserve"> TOC \o "1-3" \h \z \u </w:instrText>
+          </w:r>
+          <w:r>
+            <w:fldChar w:fldCharType="separate"/>
+          </w:r>
+          <w:hyperlink w:anchor="_Toc42586836" w:history="1">
+            <w:r>
+              <w:rPr>
+                <w:rStyle w:val="Hyperlink"/>
+                <w:b/>
+                <w:noProof/>
+              </w:rPr>
+              <w:t>I.</w:t>
+            </w:r>
+            <w:r>
+              <w:rPr>
+                <w:noProof/>
+              </w:rPr>
+              <w:tab/>
+            </w:r>
+            <w:r>
+              <w:rPr>
+                <w:rStyle w:val="Hyperlink"/>
+                <w:b/>
+                <w:noProof/>
+              </w:rPr>
+              <w:t>Analysis and result and discussion</w:t>
+            </w:r>
+            <w:r>
+              <w:rPr>
+                <w:noProof/>
+                <w:webHidden/>
+              </w:rPr>
+              <w:tab/>
+            </w:r>
+            <w:r>
+              <w:rPr>
+                <w:noProof/>
+                <w:webHidden/>
+              </w:rPr>
+              <w:fldChar w:fldCharType="begin"/>
+            </w:r>
+            <w:r>
+              <w:rPr>
+                <w:noProof/>
+                <w:webHidden/>
+              </w:rPr>
+              <w:instrText xml:space="preserve"> PAGEREF _Toc42586836 \h </w:instrText>
+            </w:r>
+            <w:r>
+              <w:rPr>
+                <w:noProof/>
+                <w:webHidden/>
+              </w:rPr>
+            </w:r>
+            <w:r>
+              <w:rPr>
+                <w:noProof/>
+                <w:webHidden/>
+              </w:rPr>
+              <w:fldChar w:fldCharType="separate"/>
+            </w:r>
+            <w:r>
+              <w:rPr>
+                <w:noProof/>
+                <w:webHidden/>
+              </w:rPr>
+              <w:t>2</w:t>
+            </w:r>
+            <w:r>
+              <w:rPr>
+                <w:noProof/>
+                <w:webHidden/>
+              </w:rPr>
+              <w:fldChar w:fldCharType="end"/>
+            </w:r>
+          </w:hyperlink>
+        </w:p>
+        <w:p>
+          <w:pPr>
+            <w:pStyle w:val="TOC2"/>
+            <w:tabs>
+              <w:tab w:val="left" w:pos="660"/>
+              <w:tab w:val="right" w:leader="dot" w:pos="9017"/>
+            </w:tabs>
+            <w:rPr>
+              <w:noProof/>
+            </w:rPr>
+          </w:pPr>
+          <w:hyperlink w:anchor="_Toc42586837" w:history="1">
+            <w:r>
+              <w:rPr>
+                <w:rStyle w:val="Hyperlink"/>
+                <w:noProof/>
+              </w:rPr>
+              <w:t>A.</w:t>
+            </w:r>
+            <w:r>
+              <w:rPr>
+                <w:noProof/>
+              </w:rPr>
+              <w:tab/>
+            </w:r>
+            <w:r>
+              <w:rPr>
+                <w:rStyle w:val="Hyperlink"/>
+                <w:b/>
+                <w:bCs/>
+                <w:noProof/>
+              </w:rPr>
+              <w:t>Job creation</w:t>
+            </w:r>
+            <w:r>
+              <w:rPr>
+                <w:noProof/>
+                <w:webHidden/>
+              </w:rPr>
+              <w:tab/>
+            </w:r>
+            <w:r>
+              <w:rPr>
+                <w:noProof/>
+                <w:webHidden/>
+              </w:rPr>
+              <w:fldChar w:fldCharType="begin"/>
+            </w:r>
+            <w:r>
+              <w:rPr>
+                <w:noProof/>
+                <w:webHidden/>
+              </w:rPr>
+              <w:instrText xml:space="preserve"> PAGEREF _Toc42586837 \h </w:instrText>
+            </w:r>
+            <w:r>
+              <w:rPr>
+                <w:noProof/>
+                <w:webHidden/>
+              </w:rPr>
+            </w:r>
+            <w:r>
+              <w:rPr>
+                <w:noProof/>
+                <w:webHidden/>
+              </w:rPr>
+              <w:fldChar w:fldCharType="separate"/>
+            </w:r>
+            <w:r>
+              <w:rPr>
+                <w:noProof/>
+                <w:webHidden/>
+              </w:rPr>
+              <w:t>2</w:t>
+            </w:r>
+            <w:r>
+              <w:rPr>
+                <w:noProof/>
+                <w:webHidden/>
+              </w:rPr>
+              <w:fldChar w:fldCharType="end"/>
+            </w:r>
+          </w:hyperlink>
+        </w:p>
+        <w:p>
+          <w:pPr>
+            <w:pStyle w:val="TOC2"/>
+            <w:tabs>
+              <w:tab w:val="left" w:pos="660"/>
+              <w:tab w:val="right" w:leader="dot" w:pos="9017"/>
+            </w:tabs>
+            <w:rPr>
+              <w:noProof/>
+            </w:rPr>
+          </w:pPr>
+          <w:hyperlink w:anchor="_Toc42586838" w:history="1">
+            <w:r>
+              <w:rPr>
+                <w:rStyle w:val="Hyperlink"/>
+                <w:b/>
+                <w:bCs/>
+                <w:noProof/>
+              </w:rPr>
+              <w:t>B.</w:t>
+            </w:r>
+            <w:r>
+              <w:rPr>
+                <w:noProof/>
+              </w:rPr>
+              <w:tab/>
+            </w:r>
+            <w:r>
+              <w:rPr>
+                <w:rStyle w:val="Hyperlink"/>
+                <w:b/>
+                <w:bCs/>
+                <w:noProof/>
+              </w:rPr>
+              <w:t>Innovation</w:t>
+            </w:r>
+            <w:r>
+              <w:rPr>
+                <w:noProof/>
+                <w:webHidden/>
+              </w:rPr>
+              <w:tab/>
+            </w:r>
+            <w:r>
+              <w:rPr>
+                <w:noProof/>
+                <w:webHidden/>
+              </w:rPr>
+              <w:fldChar w:fldCharType="begin"/>
+            </w:r>
+            <w:r>
+              <w:rPr>
+                <w:noProof/>
+                <w:webHidden/>
+              </w:rPr>
+              <w:instrText xml:space="preserve"> PAGEREF _Toc42586838 \h </w:instrText>
+            </w:r>
+            <w:r>
+              <w:rPr>
+                <w:noProof/>
+                <w:webHidden/>
+              </w:rPr>
+            </w:r>
+            <w:r>
+              <w:rPr>
+                <w:noProof/>
+                <w:webHidden/>
+              </w:rPr>
+              <w:fldChar w:fldCharType="separate"/>
+            </w:r>
+            <w:r>
+              <w:rPr>
+                <w:noProof/>
+                <w:webHidden/>
+              </w:rPr>
+              <w:t>3</w:t>
+            </w:r>
+            <w:r>
+              <w:rPr>
+                <w:noProof/>
+                <w:webHidden/>
+              </w:rPr>
+              <w:fldChar w:fldCharType="end"/>
+            </w:r>
+          </w:hyperlink>
+        </w:p>
+        <w:p>
+          <w:pPr>
+            <w:pStyle w:val="TOC2"/>
+            <w:tabs>
+              <w:tab w:val="left" w:pos="660"/>
+              <w:tab w:val="right" w:leader="dot" w:pos="9017"/>
+            </w:tabs>
+            <w:rPr>
+              <w:noProof/>
+            </w:rPr>
+          </w:pPr>
+          <w:hyperlink w:anchor="_Toc42586839" w:history="1">
+            <w:r>
+              <w:rPr>
+                <w:rStyle w:val="Hyperlink"/>
+                <w:b/>
+                <w:bCs/>
+                <w:noProof/>
+              </w:rPr>
+              <w:t>C.</w:t>
+            </w:r>
+            <w:r>
+              <w:rPr>
+                <w:noProof/>
+              </w:rPr>
+              <w:tab/>
+            </w:r>
+            <w:r>
+              <w:rPr>
+                <w:rStyle w:val="Hyperlink"/>
+                <w:b/>
+                <w:bCs/>
+                <w:noProof/>
+              </w:rPr>
+              <w:t>Business in service sector</w:t>
+            </w:r>
+            <w:r>
+              <w:rPr>
+                <w:noProof/>
+                <w:webHidden/>
+              </w:rPr>
+              <w:tab/>
+            </w:r>
+            <w:r>
+              <w:rPr>
+                <w:noProof/>
+                <w:webHidden/>
+              </w:rPr>
+              <w:fldChar w:fldCharType="begin"/>
+            </w:r>
+            <w:r>
+              <w:rPr>
+                <w:noProof/>
+                <w:webHidden/>
+              </w:rPr>
+              <w:instrText xml:space="preserve"> PAGEREF _Toc42586839 \h </w:instrText>
+            </w:r>
+            <w:r>
+              <w:rPr>
+                <w:noProof/>
+                <w:webHidden/>
+              </w:rPr>
+            </w:r>
+            <w:r>
+              <w:rPr>
+                <w:noProof/>
+                <w:webHidden/>
+              </w:rPr>
+              <w:fldChar w:fldCharType="separate"/>
+            </w:r>
+            <w:r>
+              <w:rPr>
+                <w:noProof/>
+                <w:webHidden/>
+              </w:rPr>
+              <w:t>3</w:t>
+            </w:r>
+            <w:r>
+              <w:rPr>
+                <w:noProof/>
+                <w:webHidden/>
+              </w:rPr>
+              <w:fldChar w:fldCharType="end"/>
+            </w:r>
+          </w:hyperlink>
+        </w:p>
+        <w:p>
+          <w:pPr>
+            <w:rPr>
+              <w:b/>
+              <w:bCs/>
+              <w:noProof/>
+            </w:rPr>
+          </w:pPr>
+          <w:r>
+            <w:rPr>
+              <w:b/>
+              <w:bCs/>
+              <w:noProof/>
+            </w:rPr>
+            <w:fldChar w:fldCharType="end"/>
+          </w:r>
+        </w:p>
+      </w:sdtContent>
+    </w:sdt>
+    <w:p>
+      <w:pPr>
+        <w:rPr>
+          <w:b/>
+          <w:bCs/>
+          <w:noProof/>
+        </w:rPr>
+      </w:pPr>
+    </w:p>
+    <w:p>
+      <w:pPr>
+        <w:rPr>
+          <w:b/>
+          <w:bCs/>
+          <w:noProof/>
+        </w:rPr>
+      </w:pPr>
+    </w:p>
+    <w:p>
+      <w:pPr>
+        <w:rPr>
+          <w:b/>
+          <w:bCs/>
+          <w:noProof/>
+        </w:rPr>
+      </w:pPr>
+    </w:p>
+    <w:p>
+      <w:pPr>
+        <w:rPr>
+          <w:b/>
+          <w:bCs/>
+          <w:noProof/>
+        </w:rPr>
+      </w:pPr>
+    </w:p>
+    <w:p>
+      <w:pPr>
+        <w:rPr>
+          <w:b/>
+          <w:bCs/>
+          <w:noProof/>
+        </w:rPr>
+      </w:pPr>
+    </w:p>
+    <w:p>
+      <w:pPr>
+        <w:rPr>
+          <w:b/>
+          <w:bCs/>
+          <w:noProof/>
+        </w:rPr>
+      </w:pPr>
+    </w:p>
+    <w:p>
+      <w:pPr>
+        <w:rPr>
+          <w:b/>
+          <w:bCs/>
+          <w:noProof/>
+        </w:rPr>
+      </w:pPr>
+    </w:p>
+    <w:p>
+      <w:pPr>
+        <w:rPr>
+          <w:b/>
+          <w:bCs/>
+          <w:noProof/>
+        </w:rPr>
+      </w:pPr>
+    </w:p>
+    <w:p>
+      <w:pPr>
+        <w:rPr>
+          <w:b/>
+          <w:bCs/>
+          <w:noProof/>
+        </w:rPr>
+      </w:pPr>
+    </w:p>
+    <w:p>
+      <w:pPr>
+        <w:rPr>
+          <w:b/>
+          <w:bCs/>
+          <w:noProof/>
+        </w:rPr>
+      </w:pPr>
+    </w:p>
+    <w:p>
+      <w:pPr>
+        <w:rPr>
+          <w:b/>
+          <w:bCs/>
+          <w:noProof/>
+        </w:rPr>
+      </w:pPr>
+    </w:p>
+    <w:p>
+      <w:pPr>
+        <w:rPr>
+          <w:b/>
+          <w:bCs/>
+          <w:noProof/>
+        </w:rPr>
+      </w:pPr>
+    </w:p>
+    <w:p>
+      <w:pPr>
+        <w:rPr>
+          <w:b/>
+          <w:bCs/>
+          <w:noProof/>
+        </w:rPr>
+      </w:pPr>
+    </w:p>
+    <w:p>
+      <w:pPr>
+        <w:rPr>
+          <w:b/>
+          <w:bCs/>
+          <w:noProof/>
+        </w:rPr>
+      </w:pPr>
+    </w:p>
+    <w:p>
+      <w:pPr>
+        <w:rPr>
+          <w:b/>
+          <w:bCs/>
+          <w:noProof/>
+        </w:rPr>
+      </w:pPr>
+    </w:p>
+    <w:p>
+      <w:pPr>
+        <w:rPr>
+          <w:b/>
+          <w:bCs/>
+          <w:noProof/>
+        </w:rPr>
+      </w:pPr>
+    </w:p>
+    <w:p>
+      <w:pPr>
+        <w:rPr>
+          <w:b/>
+          <w:bCs/>
+          <w:noProof/>
+        </w:rPr>
+      </w:pPr>
+    </w:p>
+    <w:p>
+      <w:pPr>
+        <w:rPr>
+          <w:b/>
+          <w:bCs/>
+          <w:noProof/>
+        </w:rPr>
+      </w:pPr>
+    </w:p>
+    <w:p>
+      <w:pPr>
+        <w:rPr>
+          <w:b/>
+          <w:bCs/>
+          <w:noProof/>
+        </w:rPr>
+      </w:pPr>
+    </w:p>
+    <w:p>
+      <w:pPr>
+        <w:rPr>
+          <w:b/>
+          <w:bCs/>
+          <w:noProof/>
+        </w:rPr>
+      </w:pPr>
+    </w:p>
+    <w:p>
+      <w:pPr>
+        <w:rPr>
+          <w:b/>
+          <w:bCs/>
+          <w:noProof/>
+        </w:rPr>
+      </w:pPr>
+    </w:p>
+    <w:p/>
+    <w:p>
+      <w:pPr>
+        <w:pStyle w:val="NormalWeb"/>
+        <w:numPr>
+          <w:ilvl w:val="0"/>
+          <w:numId w:val="1"/>
+        </w:numPr>
+        <w:spacing w:line="360" w:lineRule="auto"/>
+        <w:jc w:val="both"/>
+        <w:outlineLvl w:val="0"/>
+        <w:rPr>
+          <w:b/>
+          <w:color w:val="333333"/>
+          <w:sz w:val="32"/>
+        </w:rPr>
+      </w:pPr>
+      <w:bookmarkStart w:id="1" w:name="_Toc42586836"/>
+      <w:r>
+        <w:rPr>
+          <w:b/>
+          <w:color w:val="333333"/>
+          <w:sz w:val="32"/>
+        </w:rPr>
+        <w:lastRenderedPageBreak/>
+        <w:t>Analysis and result and discussion</w:t>
+      </w:r>
+      <w:bookmarkEnd w:id="1"/>
+      <w:r>
+        <w:rPr>
+          <w:b/>
+          <w:color w:val="333333"/>
+          <w:sz w:val="32"/>
+        </w:rPr>
+        <w:t xml:space="preserve"> </w:t>
+      </w:r>
+    </w:p>
     <w:p>
       <w:pPr>
         <w:pStyle w:val="NormalWeb"/>
         <w:spacing w:line="360" w:lineRule="auto"/>
         <w:jc w:val="both"/>
         <w:rPr>
-          <w:b/>
-          <w:color w:val="333333"/>
-          <w:sz w:val="32"/>
-        </w:rPr>
-      </w:pPr>
-      <w:bookmarkStart w:id="0" w:name="_GoBack"/>
-      <w:r>
-        <w:rPr>
-          <w:b/>
-          <w:color w:val="333333"/>
-          <w:sz w:val="32"/>
-        </w:rPr>
-        <w:lastRenderedPageBreak/>
-        <w:t xml:space="preserve">Analysis and result and discussion </w:t>
-      </w:r>
-    </w:p>
-    <w:bookmarkEnd w:id="0"/>
-    <w:p>
-      <w:pPr>
-        <w:pStyle w:val="NormalWeb"/>
-        <w:spacing w:line="360" w:lineRule="auto"/>
-        <w:jc w:val="both"/>
-        <w:rPr>
           <w:color w:val="333333"/>
         </w:rPr>
       </w:pPr>
@@ -595,12 +1124,18 @@
     <w:p>
       <w:pPr>
         <w:pStyle w:val="NormalWeb"/>
+        <w:numPr>
+          <w:ilvl w:val="0"/>
+          <w:numId w:val="2"/>
+        </w:numPr>
         <w:shd w:val="clear" w:color="auto" w:fill="FFFFFF"/>
         <w:spacing w:before="0" w:beforeAutospacing="0" w:after="0" w:afterAutospacing="0"/>
+        <w:outlineLvl w:val="1"/>
         <w:rPr>
           <w:color w:val="333333"/>
         </w:rPr>
       </w:pPr>
+      <w:bookmarkStart w:id="2" w:name="_Toc42586837"/>
       <w:r>
         <w:rPr>
           <w:rStyle w:val="Strong"/>
@@ -608,6 +1143,7 @@
         </w:rPr>
         <w:t>Job creation</w:t>
       </w:r>
+      <w:bookmarkEnd w:id="2"/>
     </w:p>
     <w:p>
       <w:pPr>
@@ -716,7 +1252,7 @@
             <wp:cNvGraphicFramePr/>
             <a:graphic xmlns:a="http://schemas.openxmlformats.org/drawingml/2006/main">
               <a:graphicData uri="http://schemas.openxmlformats.org/drawingml/2006/chart">
-                <c:chart xmlns:c="http://schemas.openxmlformats.org/drawingml/2006/chart" xmlns:r="http://schemas.openxmlformats.org/officeDocument/2006/relationships" r:id="rId8"/>
+                <c:chart xmlns:c="http://schemas.openxmlformats.org/drawingml/2006/chart" xmlns:r="http://schemas.openxmlformats.org/officeDocument/2006/relationships" r:id="rId10"/>
               </a:graphicData>
             </a:graphic>
           </wp:inline>
@@ -981,12 +1517,18 @@
     <w:p>
       <w:pPr>
         <w:pStyle w:val="NormalWeb"/>
+        <w:numPr>
+          <w:ilvl w:val="0"/>
+          <w:numId w:val="2"/>
+        </w:numPr>
         <w:shd w:val="clear" w:color="auto" w:fill="FFFFFF"/>
         <w:spacing w:before="0" w:beforeAutospacing="0" w:after="0" w:afterAutospacing="0"/>
-        <w:rPr>
-          <w:color w:val="333333"/>
+        <w:outlineLvl w:val="1"/>
+        <w:rPr>
+          <w:rStyle w:val="Strong"/>
         </w:rPr>
       </w:pPr>
+      <w:bookmarkStart w:id="3" w:name="_Toc42586838"/>
       <w:r>
         <w:rPr>
           <w:rStyle w:val="Strong"/>
@@ -995,6 +1537,7 @@
         <w:lastRenderedPageBreak/>
         <w:t>Innovation</w:t>
       </w:r>
+      <w:bookmarkEnd w:id="3"/>
     </w:p>
     <w:p>
       <w:pPr>
@@ -1206,7 +1749,7 @@
             <wp:cNvGraphicFramePr/>
             <a:graphic xmlns:a="http://schemas.openxmlformats.org/drawingml/2006/main">
               <a:graphicData uri="http://schemas.openxmlformats.org/drawingml/2006/chart">
-                <c:chart xmlns:c="http://schemas.openxmlformats.org/drawingml/2006/chart" xmlns:r="http://schemas.openxmlformats.org/officeDocument/2006/relationships" r:id="rId9"/>
+                <c:chart xmlns:c="http://schemas.openxmlformats.org/drawingml/2006/chart" xmlns:r="http://schemas.openxmlformats.org/officeDocument/2006/relationships" r:id="rId11"/>
               </a:graphicData>
             </a:graphic>
           </wp:inline>
@@ -1458,13 +2001,19 @@
     <w:p>
       <w:pPr>
         <w:pStyle w:val="NormalWeb"/>
+        <w:numPr>
+          <w:ilvl w:val="0"/>
+          <w:numId w:val="2"/>
+        </w:numPr>
         <w:shd w:val="clear" w:color="auto" w:fill="FFFFFF"/>
         <w:spacing w:before="0" w:beforeAutospacing="0" w:after="0" w:afterAutospacing="0"/>
+        <w:outlineLvl w:val="1"/>
         <w:rPr>
           <w:rStyle w:val="Strong"/>
           <w:color w:val="333333"/>
         </w:rPr>
       </w:pPr>
+      <w:bookmarkStart w:id="4" w:name="_Toc42586839"/>
       <w:r>
         <w:rPr>
           <w:rStyle w:val="Strong"/>
@@ -1479,6 +2028,7 @@
         </w:rPr>
         <w:t>service sector</w:t>
       </w:r>
+      <w:bookmarkEnd w:id="4"/>
     </w:p>
     <w:p>
       <w:pPr>
@@ -1766,7 +2316,7 @@
             <wp:cNvGraphicFramePr/>
             <a:graphic xmlns:a="http://schemas.openxmlformats.org/drawingml/2006/main">
               <a:graphicData uri="http://schemas.openxmlformats.org/drawingml/2006/chart">
-                <c:chart xmlns:c="http://schemas.openxmlformats.org/drawingml/2006/chart" xmlns:r="http://schemas.openxmlformats.org/officeDocument/2006/relationships" r:id="rId10"/>
+                <c:chart xmlns:c="http://schemas.openxmlformats.org/drawingml/2006/chart" xmlns:r="http://schemas.openxmlformats.org/officeDocument/2006/relationships" r:id="rId12"/>
               </a:graphicData>
             </a:graphic>
           </wp:inline>
@@ -1929,7 +2479,7 @@
             <wp:cNvGraphicFramePr/>
             <a:graphic xmlns:a="http://schemas.openxmlformats.org/drawingml/2006/main">
               <a:graphicData uri="http://schemas.openxmlformats.org/drawingml/2006/chart">
-                <c:chart xmlns:c="http://schemas.openxmlformats.org/drawingml/2006/chart" xmlns:r="http://schemas.openxmlformats.org/officeDocument/2006/relationships" r:id="rId11"/>
+                <c:chart xmlns:c="http://schemas.openxmlformats.org/drawingml/2006/chart" xmlns:r="http://schemas.openxmlformats.org/officeDocument/2006/relationships" r:id="rId13"/>
               </a:graphicData>
             </a:graphic>
           </wp:inline>
@@ -2040,7 +2590,7 @@
             <wp:cNvGraphicFramePr/>
             <a:graphic xmlns:a="http://schemas.openxmlformats.org/drawingml/2006/main">
               <a:graphicData uri="http://schemas.openxmlformats.org/drawingml/2006/chart">
-                <c:chart xmlns:c="http://schemas.openxmlformats.org/drawingml/2006/chart" xmlns:r="http://schemas.openxmlformats.org/officeDocument/2006/relationships" r:id="rId12"/>
+                <c:chart xmlns:c="http://schemas.openxmlformats.org/drawingml/2006/chart" xmlns:r="http://schemas.openxmlformats.org/officeDocument/2006/relationships" r:id="rId14"/>
               </a:graphicData>
             </a:graphic>
           </wp:inline>
@@ -2179,7 +2729,7 @@
             <wp:cNvGraphicFramePr/>
             <a:graphic xmlns:a="http://schemas.openxmlformats.org/drawingml/2006/main">
               <a:graphicData uri="http://schemas.openxmlformats.org/drawingml/2006/chart">
-                <c:chart xmlns:c="http://schemas.openxmlformats.org/drawingml/2006/chart" xmlns:r="http://schemas.openxmlformats.org/officeDocument/2006/relationships" r:id="rId13"/>
+                <c:chart xmlns:c="http://schemas.openxmlformats.org/drawingml/2006/chart" xmlns:r="http://schemas.openxmlformats.org/officeDocument/2006/relationships" r:id="rId15"/>
               </a:graphicData>
             </a:graphic>
           </wp:inline>
@@ -2310,7 +2860,7 @@
       </w:pPr>
     </w:p>
     <w:sectPr>
-      <w:footerReference w:type="default" r:id="rId14"/>
+      <w:footerReference w:type="default" r:id="rId16"/>
       <w:pgSz w:w="11907" w:h="16839" w:code="9"/>
       <w:pgMar w:top="1440" w:right="1440" w:bottom="1440" w:left="1440" w:header="2160" w:footer="1091" w:gutter="0"/>
       <w:pgNumType w:start="0"/>
@@ -2381,7 +2931,7 @@
           <w:rPr>
             <w:noProof/>
           </w:rPr>
-          <w:t>4</w:t>
+          <w:t>1</w:t>
         </w:r>
         <w:r>
           <w:rPr>
@@ -2423,6 +2973,278 @@
     </w:p>
   </w:footnote>
 </w:footnotes>
+</file>
+
+<file path=word/numbering.xml><?xml version="1.0" encoding="utf-8"?>
+<w:numbering xmlns:wpc="http://schemas.microsoft.com/office/word/2010/wordprocessingCanvas" xmlns:mc="http://schemas.openxmlformats.org/markup-compatibility/2006" xmlns:o="urn:schemas-microsoft-com:office:office" xmlns:r="http://schemas.openxmlformats.org/officeDocument/2006/relationships" xmlns:m="http://schemas.openxmlformats.org/officeDocument/2006/math" xmlns:v="urn:schemas-microsoft-com:vml" xmlns:wp14="http://schemas.microsoft.com/office/word/2010/wordprocessingDrawing" xmlns:wp="http://schemas.openxmlformats.org/drawingml/2006/wordprocessingDrawing" xmlns:w10="urn:schemas-microsoft-com:office:word" xmlns:w="http://schemas.openxmlformats.org/wordprocessingml/2006/main" xmlns:w14="http://schemas.microsoft.com/office/word/2010/wordml" xmlns:wpg="http://schemas.microsoft.com/office/word/2010/wordprocessingGroup" xmlns:wpi="http://schemas.microsoft.com/office/word/2010/wordprocessingInk" xmlns:wne="http://schemas.microsoft.com/office/word/2006/wordml" xmlns:wps="http://schemas.microsoft.com/office/word/2010/wordprocessingShape" mc:Ignorable="w14 wp14">
+  <w:abstractNum w:abstractNumId="0">
+    <w:nsid w:val="0621440B"/>
+    <w:multiLevelType w:val="hybridMultilevel"/>
+    <w:tmpl w:val="2D465DA6"/>
+    <w:lvl w:ilvl="0" w:tplc="04090013">
+      <w:start w:val="1"/>
+      <w:numFmt w:val="upperRoman"/>
+      <w:lvlText w:val="%1."/>
+      <w:lvlJc w:val="right"/>
+      <w:pPr>
+        <w:ind w:left="720" w:hanging="360"/>
+      </w:pPr>
+    </w:lvl>
+    <w:lvl w:ilvl="1" w:tplc="04090019" w:tentative="1">
+      <w:start w:val="1"/>
+      <w:numFmt w:val="lowerLetter"/>
+      <w:lvlText w:val="%2."/>
+      <w:lvlJc w:val="left"/>
+      <w:pPr>
+        <w:ind w:left="1440" w:hanging="360"/>
+      </w:pPr>
+    </w:lvl>
+    <w:lvl w:ilvl="2" w:tplc="0409001B" w:tentative="1">
+      <w:start w:val="1"/>
+      <w:numFmt w:val="lowerRoman"/>
+      <w:lvlText w:val="%3."/>
+      <w:lvlJc w:val="right"/>
+      <w:pPr>
+        <w:ind w:left="2160" w:hanging="180"/>
+      </w:pPr>
+    </w:lvl>
+    <w:lvl w:ilvl="3" w:tplc="0409000F" w:tentative="1">
+      <w:start w:val="1"/>
+      <w:numFmt w:val="decimal"/>
+      <w:lvlText w:val="%4."/>
+      <w:lvlJc w:val="left"/>
+      <w:pPr>
+        <w:ind w:left="2880" w:hanging="360"/>
+      </w:pPr>
+    </w:lvl>
+    <w:lvl w:ilvl="4" w:tplc="04090019" w:tentative="1">
+      <w:start w:val="1"/>
+      <w:numFmt w:val="lowerLetter"/>
+      <w:lvlText w:val="%5."/>
+      <w:lvlJc w:val="left"/>
+      <w:pPr>
+        <w:ind w:left="3600" w:hanging="360"/>
+      </w:pPr>
+    </w:lvl>
+    <w:lvl w:ilvl="5" w:tplc="0409001B" w:tentative="1">
+      <w:start w:val="1"/>
+      <w:numFmt w:val="lowerRoman"/>
+      <w:lvlText w:val="%6."/>
+      <w:lvlJc w:val="right"/>
+      <w:pPr>
+        <w:ind w:left="4320" w:hanging="180"/>
+      </w:pPr>
+    </w:lvl>
+    <w:lvl w:ilvl="6" w:tplc="0409000F" w:tentative="1">
+      <w:start w:val="1"/>
+      <w:numFmt w:val="decimal"/>
+      <w:lvlText w:val="%7."/>
+      <w:lvlJc w:val="left"/>
+      <w:pPr>
+        <w:ind w:left="5040" w:hanging="360"/>
+      </w:pPr>
+    </w:lvl>
+    <w:lvl w:ilvl="7" w:tplc="04090019" w:tentative="1">
+      <w:start w:val="1"/>
+      <w:numFmt w:val="lowerLetter"/>
+      <w:lvlText w:val="%8."/>
+      <w:lvlJc w:val="left"/>
+      <w:pPr>
+        <w:ind w:left="5760" w:hanging="360"/>
+      </w:pPr>
+    </w:lvl>
+    <w:lvl w:ilvl="8" w:tplc="0409001B" w:tentative="1">
+      <w:start w:val="1"/>
+      <w:numFmt w:val="lowerRoman"/>
+      <w:lvlText w:val="%9."/>
+      <w:lvlJc w:val="right"/>
+      <w:pPr>
+        <w:ind w:left="6480" w:hanging="180"/>
+      </w:pPr>
+    </w:lvl>
+  </w:abstractNum>
+  <w:abstractNum w:abstractNumId="1">
+    <w:nsid w:val="1BAC3CE6"/>
+    <w:multiLevelType w:val="hybridMultilevel"/>
+    <w:tmpl w:val="2E5CCBF2"/>
+    <w:lvl w:ilvl="0" w:tplc="04090015">
+      <w:start w:val="1"/>
+      <w:numFmt w:val="upperLetter"/>
+      <w:lvlText w:val="%1."/>
+      <w:lvlJc w:val="left"/>
+      <w:pPr>
+        <w:ind w:left="720" w:hanging="360"/>
+      </w:pPr>
+    </w:lvl>
+    <w:lvl w:ilvl="1" w:tplc="04090019" w:tentative="1">
+      <w:start w:val="1"/>
+      <w:numFmt w:val="lowerLetter"/>
+      <w:lvlText w:val="%2."/>
+      <w:lvlJc w:val="left"/>
+      <w:pPr>
+        <w:ind w:left="1440" w:hanging="360"/>
+      </w:pPr>
+    </w:lvl>
+    <w:lvl w:ilvl="2" w:tplc="0409001B" w:tentative="1">
+      <w:start w:val="1"/>
+      <w:numFmt w:val="lowerRoman"/>
+      <w:lvlText w:val="%3."/>
+      <w:lvlJc w:val="right"/>
+      <w:pPr>
+        <w:ind w:left="2160" w:hanging="180"/>
+      </w:pPr>
+    </w:lvl>
+    <w:lvl w:ilvl="3" w:tplc="0409000F" w:tentative="1">
+      <w:start w:val="1"/>
+      <w:numFmt w:val="decimal"/>
+      <w:lvlText w:val="%4."/>
+      <w:lvlJc w:val="left"/>
+      <w:pPr>
+        <w:ind w:left="2880" w:hanging="360"/>
+      </w:pPr>
+    </w:lvl>
+    <w:lvl w:ilvl="4" w:tplc="04090019" w:tentative="1">
+      <w:start w:val="1"/>
+      <w:numFmt w:val="lowerLetter"/>
+      <w:lvlText w:val="%5."/>
+      <w:lvlJc w:val="left"/>
+      <w:pPr>
+        <w:ind w:left="3600" w:hanging="360"/>
+      </w:pPr>
+    </w:lvl>
+    <w:lvl w:ilvl="5" w:tplc="0409001B" w:tentative="1">
+      <w:start w:val="1"/>
+      <w:numFmt w:val="lowerRoman"/>
+      <w:lvlText w:val="%6."/>
+      <w:lvlJc w:val="right"/>
+      <w:pPr>
+        <w:ind w:left="4320" w:hanging="180"/>
+      </w:pPr>
+    </w:lvl>
+    <w:lvl w:ilvl="6" w:tplc="0409000F" w:tentative="1">
+      <w:start w:val="1"/>
+      <w:numFmt w:val="decimal"/>
+      <w:lvlText w:val="%7."/>
+      <w:lvlJc w:val="left"/>
+      <w:pPr>
+        <w:ind w:left="5040" w:hanging="360"/>
+      </w:pPr>
+    </w:lvl>
+    <w:lvl w:ilvl="7" w:tplc="04090019" w:tentative="1">
+      <w:start w:val="1"/>
+      <w:numFmt w:val="lowerLetter"/>
+      <w:lvlText w:val="%8."/>
+      <w:lvlJc w:val="left"/>
+      <w:pPr>
+        <w:ind w:left="5760" w:hanging="360"/>
+      </w:pPr>
+    </w:lvl>
+    <w:lvl w:ilvl="8" w:tplc="0409001B" w:tentative="1">
+      <w:start w:val="1"/>
+      <w:numFmt w:val="lowerRoman"/>
+      <w:lvlText w:val="%9."/>
+      <w:lvlJc w:val="right"/>
+      <w:pPr>
+        <w:ind w:left="6480" w:hanging="180"/>
+      </w:pPr>
+    </w:lvl>
+  </w:abstractNum>
+  <w:abstractNum w:abstractNumId="2">
+    <w:nsid w:val="58D05E65"/>
+    <w:multiLevelType w:val="hybridMultilevel"/>
+    <w:tmpl w:val="11FAF5DA"/>
+    <w:lvl w:ilvl="0" w:tplc="04090015">
+      <w:start w:val="1"/>
+      <w:numFmt w:val="upperLetter"/>
+      <w:lvlText w:val="%1."/>
+      <w:lvlJc w:val="left"/>
+      <w:pPr>
+        <w:ind w:left="720" w:hanging="360"/>
+      </w:pPr>
+    </w:lvl>
+    <w:lvl w:ilvl="1" w:tplc="04090019" w:tentative="1">
+      <w:start w:val="1"/>
+      <w:numFmt w:val="lowerLetter"/>
+      <w:lvlText w:val="%2."/>
+      <w:lvlJc w:val="left"/>
+      <w:pPr>
+        <w:ind w:left="1440" w:hanging="360"/>
+      </w:pPr>
+    </w:lvl>
+    <w:lvl w:ilvl="2" w:tplc="0409001B" w:tentative="1">
+      <w:start w:val="1"/>
+      <w:numFmt w:val="lowerRoman"/>
+      <w:lvlText w:val="%3."/>
+      <w:lvlJc w:val="right"/>
+      <w:pPr>
+        <w:ind w:left="2160" w:hanging="180"/>
+      </w:pPr>
+    </w:lvl>
+    <w:lvl w:ilvl="3" w:tplc="0409000F" w:tentative="1">
+      <w:start w:val="1"/>
+      <w:numFmt w:val="decimal"/>
+      <w:lvlText w:val="%4."/>
+      <w:lvlJc w:val="left"/>
+      <w:pPr>
+        <w:ind w:left="2880" w:hanging="360"/>
+      </w:pPr>
+    </w:lvl>
+    <w:lvl w:ilvl="4" w:tplc="04090019" w:tentative="1">
+      <w:start w:val="1"/>
+      <w:numFmt w:val="lowerLetter"/>
+      <w:lvlText w:val="%5."/>
+      <w:lvlJc w:val="left"/>
+      <w:pPr>
+        <w:ind w:left="3600" w:hanging="360"/>
+      </w:pPr>
+    </w:lvl>
+    <w:lvl w:ilvl="5" w:tplc="0409001B" w:tentative="1">
+      <w:start w:val="1"/>
+      <w:numFmt w:val="lowerRoman"/>
+      <w:lvlText w:val="%6."/>
+      <w:lvlJc w:val="right"/>
+      <w:pPr>
+        <w:ind w:left="4320" w:hanging="180"/>
+      </w:pPr>
+    </w:lvl>
+    <w:lvl w:ilvl="6" w:tplc="0409000F" w:tentative="1">
+      <w:start w:val="1"/>
+      <w:numFmt w:val="decimal"/>
+      <w:lvlText w:val="%7."/>
+      <w:lvlJc w:val="left"/>
+      <w:pPr>
+        <w:ind w:left="5040" w:hanging="360"/>
+      </w:pPr>
+    </w:lvl>
+    <w:lvl w:ilvl="7" w:tplc="04090019" w:tentative="1">
+      <w:start w:val="1"/>
+      <w:numFmt w:val="lowerLetter"/>
+      <w:lvlText w:val="%8."/>
+      <w:lvlJc w:val="left"/>
+      <w:pPr>
+        <w:ind w:left="5760" w:hanging="360"/>
+      </w:pPr>
+    </w:lvl>
+    <w:lvl w:ilvl="8" w:tplc="0409001B" w:tentative="1">
+      <w:start w:val="1"/>
+      <w:numFmt w:val="lowerRoman"/>
+      <w:lvlText w:val="%9."/>
+      <w:lvlJc w:val="right"/>
+      <w:pPr>
+        <w:ind w:left="6480" w:hanging="180"/>
+      </w:pPr>
+    </w:lvl>
+  </w:abstractNum>
+  <w:num w:numId="1">
+    <w:abstractNumId w:val="0"/>
+  </w:num>
+  <w:num w:numId="2">
+    <w:abstractNumId w:val="1"/>
+  </w:num>
+  <w:num w:numId="3">
+    <w:abstractNumId w:val="2"/>
+  </w:num>
+</w:numbering>
 </file>
 
 <file path=word/styles.xml><?xml version="1.0" encoding="utf-8"?>
@@ -2585,6 +3407,29 @@
   <w:style w:type="paragraph" w:default="1" w:styleId="Normal">
     <w:name w:val="Normal"/>
     <w:qFormat/>
+  </w:style>
+  <w:style w:type="paragraph" w:styleId="Heading1">
+    <w:name w:val="heading 1"/>
+    <w:basedOn w:val="Normal"/>
+    <w:next w:val="Normal"/>
+    <w:link w:val="Heading1Char"/>
+    <w:uiPriority w:val="9"/>
+    <w:qFormat/>
+    <w:rsid w:val="007F1AD1"/>
+    <w:pPr>
+      <w:keepNext/>
+      <w:keepLines/>
+      <w:spacing w:before="480" w:after="0"/>
+      <w:outlineLvl w:val="0"/>
+    </w:pPr>
+    <w:rPr>
+      <w:rFonts w:asciiTheme="majorHAnsi" w:eastAsiaTheme="majorEastAsia" w:hAnsiTheme="majorHAnsi" w:cstheme="majorBidi"/>
+      <w:b/>
+      <w:bCs/>
+      <w:color w:val="365F91" w:themeColor="accent1" w:themeShade="BF"/>
+      <w:sz w:val="28"/>
+      <w:szCs w:val="28"/>
+    </w:rPr>
   </w:style>
   <w:style w:type="character" w:default="1" w:styleId="DefaultParagraphFont">
     <w:name w:val="Default Paragraph Font"/>
@@ -2771,6 +3616,73 @@
     <w:uiPriority w:val="99"/>
     <w:rsid w:val="003B36E8"/>
   </w:style>
+  <w:style w:type="character" w:customStyle="1" w:styleId="Heading1Char">
+    <w:name w:val="Heading 1 Char"/>
+    <w:basedOn w:val="DefaultParagraphFont"/>
+    <w:link w:val="Heading1"/>
+    <w:uiPriority w:val="9"/>
+    <w:rsid w:val="007F1AD1"/>
+    <w:rPr>
+      <w:rFonts w:asciiTheme="majorHAnsi" w:eastAsiaTheme="majorEastAsia" w:hAnsiTheme="majorHAnsi" w:cstheme="majorBidi"/>
+      <w:b/>
+      <w:bCs/>
+      <w:color w:val="365F91" w:themeColor="accent1" w:themeShade="BF"/>
+      <w:sz w:val="28"/>
+      <w:szCs w:val="28"/>
+    </w:rPr>
+  </w:style>
+  <w:style w:type="paragraph" w:styleId="TOCHeading">
+    <w:name w:val="TOC Heading"/>
+    <w:basedOn w:val="Heading1"/>
+    <w:next w:val="Normal"/>
+    <w:uiPriority w:val="39"/>
+    <w:semiHidden/>
+    <w:unhideWhenUsed/>
+    <w:qFormat/>
+    <w:rsid w:val="007F1AD1"/>
+    <w:pPr>
+      <w:outlineLvl w:val="9"/>
+    </w:pPr>
+    <w:rPr>
+      <w:lang w:eastAsia="ja-JP"/>
+    </w:rPr>
+  </w:style>
+  <w:style w:type="paragraph" w:styleId="TOC1">
+    <w:name w:val="toc 1"/>
+    <w:basedOn w:val="Normal"/>
+    <w:next w:val="Normal"/>
+    <w:autoRedefine/>
+    <w:uiPriority w:val="39"/>
+    <w:unhideWhenUsed/>
+    <w:rsid w:val="007F1AD1"/>
+    <w:pPr>
+      <w:spacing w:after="100"/>
+    </w:pPr>
+  </w:style>
+  <w:style w:type="paragraph" w:styleId="TOC2">
+    <w:name w:val="toc 2"/>
+    <w:basedOn w:val="Normal"/>
+    <w:next w:val="Normal"/>
+    <w:autoRedefine/>
+    <w:uiPriority w:val="39"/>
+    <w:unhideWhenUsed/>
+    <w:rsid w:val="007F1AD1"/>
+    <w:pPr>
+      <w:spacing w:after="100"/>
+      <w:ind w:left="220"/>
+    </w:pPr>
+  </w:style>
+  <w:style w:type="character" w:styleId="Hyperlink">
+    <w:name w:val="Hyperlink"/>
+    <w:basedOn w:val="DefaultParagraphFont"/>
+    <w:uiPriority w:val="99"/>
+    <w:unhideWhenUsed/>
+    <w:rsid w:val="007F1AD1"/>
+    <w:rPr>
+      <w:color w:val="0000FF" w:themeColor="hyperlink"/>
+      <w:u w:val="single"/>
+    </w:rPr>
+  </w:style>
 </w:styles>
 </file>
 
@@ -2934,6 +3846,29 @@
   <w:style w:type="paragraph" w:default="1" w:styleId="Normal">
     <w:name w:val="Normal"/>
     <w:qFormat/>
+  </w:style>
+  <w:style w:type="paragraph" w:styleId="Heading1">
+    <w:name w:val="heading 1"/>
+    <w:basedOn w:val="Normal"/>
+    <w:next w:val="Normal"/>
+    <w:link w:val="Heading1Char"/>
+    <w:uiPriority w:val="9"/>
+    <w:qFormat/>
+    <w:rsid w:val="007F1AD1"/>
+    <w:pPr>
+      <w:keepNext/>
+      <w:keepLines/>
+      <w:spacing w:before="480" w:after="0"/>
+      <w:outlineLvl w:val="0"/>
+    </w:pPr>
+    <w:rPr>
+      <w:rFonts w:asciiTheme="majorHAnsi" w:eastAsiaTheme="majorEastAsia" w:hAnsiTheme="majorHAnsi" w:cstheme="majorBidi"/>
+      <w:b/>
+      <w:bCs/>
+      <w:color w:val="365F91" w:themeColor="accent1" w:themeShade="BF"/>
+      <w:sz w:val="28"/>
+      <w:szCs w:val="28"/>
+    </w:rPr>
   </w:style>
   <w:style w:type="character" w:default="1" w:styleId="DefaultParagraphFont">
     <w:name w:val="Default Paragraph Font"/>
@@ -3120,6 +4055,73 @@
     <w:uiPriority w:val="99"/>
     <w:rsid w:val="003B36E8"/>
   </w:style>
+  <w:style w:type="character" w:customStyle="1" w:styleId="Heading1Char">
+    <w:name w:val="Heading 1 Char"/>
+    <w:basedOn w:val="DefaultParagraphFont"/>
+    <w:link w:val="Heading1"/>
+    <w:uiPriority w:val="9"/>
+    <w:rsid w:val="007F1AD1"/>
+    <w:rPr>
+      <w:rFonts w:asciiTheme="majorHAnsi" w:eastAsiaTheme="majorEastAsia" w:hAnsiTheme="majorHAnsi" w:cstheme="majorBidi"/>
+      <w:b/>
+      <w:bCs/>
+      <w:color w:val="365F91" w:themeColor="accent1" w:themeShade="BF"/>
+      <w:sz w:val="28"/>
+      <w:szCs w:val="28"/>
+    </w:rPr>
+  </w:style>
+  <w:style w:type="paragraph" w:styleId="TOCHeading">
+    <w:name w:val="TOC Heading"/>
+    <w:basedOn w:val="Heading1"/>
+    <w:next w:val="Normal"/>
+    <w:uiPriority w:val="39"/>
+    <w:semiHidden/>
+    <w:unhideWhenUsed/>
+    <w:qFormat/>
+    <w:rsid w:val="007F1AD1"/>
+    <w:pPr>
+      <w:outlineLvl w:val="9"/>
+    </w:pPr>
+    <w:rPr>
+      <w:lang w:eastAsia="ja-JP"/>
+    </w:rPr>
+  </w:style>
+  <w:style w:type="paragraph" w:styleId="TOC1">
+    <w:name w:val="toc 1"/>
+    <w:basedOn w:val="Normal"/>
+    <w:next w:val="Normal"/>
+    <w:autoRedefine/>
+    <w:uiPriority w:val="39"/>
+    <w:unhideWhenUsed/>
+    <w:rsid w:val="007F1AD1"/>
+    <w:pPr>
+      <w:spacing w:after="100"/>
+    </w:pPr>
+  </w:style>
+  <w:style w:type="paragraph" w:styleId="TOC2">
+    <w:name w:val="toc 2"/>
+    <w:basedOn w:val="Normal"/>
+    <w:next w:val="Normal"/>
+    <w:autoRedefine/>
+    <w:uiPriority w:val="39"/>
+    <w:unhideWhenUsed/>
+    <w:rsid w:val="007F1AD1"/>
+    <w:pPr>
+      <w:spacing w:after="100"/>
+      <w:ind w:left="220"/>
+    </w:pPr>
+  </w:style>
+  <w:style w:type="character" w:styleId="Hyperlink">
+    <w:name w:val="Hyperlink"/>
+    <w:basedOn w:val="DefaultParagraphFont"/>
+    <w:uiPriority w:val="99"/>
+    <w:unhideWhenUsed/>
+    <w:rsid w:val="007F1AD1"/>
+    <w:rPr>
+      <w:color w:val="0000FF" w:themeColor="hyperlink"/>
+      <w:u w:val="single"/>
+    </w:rPr>
+  </w:style>
 </w:styles>
 </file>
 
@@ -4604,11 +5606,11 @@
         </c:dLbls>
         <c:gapWidth val="219"/>
         <c:overlap val="-27"/>
-        <c:axId val="158420992"/>
-        <c:axId val="158422528"/>
+        <c:axId val="79662080"/>
+        <c:axId val="79676160"/>
       </c:barChart>
       <c:catAx>
-        <c:axId val="158420992"/>
+        <c:axId val="79662080"/>
         <c:scaling>
           <c:orientation val="minMax"/>
         </c:scaling>
@@ -4651,7 +5653,7 @@
             <a:endParaRPr lang="en-US"/>
           </a:p>
         </c:txPr>
-        <c:crossAx val="158422528"/>
+        <c:crossAx val="79676160"/>
         <c:crosses val="autoZero"/>
         <c:auto val="1"/>
         <c:lblAlgn val="ctr"/>
@@ -4659,7 +5661,7 @@
         <c:noMultiLvlLbl val="0"/>
       </c:catAx>
       <c:valAx>
-        <c:axId val="158422528"/>
+        <c:axId val="79676160"/>
         <c:scaling>
           <c:orientation val="minMax"/>
         </c:scaling>
@@ -4710,7 +5712,7 @@
             <a:endParaRPr lang="en-US"/>
           </a:p>
         </c:txPr>
-        <c:crossAx val="158420992"/>
+        <c:crossAx val="79662080"/>
         <c:crosses val="autoZero"/>
         <c:crossBetween val="between"/>
       </c:valAx>
@@ -6313,11 +7315,11 @@
         </c:dLbls>
         <c:gapWidth val="219"/>
         <c:overlap val="-27"/>
-        <c:axId val="115786496"/>
-        <c:axId val="115788032"/>
+        <c:axId val="152363008"/>
+        <c:axId val="152364544"/>
       </c:barChart>
       <c:catAx>
-        <c:axId val="115786496"/>
+        <c:axId val="152363008"/>
         <c:scaling>
           <c:orientation val="minMax"/>
         </c:scaling>
@@ -6360,7 +7362,7 @@
             <a:endParaRPr lang="en-US"/>
           </a:p>
         </c:txPr>
-        <c:crossAx val="115788032"/>
+        <c:crossAx val="152364544"/>
         <c:crosses val="autoZero"/>
         <c:auto val="1"/>
         <c:lblAlgn val="ctr"/>
@@ -6368,7 +7370,7 @@
         <c:noMultiLvlLbl val="0"/>
       </c:catAx>
       <c:valAx>
-        <c:axId val="115788032"/>
+        <c:axId val="152364544"/>
         <c:scaling>
           <c:orientation val="minMax"/>
         </c:scaling>
@@ -6405,7 +7407,7 @@
             <a:endParaRPr lang="en-US"/>
           </a:p>
         </c:txPr>
-        <c:crossAx val="115786496"/>
+        <c:crossAx val="152363008"/>
         <c:crosses val="autoZero"/>
         <c:crossBetween val="between"/>
       </c:valAx>
@@ -7975,11 +8977,11 @@
         </c:dLbls>
         <c:gapWidth val="219"/>
         <c:overlap val="-27"/>
-        <c:axId val="152425984"/>
-        <c:axId val="152427520"/>
+        <c:axId val="152277760"/>
+        <c:axId val="152279296"/>
       </c:barChart>
       <c:catAx>
-        <c:axId val="152425984"/>
+        <c:axId val="152277760"/>
         <c:scaling>
           <c:orientation val="minMax"/>
         </c:scaling>
@@ -8022,7 +9024,7 @@
             <a:endParaRPr lang="en-US"/>
           </a:p>
         </c:txPr>
-        <c:crossAx val="152427520"/>
+        <c:crossAx val="152279296"/>
         <c:crosses val="autoZero"/>
         <c:auto val="1"/>
         <c:lblAlgn val="ctr"/>
@@ -8030,7 +9032,7 @@
         <c:noMultiLvlLbl val="0"/>
       </c:catAx>
       <c:valAx>
-        <c:axId val="152427520"/>
+        <c:axId val="152279296"/>
         <c:scaling>
           <c:orientation val="minMax"/>
         </c:scaling>
@@ -8081,7 +9083,7 @@
             <a:endParaRPr lang="en-US"/>
           </a:p>
         </c:txPr>
-        <c:crossAx val="152425984"/>
+        <c:crossAx val="152277760"/>
         <c:crosses val="autoZero"/>
         <c:crossBetween val="between"/>
       </c:valAx>
@@ -8741,11 +9743,11 @@
         </c:dLbls>
         <c:gapWidth val="218"/>
         <c:overlap val="-27"/>
-        <c:axId val="152479232"/>
-        <c:axId val="152480768"/>
+        <c:axId val="152679168"/>
+        <c:axId val="152680704"/>
       </c:barChart>
       <c:catAx>
-        <c:axId val="152479232"/>
+        <c:axId val="152679168"/>
         <c:scaling>
           <c:orientation val="minMax"/>
         </c:scaling>
@@ -8754,7 +9756,7 @@
         <c:majorTickMark val="out"/>
         <c:minorTickMark val="none"/>
         <c:tickLblPos val="nextTo"/>
-        <c:crossAx val="152480768"/>
+        <c:crossAx val="152680704"/>
         <c:crosses val="autoZero"/>
         <c:auto val="1"/>
         <c:lblAlgn val="ctr"/>
@@ -8762,7 +9764,7 @@
         <c:noMultiLvlLbl val="0"/>
       </c:catAx>
       <c:valAx>
-        <c:axId val="152480768"/>
+        <c:axId val="152680704"/>
         <c:scaling>
           <c:orientation val="minMax"/>
         </c:scaling>
@@ -8773,7 +9775,7 @@
         <c:majorTickMark val="out"/>
         <c:minorTickMark val="none"/>
         <c:tickLblPos val="nextTo"/>
-        <c:crossAx val="152479232"/>
+        <c:crossAx val="152679168"/>
         <c:crosses val="autoZero"/>
         <c:crossBetween val="between"/>
       </c:valAx>
@@ -9944,11 +10946,11 @@
         </c:dLbls>
         <c:gapWidth val="219"/>
         <c:overlap val="-27"/>
-        <c:axId val="152762624"/>
-        <c:axId val="152768512"/>
+        <c:axId val="153175552"/>
+        <c:axId val="153177088"/>
       </c:barChart>
       <c:catAx>
-        <c:axId val="152762624"/>
+        <c:axId val="153175552"/>
         <c:scaling>
           <c:orientation val="minMax"/>
         </c:scaling>
@@ -9991,7 +10993,7 @@
             <a:endParaRPr lang="en-US"/>
           </a:p>
         </c:txPr>
-        <c:crossAx val="152768512"/>
+        <c:crossAx val="153177088"/>
         <c:crosses val="autoZero"/>
         <c:auto val="1"/>
         <c:lblAlgn val="ctr"/>
@@ -9999,7 +11001,7 @@
         <c:noMultiLvlLbl val="0"/>
       </c:catAx>
       <c:valAx>
-        <c:axId val="152768512"/>
+        <c:axId val="153177088"/>
         <c:scaling>
           <c:orientation val="minMax"/>
         </c:scaling>
@@ -10050,7 +11052,7 @@
             <a:endParaRPr lang="en-US"/>
           </a:p>
         </c:txPr>
-        <c:crossAx val="152762624"/>
+        <c:crossAx val="153175552"/>
         <c:crosses val="autoZero"/>
         <c:crossBetween val="between"/>
       </c:valAx>
@@ -10414,11 +11416,11 @@
         </c:dLbls>
         <c:gapWidth val="218"/>
         <c:overlap val="-27"/>
-        <c:axId val="152808064"/>
-        <c:axId val="152822144"/>
+        <c:axId val="153220992"/>
+        <c:axId val="153222528"/>
       </c:barChart>
       <c:catAx>
-        <c:axId val="152808064"/>
+        <c:axId val="153220992"/>
         <c:scaling>
           <c:orientation val="minMax"/>
         </c:scaling>
@@ -10427,7 +11429,7 @@
         <c:majorTickMark val="out"/>
         <c:minorTickMark val="none"/>
         <c:tickLblPos val="nextTo"/>
-        <c:crossAx val="152822144"/>
+        <c:crossAx val="153222528"/>
         <c:crosses val="autoZero"/>
         <c:auto val="1"/>
         <c:lblAlgn val="ctr"/>
@@ -10435,7 +11437,7 @@
         <c:noMultiLvlLbl val="0"/>
       </c:catAx>
       <c:valAx>
-        <c:axId val="152822144"/>
+        <c:axId val="153222528"/>
         <c:scaling>
           <c:orientation val="minMax"/>
         </c:scaling>
@@ -10446,7 +11448,7 @@
         <c:majorTickMark val="out"/>
         <c:minorTickMark val="none"/>
         <c:tickLblPos val="nextTo"/>
-        <c:crossAx val="152808064"/>
+        <c:crossAx val="153220992"/>
         <c:crosses val="autoZero"/>
         <c:crossBetween val="between"/>
       </c:valAx>
@@ -10478,36 +11480,6 @@
 <file path=word/glossary/document.xml><?xml version="1.0" encoding="utf-8"?>
 <w:glossaryDocument xmlns:wpc="http://schemas.microsoft.com/office/word/2010/wordprocessingCanvas" xmlns:mc="http://schemas.openxmlformats.org/markup-compatibility/2006" xmlns:o="urn:schemas-microsoft-com:office:office" xmlns:r="http://schemas.openxmlformats.org/officeDocument/2006/relationships" xmlns:m="http://schemas.openxmlformats.org/officeDocument/2006/math" xmlns:v="urn:schemas-microsoft-com:vml" xmlns:wp14="http://schemas.microsoft.com/office/word/2010/wordprocessingDrawing" xmlns:wp="http://schemas.openxmlformats.org/drawingml/2006/wordprocessingDrawing" xmlns:w10="urn:schemas-microsoft-com:office:word" xmlns:w="http://schemas.openxmlformats.org/wordprocessingml/2006/main" xmlns:w14="http://schemas.microsoft.com/office/word/2010/wordml" xmlns:wpg="http://schemas.microsoft.com/office/word/2010/wordprocessingGroup" xmlns:wpi="http://schemas.microsoft.com/office/word/2010/wordprocessingInk" xmlns:wne="http://schemas.microsoft.com/office/word/2006/wordml" xmlns:wps="http://schemas.microsoft.com/office/word/2010/wordprocessingShape" mc:Ignorable="w14 wp14">
   <w:docParts>
-    <w:docPart>
-      <w:docPartPr>
-        <w:name w:val="D1E120BD624F4E30B45D76292D18ED0A"/>
-        <w:category>
-          <w:name w:val="General"/>
-          <w:gallery w:val="placeholder"/>
-        </w:category>
-        <w:types>
-          <w:type w:val="bbPlcHdr"/>
-        </w:types>
-        <w:behaviors>
-          <w:behavior w:val="content"/>
-        </w:behaviors>
-        <w:guid w:val="{52AF8557-CC4C-4874-9B79-75966CFA81D3}"/>
-      </w:docPartPr>
-      <w:docPartBody>
-        <w:p>
-          <w:pPr>
-            <w:pStyle w:val="D1E120BD624F4E30B45D76292D18ED0A"/>
-          </w:pPr>
-          <w:r>
-            <w:rPr>
-              <w:rFonts w:asciiTheme="majorHAnsi" w:eastAsiaTheme="majorEastAsia" w:hAnsiTheme="majorHAnsi" w:cstheme="majorBidi"/>
-              <w:caps/>
-            </w:rPr>
-            <w:t>[Type the company name]</w:t>
-          </w:r>
-        </w:p>
-      </w:docPartBody>
-    </w:docPart>
     <w:docPart>
       <w:docPartPr>
         <w:name w:val="39DED53ED6774FBEA3A5265BA834539B"/>
@@ -10606,6 +11578,13 @@
 
 <file path=word/glossary/fontTable.xml><?xml version="1.0" encoding="utf-8"?>
 <w:fonts xmlns:mc="http://schemas.openxmlformats.org/markup-compatibility/2006" xmlns:r="http://schemas.openxmlformats.org/officeDocument/2006/relationships" xmlns:w="http://schemas.openxmlformats.org/wordprocessingml/2006/main" xmlns:w14="http://schemas.microsoft.com/office/word/2010/wordml" mc:Ignorable="w14">
+  <w:font w:name="Times New Roman">
+    <w:panose1 w:val="02020603050405020304"/>
+    <w:charset w:val="00"/>
+    <w:family w:val="roman"/>
+    <w:pitch w:val="variable"/>
+    <w:sig w:usb0="E0002AFF" w:usb1="C0007841" w:usb2="00000009" w:usb3="00000000" w:csb0="000001FF" w:csb1="00000000"/>
+  </w:font>
   <w:font w:name="Calibri">
     <w:panose1 w:val="020F0502020204030204"/>
     <w:charset w:val="00"/>
@@ -10620,12 +11599,12 @@
     <w:pitch w:val="variable"/>
     <w:sig w:usb0="E0002AFF" w:usb1="C0007843" w:usb2="00000009" w:usb3="00000000" w:csb0="000001FF" w:csb1="00000000"/>
   </w:font>
-  <w:font w:name="Times New Roman">
-    <w:panose1 w:val="02020603050405020304"/>
+  <w:font w:name="Cambria">
+    <w:panose1 w:val="02040503050406030204"/>
     <w:charset w:val="00"/>
     <w:family w:val="roman"/>
     <w:pitch w:val="variable"/>
-    <w:sig w:usb0="E0002AFF" w:usb1="C0007841" w:usb2="00000009" w:usb3="00000000" w:csb0="000001FF" w:csb1="00000000"/>
+    <w:sig w:usb0="E00002FF" w:usb1="400004FF" w:usb2="00000000" w:usb3="00000000" w:csb0="0000019F" w:csb1="00000000"/>
   </w:font>
   <w:font w:name="Tahoma">
     <w:panose1 w:val="020B0604030504040204"/>
@@ -10634,13 +11613,6 @@
     <w:notTrueType/>
     <w:pitch w:val="variable"/>
     <w:sig w:usb0="00000003" w:usb1="00000000" w:usb2="00000000" w:usb3="00000000" w:csb0="00000001" w:csb1="00000000"/>
-  </w:font>
-  <w:font w:name="Cambria">
-    <w:panose1 w:val="02040503050406030204"/>
-    <w:charset w:val="00"/>
-    <w:family w:val="roman"/>
-    <w:pitch w:val="variable"/>
-    <w:sig w:usb0="E00002FF" w:usb1="400004FF" w:usb2="00000000" w:usb3="00000000" w:csb0="0000019F" w:csb1="00000000"/>
   </w:font>
 </w:fonts>
 </file>
@@ -10662,6 +11634,7 @@
     <w:rsidRoot w:val="00A60A5E"/>
     <w:rsid w:val="00072336"/>
     <w:rsid w:val="00334744"/>
+    <w:rsid w:val="007C5F4C"/>
     <w:rsid w:val="00A60A5E"/>
     <w:rsid w:val="00D1454B"/>
   </w:rsids>
@@ -11416,10 +12389,22 @@
 </CoverPageProperties>
 </file>
 
+<file path=customXml/item2.xml><?xml version="1.0" encoding="utf-8"?>
+<b:Sources xmlns:b="http://schemas.openxmlformats.org/officeDocument/2006/bibliography" xmlns="http://schemas.openxmlformats.org/officeDocument/2006/bibliography" SelectedStyle="\APA.XSL" StyleName="APA"/>
+</file>
+
 <file path=customXml/itemProps1.xml><?xml version="1.0" encoding="utf-8"?>
 <ds:datastoreItem xmlns:ds="http://schemas.openxmlformats.org/officeDocument/2006/customXml" ds:itemID="{55AF091B-3C7A-41E3-B477-F2FDAA23CFDA}">
   <ds:schemaRefs>
     <ds:schemaRef ds:uri="http://schemas.microsoft.com/office/2006/coverPageProps"/>
   </ds:schemaRefs>
 </ds:datastoreItem>
+</file>
+
+<file path=customXml/itemProps2.xml><?xml version="1.0" encoding="utf-8"?>
+<ds:datastoreItem xmlns:ds="http://schemas.openxmlformats.org/officeDocument/2006/customXml" ds:itemID="{91F0B6D9-DAE2-47BB-B812-EF3F0D0D41A7}">
+  <ds:schemaRefs>
+    <ds:schemaRef ds:uri="http://schemas.openxmlformats.org/officeDocument/2006/bibliography"/>
+  </ds:schemaRefs>
+</ds:datastoreItem>
 </file>
</xml_diff>

<commit_message>
Add border to layout
</commit_message>
<xml_diff>
--- a/EPR 511.docx
+++ b/EPR 511.docx
@@ -322,6 +322,15 @@
     </w:sdt>
     <w:sdt>
       <w:sdtPr>
+        <w:rPr>
+          <w:rFonts w:asciiTheme="minorHAnsi" w:eastAsiaTheme="minorHAnsi" w:hAnsiTheme="minorHAnsi" w:cstheme="minorBidi"/>
+          <w:b w:val="0"/>
+          <w:bCs w:val="0"/>
+          <w:color w:val="auto"/>
+          <w:sz w:val="22"/>
+          <w:szCs w:val="22"/>
+          <w:lang w:eastAsia="en-US"/>
+        </w:rPr>
         <w:id w:val="148096670"/>
         <w:docPartObj>
           <w:docPartGallery w:val="Table of Contents"/>
@@ -330,12 +339,7 @@
       </w:sdtPr>
       <w:sdtEndPr>
         <w:rPr>
-          <w:rFonts w:asciiTheme="minorHAnsi" w:eastAsiaTheme="minorHAnsi" w:hAnsiTheme="minorHAnsi" w:cstheme="minorBidi"/>
           <w:noProof/>
-          <w:color w:val="auto"/>
-          <w:sz w:val="22"/>
-          <w:szCs w:val="22"/>
-          <w:lang w:eastAsia="en-US"/>
         </w:rPr>
       </w:sdtEndPr>
       <w:sdtContent>
@@ -346,8 +350,6 @@
           <w:r>
             <w:t>Contents</w:t>
           </w:r>
-          <w:bookmarkStart w:id="0" w:name="_GoBack"/>
-          <w:bookmarkEnd w:id="0"/>
         </w:p>
         <w:p>
           <w:pPr>
@@ -923,7 +925,7 @@
           <w:sz w:val="32"/>
         </w:rPr>
       </w:pPr>
-      <w:bookmarkStart w:id="1" w:name="_Toc42586836"/>
+      <w:bookmarkStart w:id="0" w:name="_Toc42586836"/>
       <w:r>
         <w:rPr>
           <w:b/>
@@ -933,7 +935,7 @@
         <w:lastRenderedPageBreak/>
         <w:t>Analysis and result and discussion</w:t>
       </w:r>
-      <w:bookmarkEnd w:id="1"/>
+      <w:bookmarkEnd w:id="0"/>
       <w:r>
         <w:rPr>
           <w:b/>
@@ -1135,7 +1137,7 @@
           <w:color w:val="333333"/>
         </w:rPr>
       </w:pPr>
-      <w:bookmarkStart w:id="2" w:name="_Toc42586837"/>
+      <w:bookmarkStart w:id="1" w:name="_Toc42586837"/>
       <w:r>
         <w:rPr>
           <w:rStyle w:val="Strong"/>
@@ -1143,7 +1145,7 @@
         </w:rPr>
         <w:t>Job creation</w:t>
       </w:r>
-      <w:bookmarkEnd w:id="2"/>
+      <w:bookmarkEnd w:id="1"/>
     </w:p>
     <w:p>
       <w:pPr>
@@ -1528,7 +1530,7 @@
           <w:rStyle w:val="Strong"/>
         </w:rPr>
       </w:pPr>
-      <w:bookmarkStart w:id="3" w:name="_Toc42586838"/>
+      <w:bookmarkStart w:id="2" w:name="_Toc42586838"/>
       <w:r>
         <w:rPr>
           <w:rStyle w:val="Strong"/>
@@ -1537,7 +1539,7 @@
         <w:lastRenderedPageBreak/>
         <w:t>Innovation</w:t>
       </w:r>
-      <w:bookmarkEnd w:id="3"/>
+      <w:bookmarkEnd w:id="2"/>
     </w:p>
     <w:p>
       <w:pPr>
@@ -2013,7 +2015,7 @@
           <w:color w:val="333333"/>
         </w:rPr>
       </w:pPr>
-      <w:bookmarkStart w:id="4" w:name="_Toc42586839"/>
+      <w:bookmarkStart w:id="3" w:name="_Toc42586839"/>
       <w:r>
         <w:rPr>
           <w:rStyle w:val="Strong"/>
@@ -2028,7 +2030,7 @@
         </w:rPr>
         <w:t>service sector</w:t>
       </w:r>
-      <w:bookmarkEnd w:id="4"/>
+      <w:bookmarkEnd w:id="3"/>
     </w:p>
     <w:p>
       <w:pPr>
@@ -2858,11 +2860,19 @@
           <w:szCs w:val="24"/>
         </w:rPr>
       </w:pPr>
+      <w:bookmarkStart w:id="4" w:name="_GoBack"/>
+      <w:bookmarkEnd w:id="4"/>
     </w:p>
     <w:sectPr>
       <w:footerReference w:type="default" r:id="rId16"/>
       <w:pgSz w:w="11907" w:h="16839" w:code="9"/>
       <w:pgMar w:top="1440" w:right="1440" w:bottom="1440" w:left="1440" w:header="2160" w:footer="1091" w:gutter="0"/>
+      <w:pgBorders w:offsetFrom="page">
+        <w:top w:val="single" w:sz="4" w:space="24" w:color="auto"/>
+        <w:left w:val="single" w:sz="4" w:space="24" w:color="auto"/>
+        <w:bottom w:val="single" w:sz="4" w:space="24" w:color="auto"/>
+        <w:right w:val="single" w:sz="4" w:space="24" w:color="auto"/>
+      </w:pgBorders>
       <w:pgNumType w:start="0"/>
       <w:cols w:space="720"/>
       <w:titlePg/>
@@ -2931,7 +2941,7 @@
           <w:rPr>
             <w:noProof/>
           </w:rPr>
-          <w:t>1</w:t>
+          <w:t>5</w:t>
         </w:r>
         <w:r>
           <w:rPr>
@@ -5606,11 +5616,11 @@
         </c:dLbls>
         <c:gapWidth val="219"/>
         <c:overlap val="-27"/>
-        <c:axId val="79662080"/>
-        <c:axId val="79676160"/>
+        <c:axId val="117828992"/>
+        <c:axId val="122229888"/>
       </c:barChart>
       <c:catAx>
-        <c:axId val="79662080"/>
+        <c:axId val="117828992"/>
         <c:scaling>
           <c:orientation val="minMax"/>
         </c:scaling>
@@ -5653,7 +5663,7 @@
             <a:endParaRPr lang="en-US"/>
           </a:p>
         </c:txPr>
-        <c:crossAx val="79676160"/>
+        <c:crossAx val="122229888"/>
         <c:crosses val="autoZero"/>
         <c:auto val="1"/>
         <c:lblAlgn val="ctr"/>
@@ -5661,7 +5671,7 @@
         <c:noMultiLvlLbl val="0"/>
       </c:catAx>
       <c:valAx>
-        <c:axId val="79676160"/>
+        <c:axId val="122229888"/>
         <c:scaling>
           <c:orientation val="minMax"/>
         </c:scaling>
@@ -5712,7 +5722,7 @@
             <a:endParaRPr lang="en-US"/>
           </a:p>
         </c:txPr>
-        <c:crossAx val="79662080"/>
+        <c:crossAx val="117828992"/>
         <c:crosses val="autoZero"/>
         <c:crossBetween val="between"/>
       </c:valAx>
@@ -7315,11 +7325,11 @@
         </c:dLbls>
         <c:gapWidth val="219"/>
         <c:overlap val="-27"/>
-        <c:axId val="152363008"/>
-        <c:axId val="152364544"/>
+        <c:axId val="122700160"/>
+        <c:axId val="122701696"/>
       </c:barChart>
       <c:catAx>
-        <c:axId val="152363008"/>
+        <c:axId val="122700160"/>
         <c:scaling>
           <c:orientation val="minMax"/>
         </c:scaling>
@@ -7362,7 +7372,7 @@
             <a:endParaRPr lang="en-US"/>
           </a:p>
         </c:txPr>
-        <c:crossAx val="152364544"/>
+        <c:crossAx val="122701696"/>
         <c:crosses val="autoZero"/>
         <c:auto val="1"/>
         <c:lblAlgn val="ctr"/>
@@ -7370,7 +7380,7 @@
         <c:noMultiLvlLbl val="0"/>
       </c:catAx>
       <c:valAx>
-        <c:axId val="152364544"/>
+        <c:axId val="122701696"/>
         <c:scaling>
           <c:orientation val="minMax"/>
         </c:scaling>
@@ -7407,7 +7417,7 @@
             <a:endParaRPr lang="en-US"/>
           </a:p>
         </c:txPr>
-        <c:crossAx val="152363008"/>
+        <c:crossAx val="122700160"/>
         <c:crosses val="autoZero"/>
         <c:crossBetween val="between"/>
       </c:valAx>
@@ -8977,11 +8987,11 @@
         </c:dLbls>
         <c:gapWidth val="219"/>
         <c:overlap val="-27"/>
-        <c:axId val="152277760"/>
-        <c:axId val="152279296"/>
+        <c:axId val="122393728"/>
+        <c:axId val="122395264"/>
       </c:barChart>
       <c:catAx>
-        <c:axId val="152277760"/>
+        <c:axId val="122393728"/>
         <c:scaling>
           <c:orientation val="minMax"/>
         </c:scaling>
@@ -9024,7 +9034,7 @@
             <a:endParaRPr lang="en-US"/>
           </a:p>
         </c:txPr>
-        <c:crossAx val="152279296"/>
+        <c:crossAx val="122395264"/>
         <c:crosses val="autoZero"/>
         <c:auto val="1"/>
         <c:lblAlgn val="ctr"/>
@@ -9032,7 +9042,7 @@
         <c:noMultiLvlLbl val="0"/>
       </c:catAx>
       <c:valAx>
-        <c:axId val="152279296"/>
+        <c:axId val="122395264"/>
         <c:scaling>
           <c:orientation val="minMax"/>
         </c:scaling>
@@ -9083,7 +9093,7 @@
             <a:endParaRPr lang="en-US"/>
           </a:p>
         </c:txPr>
-        <c:crossAx val="152277760"/>
+        <c:crossAx val="122393728"/>
         <c:crosses val="autoZero"/>
         <c:crossBetween val="between"/>
       </c:valAx>
@@ -9743,11 +9753,11 @@
         </c:dLbls>
         <c:gapWidth val="218"/>
         <c:overlap val="-27"/>
-        <c:axId val="152679168"/>
-        <c:axId val="152680704"/>
+        <c:axId val="122786944"/>
+        <c:axId val="122788480"/>
       </c:barChart>
       <c:catAx>
-        <c:axId val="152679168"/>
+        <c:axId val="122786944"/>
         <c:scaling>
           <c:orientation val="minMax"/>
         </c:scaling>
@@ -9756,7 +9766,7 @@
         <c:majorTickMark val="out"/>
         <c:minorTickMark val="none"/>
         <c:tickLblPos val="nextTo"/>
-        <c:crossAx val="152680704"/>
+        <c:crossAx val="122788480"/>
         <c:crosses val="autoZero"/>
         <c:auto val="1"/>
         <c:lblAlgn val="ctr"/>
@@ -9764,7 +9774,7 @@
         <c:noMultiLvlLbl val="0"/>
       </c:catAx>
       <c:valAx>
-        <c:axId val="152680704"/>
+        <c:axId val="122788480"/>
         <c:scaling>
           <c:orientation val="minMax"/>
         </c:scaling>
@@ -9775,7 +9785,7 @@
         <c:majorTickMark val="out"/>
         <c:minorTickMark val="none"/>
         <c:tickLblPos val="nextTo"/>
-        <c:crossAx val="152679168"/>
+        <c:crossAx val="122786944"/>
         <c:crosses val="autoZero"/>
         <c:crossBetween val="between"/>
       </c:valAx>
@@ -10946,11 +10956,11 @@
         </c:dLbls>
         <c:gapWidth val="219"/>
         <c:overlap val="-27"/>
-        <c:axId val="153175552"/>
-        <c:axId val="153177088"/>
+        <c:axId val="125089664"/>
+        <c:axId val="125091200"/>
       </c:barChart>
       <c:catAx>
-        <c:axId val="153175552"/>
+        <c:axId val="125089664"/>
         <c:scaling>
           <c:orientation val="minMax"/>
         </c:scaling>
@@ -10993,7 +11003,7 @@
             <a:endParaRPr lang="en-US"/>
           </a:p>
         </c:txPr>
-        <c:crossAx val="153177088"/>
+        <c:crossAx val="125091200"/>
         <c:crosses val="autoZero"/>
         <c:auto val="1"/>
         <c:lblAlgn val="ctr"/>
@@ -11001,7 +11011,7 @@
         <c:noMultiLvlLbl val="0"/>
       </c:catAx>
       <c:valAx>
-        <c:axId val="153177088"/>
+        <c:axId val="125091200"/>
         <c:scaling>
           <c:orientation val="minMax"/>
         </c:scaling>
@@ -11052,7 +11062,7 @@
             <a:endParaRPr lang="en-US"/>
           </a:p>
         </c:txPr>
-        <c:crossAx val="153175552"/>
+        <c:crossAx val="125089664"/>
         <c:crosses val="autoZero"/>
         <c:crossBetween val="between"/>
       </c:valAx>
@@ -11416,11 +11426,11 @@
         </c:dLbls>
         <c:gapWidth val="218"/>
         <c:overlap val="-27"/>
-        <c:axId val="153220992"/>
-        <c:axId val="153222528"/>
+        <c:axId val="124938496"/>
+        <c:axId val="124952576"/>
       </c:barChart>
       <c:catAx>
-        <c:axId val="153220992"/>
+        <c:axId val="124938496"/>
         <c:scaling>
           <c:orientation val="minMax"/>
         </c:scaling>
@@ -11429,7 +11439,7 @@
         <c:majorTickMark val="out"/>
         <c:minorTickMark val="none"/>
         <c:tickLblPos val="nextTo"/>
-        <c:crossAx val="153222528"/>
+        <c:crossAx val="124952576"/>
         <c:crosses val="autoZero"/>
         <c:auto val="1"/>
         <c:lblAlgn val="ctr"/>
@@ -11437,7 +11447,7 @@
         <c:noMultiLvlLbl val="0"/>
       </c:catAx>
       <c:valAx>
-        <c:axId val="153222528"/>
+        <c:axId val="124952576"/>
         <c:scaling>
           <c:orientation val="minMax"/>
         </c:scaling>
@@ -11448,7 +11458,7 @@
         <c:majorTickMark val="out"/>
         <c:minorTickMark val="none"/>
         <c:tickLblPos val="nextTo"/>
-        <c:crossAx val="153220992"/>
+        <c:crossAx val="124938496"/>
         <c:crosses val="autoZero"/>
         <c:crossBetween val="between"/>
       </c:valAx>
@@ -11542,49 +11552,12 @@
         </w:p>
       </w:docPartBody>
     </w:docPart>
-    <w:docPart>
-      <w:docPartPr>
-        <w:name w:val="932A868F83074D6F9CA8431D48E785AF"/>
-        <w:category>
-          <w:name w:val="General"/>
-          <w:gallery w:val="placeholder"/>
-        </w:category>
-        <w:types>
-          <w:type w:val="bbPlcHdr"/>
-        </w:types>
-        <w:behaviors>
-          <w:behavior w:val="content"/>
-        </w:behaviors>
-        <w:guid w:val="{E2DE2A1A-6536-475A-8FBB-CC08AF8604C4}"/>
-      </w:docPartPr>
-      <w:docPartBody>
-        <w:p>
-          <w:pPr>
-            <w:pStyle w:val="932A868F83074D6F9CA8431D48E785AF"/>
-          </w:pPr>
-          <w:r>
-            <w:rPr>
-              <w:b/>
-              <w:bCs/>
-            </w:rPr>
-            <w:t>[Type the author name]</w:t>
-          </w:r>
-        </w:p>
-      </w:docPartBody>
-    </w:docPart>
   </w:docParts>
 </w:glossaryDocument>
 </file>
 
 <file path=word/glossary/fontTable.xml><?xml version="1.0" encoding="utf-8"?>
 <w:fonts xmlns:mc="http://schemas.openxmlformats.org/markup-compatibility/2006" xmlns:r="http://schemas.openxmlformats.org/officeDocument/2006/relationships" xmlns:w="http://schemas.openxmlformats.org/wordprocessingml/2006/main" xmlns:w14="http://schemas.microsoft.com/office/word/2010/wordml" mc:Ignorable="w14">
-  <w:font w:name="Times New Roman">
-    <w:panose1 w:val="02020603050405020304"/>
-    <w:charset w:val="00"/>
-    <w:family w:val="roman"/>
-    <w:pitch w:val="variable"/>
-    <w:sig w:usb0="E0002AFF" w:usb1="C0007841" w:usb2="00000009" w:usb3="00000000" w:csb0="000001FF" w:csb1="00000000"/>
-  </w:font>
   <w:font w:name="Calibri">
     <w:panose1 w:val="020F0502020204030204"/>
     <w:charset w:val="00"/>
@@ -11605,6 +11578,13 @@
     <w:family w:val="roman"/>
     <w:pitch w:val="variable"/>
     <w:sig w:usb0="E00002FF" w:usb1="400004FF" w:usb2="00000000" w:usb3="00000000" w:csb0="0000019F" w:csb1="00000000"/>
+  </w:font>
+  <w:font w:name="Times New Roman">
+    <w:panose1 w:val="02020603050405020304"/>
+    <w:charset w:val="00"/>
+    <w:family w:val="roman"/>
+    <w:pitch w:val="variable"/>
+    <w:sig w:usb0="E0002AFF" w:usb1="C0007841" w:usb2="00000009" w:usb3="00000000" w:csb0="000001FF" w:csb1="00000000"/>
   </w:font>
   <w:font w:name="Tahoma">
     <w:panose1 w:val="020B0604030504040204"/>
@@ -11637,6 +11617,7 @@
     <w:rsid w:val="007C5F4C"/>
     <w:rsid w:val="00A60A5E"/>
     <w:rsid w:val="00D1454B"/>
+    <w:rsid w:val="00E27A79"/>
   </w:rsids>
   <m:mathPr>
     <m:mathFont m:val="Cambria Math"/>
@@ -12402,7 +12383,7 @@
 </file>
 
 <file path=customXml/itemProps2.xml><?xml version="1.0" encoding="utf-8"?>
-<ds:datastoreItem xmlns:ds="http://schemas.openxmlformats.org/officeDocument/2006/customXml" ds:itemID="{91F0B6D9-DAE2-47BB-B812-EF3F0D0D41A7}">
+<ds:datastoreItem xmlns:ds="http://schemas.openxmlformats.org/officeDocument/2006/customXml" ds:itemID="{8F0DCDB2-A1DE-4907-BD62-AF64A62E60EB}">
   <ds:schemaRefs>
     <ds:schemaRef ds:uri="http://schemas.openxmlformats.org/officeDocument/2006/bibliography"/>
   </ds:schemaRefs>

</xml_diff>

<commit_message>
Fix aligment of introduction
</commit_message>
<xml_diff>
--- a/EPR 511.docx
+++ b/EPR 511.docx
@@ -341,8 +341,6 @@
           <w:r>
             <w:t>Contents</w:t>
           </w:r>
-          <w:bookmarkStart w:id="0" w:name="_GoBack"/>
-          <w:bookmarkEnd w:id="0"/>
         </w:p>
         <w:p>
           <w:pPr>
@@ -1125,91 +1123,8 @@
       </w:pPr>
     </w:p>
     <w:p>
-      <w:pPr>
-        <w:rPr>
-          <w:b/>
-          <w:bCs/>
-          <w:noProof/>
-        </w:rPr>
-      </w:pPr>
-    </w:p>
-    <w:p>
-      <w:pPr>
-        <w:rPr>
-          <w:b/>
-          <w:bCs/>
-          <w:noProof/>
-        </w:rPr>
-      </w:pPr>
-    </w:p>
-    <w:p>
-      <w:pPr>
-        <w:rPr>
-          <w:b/>
-          <w:bCs/>
-          <w:noProof/>
-        </w:rPr>
-      </w:pPr>
-    </w:p>
-    <w:p/>
-    <w:p>
-      <w:pPr>
-        <w:pStyle w:val="NormalWeb"/>
-        <w:numPr>
-          <w:ilvl w:val="0"/>
-          <w:numId w:val="1"/>
-        </w:numPr>
-        <w:spacing w:line="360" w:lineRule="auto"/>
-        <w:jc w:val="both"/>
-        <w:outlineLvl w:val="0"/>
-        <w:rPr>
-          <w:b/>
-          <w:color w:val="333333"/>
-          <w:sz w:val="32"/>
-        </w:rPr>
-      </w:pPr>
-      <w:bookmarkStart w:id="1" w:name="_Toc42827847"/>
-      <w:r>
-        <w:rPr>
-          <w:b/>
-          <w:color w:val="333333"/>
-          <w:sz w:val="32"/>
-        </w:rPr>
-        <w:t>Introduction</w:t>
-      </w:r>
-      <w:bookmarkEnd w:id="1"/>
-    </w:p>
-    <w:p>
-      <w:pPr>
-        <w:pStyle w:val="NormalWeb"/>
-        <w:spacing w:line="360" w:lineRule="auto"/>
-        <w:jc w:val="both"/>
-        <w:rPr>
-          <w:color w:val="333333"/>
-        </w:rPr>
-      </w:pPr>
-      <w:r>
-        <w:rPr>
-          <w:color w:val="333333"/>
-        </w:rPr>
-        <w:t>Entrepreneurship is a set of skills that contribute to starting a new business by linking it to the ability to create new opportunities; it's an old and renewable phenomenon that contributes to the reference to innovative and creative individuals in various fields of business. Entrepreneurship plays an important role in supporting and developing the economy and society, as one of the most important engines of countries development. In this research, we will examine the most important aspects that entrepreneurship impacts such as Job creation, innovation, and business in services.</w:t>
-      </w:r>
-    </w:p>
-    <w:p>
-      <w:pPr>
-        <w:pStyle w:val="NormalWeb"/>
-        <w:spacing w:line="360" w:lineRule="auto"/>
-        <w:jc w:val="both"/>
-        <w:rPr>
-          <w:color w:val="333333"/>
-        </w:rPr>
-      </w:pPr>
-      <w:r>
-        <w:rPr>
-          <w:color w:val="333333"/>
-        </w:rPr>
-        <w:t>It can absorb more manpower, making it an appropriate environment for investing human resources and its impact on the study community. Also, it contributes to reducing the phenomena of unemployment and poverty, the most prevalent phenomena in societies that negatively affect the process of economic growth, which will be presented through this study. In addition, it's a catalyst for innovation, as it is an essential engine for innovation and innovation in any economic activity. Entrepreneurship helps make a lot of tangible changes to communities that can actually be seen on the ground. Moreover, it is also working to increase the rate of national income for both the individual and the family, which contributes to savings and investment and increases the economic cycle. Entrepreneurship contributes to the development of inventions and inventions as well as scientific research in various educational institutions.</w:t>
-      </w:r>
+      <w:bookmarkStart w:id="0" w:name="_GoBack"/>
+      <w:bookmarkEnd w:id="0"/>
     </w:p>
     <w:p>
       <w:pPr>
@@ -1227,388 +1142,39 @@
           <w:sz w:val="32"/>
         </w:rPr>
       </w:pPr>
-      <w:bookmarkStart w:id="2" w:name="_Toc42827848"/>
+      <w:bookmarkStart w:id="1" w:name="_Toc42827847"/>
       <w:r>
         <w:rPr>
           <w:b/>
           <w:color w:val="333333"/>
           <w:sz w:val="32"/>
         </w:rPr>
-        <w:t>II. Literature review</w:t>
-      </w:r>
-      <w:bookmarkEnd w:id="2"/>
-      <w:r>
-        <w:rPr>
-          <w:b/>
-          <w:color w:val="333333"/>
-          <w:sz w:val="32"/>
-        </w:rPr>
-        <w:t> </w:t>
-      </w:r>
-    </w:p>
-    <w:p>
-      <w:pPr>
-        <w:pStyle w:val="NormalWeb"/>
-        <w:shd w:val="clear" w:color="auto" w:fill="FFFFFF"/>
-        <w:spacing w:before="0" w:beforeAutospacing="0" w:after="0" w:afterAutospacing="0" w:line="324" w:lineRule="atLeast"/>
-        <w:rPr>
-          <w:color w:val="333333"/>
-        </w:rPr>
-      </w:pPr>
-      <w:r>
-        <w:rPr>
-          <w:color w:val="333333"/>
-        </w:rPr>
-        <w:t>There are many factors that affect the economic growth rate of a country. Concerning the role of entrepreneurship in stimulating economic growth, many links have been discussed. Some studies have tried to explain the power of entrepreneurship and how it is an important factor in increasing the level of economic growth in countries or various districts of a country. Data that has been gathered from </w:t>
-      </w:r>
-      <w:proofErr w:type="gramStart"/>
-      <w:r>
-        <w:rPr>
-          <w:color w:val="333333"/>
-        </w:rPr>
-        <w:t>GEM,</w:t>
-      </w:r>
-      <w:proofErr w:type="gramEnd"/>
-      <w:r>
-        <w:rPr>
-          <w:color w:val="333333"/>
-        </w:rPr>
-        <w:t> shows that that entrepreneur activities rate has a positive effect on economic growth. To measure the rate of this growth according to Van </w:t>
-      </w:r>
-      <w:proofErr w:type="spellStart"/>
-      <w:r>
-        <w:rPr>
-          <w:color w:val="333333"/>
-        </w:rPr>
-        <w:t>Stel</w:t>
-      </w:r>
-      <w:proofErr w:type="spellEnd"/>
-      <w:r>
-        <w:rPr>
-          <w:color w:val="333333"/>
-        </w:rPr>
-        <w:t xml:space="preserve"> et al (2004, 2005) there are three explanatory variables: the rate of entrepreneurship, output per capita and the world competition index. In developing countries growth factors such </w:t>
-      </w:r>
-      <w:r>
-        <w:rPr>
-          <w:color w:val="333333"/>
-        </w:rPr>
         <w:lastRenderedPageBreak/>
-        <w:t>as entrepreneurship and technological innovation has been explained by using production function of Cobb-Douglas, Wong Ho and </w:t>
-      </w:r>
-      <w:proofErr w:type="spellStart"/>
-      <w:proofErr w:type="gramStart"/>
-      <w:r>
-        <w:rPr>
-          <w:color w:val="333333"/>
-        </w:rPr>
-        <w:t>Autio</w:t>
-      </w:r>
-      <w:proofErr w:type="spellEnd"/>
-      <w:r>
-        <w:rPr>
-          <w:color w:val="333333"/>
-        </w:rPr>
-        <w:t>(</w:t>
-      </w:r>
-      <w:proofErr w:type="gramEnd"/>
-      <w:r>
-        <w:rPr>
-          <w:color w:val="333333"/>
-        </w:rPr>
-        <w:t>2005).</w:t>
-      </w:r>
-    </w:p>
-    <w:p>
-      <w:pPr>
-        <w:pStyle w:val="NormalWeb"/>
-        <w:shd w:val="clear" w:color="auto" w:fill="FFFFFF"/>
-        <w:spacing w:before="0" w:beforeAutospacing="0" w:after="0" w:afterAutospacing="0" w:line="324" w:lineRule="atLeast"/>
-        <w:rPr>
-          <w:color w:val="333333"/>
-        </w:rPr>
-      </w:pPr>
-      <w:r>
-        <w:rPr>
-          <w:color w:val="333333"/>
-        </w:rPr>
-        <w:t> </w:t>
-      </w:r>
-    </w:p>
-    <w:p>
-      <w:pPr>
-        <w:pStyle w:val="xs5"/>
-        <w:shd w:val="clear" w:color="auto" w:fill="FFFFFF"/>
-        <w:spacing w:before="0" w:beforeAutospacing="0" w:after="0" w:afterAutospacing="0"/>
-        <w:rPr>
-          <w:color w:val="333333"/>
-        </w:rPr>
-      </w:pPr>
-      <w:r>
-        <w:rPr>
-          <w:color w:val="333333"/>
-        </w:rPr>
-        <w:t>For achieving development an important and basic goal is the</w:t>
-      </w:r>
-      <w:r>
-        <w:rPr>
-          <w:color w:val="333333"/>
-        </w:rPr>
-        <w:t xml:space="preserve"> </w:t>
-      </w:r>
-      <w:r>
-        <w:rPr>
-          <w:color w:val="333333"/>
-        </w:rPr>
-        <w:t>optimal utilization of all available resources. Human workforces among other resources, play a vital role in the process. Entrepreneurship has helped create more job opportunities in different fields and that led to the optimization of the human workforce. The rapid growth of new companies has created jobs in small and medium sized companies. </w:t>
-      </w:r>
-      <w:proofErr w:type="spellStart"/>
-      <w:r>
-        <w:rPr>
-          <w:color w:val="333333"/>
-        </w:rPr>
-        <w:t>Stam</w:t>
-      </w:r>
-      <w:proofErr w:type="spellEnd"/>
-      <w:r>
-        <w:rPr>
-          <w:color w:val="333333"/>
-        </w:rPr>
-        <w:t> and </w:t>
-      </w:r>
-      <w:proofErr w:type="spellStart"/>
-      <w:r>
-        <w:rPr>
-          <w:color w:val="333333"/>
-        </w:rPr>
-        <w:t>Yanstel</w:t>
-      </w:r>
-      <w:proofErr w:type="spellEnd"/>
-      <w:r>
-        <w:rPr>
-          <w:color w:val="333333"/>
-        </w:rPr>
-        <w:t> (2009) used two scales of measuring entrepreneurship: The rate of entrepreneurship based on necessity and opportunity. The results indicated that the effect of these scales depend on the level of development in the country.</w:t>
-      </w:r>
-    </w:p>
-    <w:p>
-      <w:pPr>
-        <w:pStyle w:val="NormalWeb"/>
-        <w:shd w:val="clear" w:color="auto" w:fill="FFFFFF"/>
-        <w:spacing w:before="0" w:beforeAutospacing="0" w:after="0" w:afterAutospacing="0" w:line="324" w:lineRule="atLeast"/>
-        <w:rPr>
-          <w:color w:val="333333"/>
-        </w:rPr>
-      </w:pPr>
-      <w:r>
-        <w:rPr>
-          <w:color w:val="333333"/>
-        </w:rPr>
-        <w:t> </w:t>
-      </w:r>
-    </w:p>
-    <w:p>
-      <w:pPr>
-        <w:pStyle w:val="NormalWeb"/>
-        <w:shd w:val="clear" w:color="auto" w:fill="FFFFFF"/>
-        <w:spacing w:before="0" w:beforeAutospacing="0" w:after="0" w:afterAutospacing="0" w:line="324" w:lineRule="atLeast"/>
-        <w:rPr>
-          <w:color w:val="333333"/>
-        </w:rPr>
-      </w:pPr>
-      <w:r>
-        <w:rPr>
-          <w:color w:val="333333"/>
-        </w:rPr>
-        <w:t>There are numerous theoretical and empirical studies which consider that attributes like risk taking, innovation, the need of development and the managerial competence are important qualities for the entrepreneurship (</w:t>
-      </w:r>
-      <w:proofErr w:type="spellStart"/>
-      <w:r>
-        <w:rPr>
-          <w:color w:val="333333"/>
-        </w:rPr>
-        <w:t>Karlsson</w:t>
-      </w:r>
-      <w:proofErr w:type="spellEnd"/>
-      <w:r>
-        <w:rPr>
-          <w:color w:val="333333"/>
-        </w:rPr>
-        <w:t xml:space="preserve"> et al., 2004).Entrepreneurship is the incubator of the innovation and</w:t>
-      </w:r>
-      <w:r>
-        <w:rPr>
-          <w:color w:val="333333"/>
-        </w:rPr>
-        <w:t xml:space="preserve"> </w:t>
-      </w:r>
-      <w:r>
-        <w:rPr>
-          <w:color w:val="333333"/>
-        </w:rPr>
-        <w:t>different papers show that the economic development largely depends on innovation and the innovation capacity of the enterprises. When looking at the impact of entrepreneurship</w:t>
-      </w:r>
-      <w:r>
-        <w:rPr>
-          <w:color w:val="333333"/>
-        </w:rPr>
-        <w:t xml:space="preserve"> </w:t>
-      </w:r>
-      <w:r>
-        <w:rPr>
-          <w:color w:val="333333"/>
-        </w:rPr>
-        <w:t>on different geographical regions it was found that the more developed a country was, the higher the impact of entrepreneur. Question of whether countries that have shifted toward a greater role for entrepreneurship enjoy stronger growth is of great importance to policymakers (</w:t>
-      </w:r>
-      <w:proofErr w:type="spellStart"/>
-      <w:r>
-        <w:rPr>
-          <w:color w:val="333333"/>
-        </w:rPr>
-        <w:t>Audretsch</w:t>
-      </w:r>
-      <w:proofErr w:type="spellEnd"/>
-      <w:r>
-        <w:rPr>
-          <w:color w:val="333333"/>
-        </w:rPr>
-        <w:t> et al., 2007).</w:t>
-      </w:r>
-    </w:p>
-    <w:p>
-      <w:pPr>
-        <w:pStyle w:val="xs5"/>
-        <w:shd w:val="clear" w:color="auto" w:fill="FFFFFF"/>
-        <w:spacing w:before="0" w:beforeAutospacing="0" w:after="0" w:afterAutospacing="0"/>
-        <w:rPr>
-          <w:color w:val="333333"/>
-        </w:rPr>
-      </w:pPr>
-      <w:r>
-        <w:rPr>
-          <w:color w:val="333333"/>
-        </w:rPr>
-        <w:t> </w:t>
-      </w:r>
-    </w:p>
-    <w:p>
-      <w:pPr>
-        <w:pStyle w:val="NormalWeb"/>
-        <w:shd w:val="clear" w:color="auto" w:fill="FFFFFF"/>
-        <w:spacing w:before="0" w:beforeAutospacing="0" w:after="0" w:afterAutospacing="0" w:line="324" w:lineRule="atLeast"/>
-        <w:rPr>
-          <w:color w:val="333333"/>
-        </w:rPr>
-      </w:pPr>
-      <w:r>
-        <w:rPr>
-          <w:color w:val="333333"/>
-        </w:rPr>
-        <w:t>In some analyses, distinguishing between innovations in companies that offer services and the more general concept of innovation in services is important (Coombs &amp; Miles, 2000).With the ongoing growth of entrepreneurship innovation and services are now correlated and as expressed by (</w:t>
-      </w:r>
-      <w:proofErr w:type="spellStart"/>
-      <w:r>
-        <w:rPr>
-          <w:color w:val="333333"/>
-        </w:rPr>
-        <w:t>Sundbo</w:t>
-      </w:r>
-      <w:proofErr w:type="spellEnd"/>
-      <w:r>
-        <w:rPr>
-          <w:color w:val="333333"/>
-        </w:rPr>
-        <w:t>, 1998, p. 343) "In general, the innovation view can be applied to services". The service industry is one of the fastest growing thanks to entrepreneurship. It is expected that service industries are engaged in the process of company creation in a greater extent than other industries because most of </w:t>
-      </w:r>
-      <w:proofErr w:type="spellStart"/>
-      <w:r>
-        <w:rPr>
-          <w:color w:val="333333"/>
-        </w:rPr>
-        <w:t>thebusinesses</w:t>
-      </w:r>
-      <w:proofErr w:type="spellEnd"/>
-      <w:r>
-        <w:rPr>
-          <w:color w:val="333333"/>
-        </w:rPr>
-        <w:t xml:space="preserve"> need services, which induces the creation of service providers (</w:t>
-      </w:r>
-      <w:proofErr w:type="spellStart"/>
-      <w:r>
-        <w:rPr>
-          <w:color w:val="333333"/>
-        </w:rPr>
-        <w:t>Begg</w:t>
-      </w:r>
-      <w:proofErr w:type="spellEnd"/>
-      <w:r>
-        <w:rPr>
-          <w:color w:val="333333"/>
-        </w:rPr>
-        <w:t> 1993).</w:t>
-      </w:r>
-    </w:p>
-    <w:p>
-      <w:pPr>
-        <w:pStyle w:val="xs6"/>
-        <w:shd w:val="clear" w:color="auto" w:fill="FFFFFF"/>
-        <w:spacing w:before="75" w:beforeAutospacing="0" w:after="75" w:afterAutospacing="0"/>
-        <w:rPr>
-          <w:color w:val="333333"/>
-        </w:rPr>
-      </w:pPr>
-      <w:r>
-        <w:rPr>
-          <w:color w:val="333333"/>
-        </w:rPr>
-        <w:t>Entrepreneurship has always a part of the human community‘s development. We are indebted to it for having prosperity in various fields such as the economical, technological and cultural areas</w:t>
-      </w:r>
-      <w:bookmarkStart w:id="3" w:name="x__GoBack"/>
-      <w:bookmarkEnd w:id="3"/>
-      <w:r>
-        <w:rPr>
-          <w:color w:val="333333"/>
-        </w:rPr>
-        <w:t>. </w:t>
-      </w:r>
+        <w:t>Introduction</w:t>
+      </w:r>
+      <w:bookmarkEnd w:id="1"/>
     </w:p>
     <w:p>
       <w:pPr>
         <w:pStyle w:val="NormalWeb"/>
         <w:spacing w:line="360" w:lineRule="auto"/>
         <w:jc w:val="both"/>
-        <w:outlineLvl w:val="0"/>
-        <w:rPr>
-          <w:b/>
-          <w:color w:val="333333"/>
-          <w:sz w:val="32"/>
+        <w:rPr>
+          <w:color w:val="333333"/>
         </w:rPr>
       </w:pPr>
-      <w:bookmarkStart w:id="4" w:name="_Toc42827849"/>
-      <w:r>
-        <w:rPr>
-          <w:b/>
-          <w:color w:val="333333"/>
-          <w:sz w:val="32"/>
-        </w:rPr>
-        <w:t>III. Methodology</w:t>
-      </w:r>
-      <w:bookmarkEnd w:id="4"/>
-      <w:r>
-        <w:rPr>
-          <w:b/>
-          <w:color w:val="333333"/>
-          <w:sz w:val="32"/>
-        </w:rPr>
-        <w:t> </w:t>
+      <w:r>
+        <w:rPr>
+          <w:color w:val="333333"/>
+        </w:rPr>
+        <w:t>Entrepreneurship is a set of skills that contribute to starting a new business by linking it to the ability to create new opportunities; it's an old and renewable phenomenon that contributes to the reference to innovative and creative individuals in various fields of business. Entrepreneurship plays an important role in supporting and developing the economy and society, as one of the most important engines of countries development. In this research, we will examine the most important aspects that entrepreneurship impacts such as Job creation, innovation, and business in services.</w:t>
       </w:r>
     </w:p>
     <w:p>
       <w:pPr>
         <w:pStyle w:val="NormalWeb"/>
-        <w:shd w:val="clear" w:color="auto" w:fill="FFFFFF"/>
-        <w:spacing w:before="0" w:beforeAutospacing="0" w:after="0" w:afterAutospacing="0" w:line="324" w:lineRule="atLeast"/>
+        <w:spacing w:line="360" w:lineRule="auto"/>
+        <w:jc w:val="both"/>
         <w:rPr>
           <w:color w:val="333333"/>
         </w:rPr>
@@ -1617,104 +1183,7 @@
         <w:rPr>
           <w:color w:val="333333"/>
         </w:rPr>
-        <w:t>We conducted this research which covers entrepreneurship impact through sampling technique on quantitative data, we choose Global Entrepreneurship Monitor (GEM) to take our sample from because it is a trusted resource on entrepreneurship and 2016/2017 report is the most complete and recent. Our sample was populated from 64 countries using last year GEM report for 2016/2017. The analysis was done through Excel which has the ability to organize huge amount of data into orderly spreadsheets and charts in short time. </w:t>
-      </w:r>
-    </w:p>
-    <w:p>
-      <w:pPr>
-        <w:pStyle w:val="NormalWeb"/>
-        <w:shd w:val="clear" w:color="auto" w:fill="FFFFFF"/>
-        <w:spacing w:before="0" w:beforeAutospacing="0" w:after="0" w:afterAutospacing="0" w:line="324" w:lineRule="atLeast"/>
-        <w:rPr>
-          <w:color w:val="333333"/>
-        </w:rPr>
-      </w:pPr>
-      <w:r>
-        <w:rPr>
-          <w:color w:val="333333"/>
-        </w:rPr>
-        <w:lastRenderedPageBreak/>
-        <w:t>Some weaknesses are lacking of advanced modeling, development of statistical approaches. The Subject of the comparing is entrepreneurship impact which has 3 general factors (Job expectations, innovation, and industry percent in business services sector). Four dimensions will take place in the research:</w:t>
-      </w:r>
-    </w:p>
-    <w:p>
-      <w:pPr>
-        <w:pStyle w:val="NormalWeb"/>
-        <w:shd w:val="clear" w:color="auto" w:fill="FFFFFF"/>
-        <w:spacing w:before="0" w:beforeAutospacing="0" w:after="0" w:afterAutospacing="0" w:line="324" w:lineRule="atLeast"/>
-        <w:rPr>
-          <w:color w:val="333333"/>
-        </w:rPr>
-      </w:pPr>
-      <w:r>
-        <w:rPr>
-          <w:color w:val="333333"/>
-        </w:rPr>
-        <w:t>1. First we choose to discuss the factors of entrepreneurship impact differentials between Asia and Oceania, Africa, Europe, Latin America and Caribbean, and North America.</w:t>
-      </w:r>
-    </w:p>
-    <w:p>
-      <w:pPr>
-        <w:pStyle w:val="NormalWeb"/>
-        <w:shd w:val="clear" w:color="auto" w:fill="FFFFFF"/>
-        <w:spacing w:before="0" w:beforeAutospacing="0" w:after="0" w:afterAutospacing="0" w:line="324" w:lineRule="atLeast"/>
-        <w:rPr>
-          <w:color w:val="333333"/>
-        </w:rPr>
-      </w:pPr>
-      <w:r>
-        <w:rPr>
-          <w:color w:val="333333"/>
-        </w:rPr>
-        <w:t>2. Identify under what economical level is every country (efficiency-driven, factor-driven, and innovation-driven).</w:t>
-      </w:r>
-    </w:p>
-    <w:p>
-      <w:pPr>
-        <w:pStyle w:val="NormalWeb"/>
-        <w:shd w:val="clear" w:color="auto" w:fill="FFFFFF"/>
-        <w:spacing w:before="0" w:beforeAutospacing="0" w:after="0" w:afterAutospacing="0" w:line="324" w:lineRule="atLeast"/>
-        <w:rPr>
-          <w:color w:val="333333"/>
-        </w:rPr>
-      </w:pPr>
-      <w:r>
-        <w:rPr>
-          <w:color w:val="333333"/>
-        </w:rPr>
-        <w:t>3. The differential of factors of entrepreneur impact between Arab countries.</w:t>
-      </w:r>
-    </w:p>
-    <w:p>
-      <w:pPr>
-        <w:pStyle w:val="NormalWeb"/>
-        <w:shd w:val="clear" w:color="auto" w:fill="FFFFFF"/>
-        <w:spacing w:before="0" w:beforeAutospacing="0" w:after="0" w:afterAutospacing="0" w:line="324" w:lineRule="atLeast"/>
-        <w:rPr>
-          <w:color w:val="333333"/>
-        </w:rPr>
-      </w:pPr>
-      <w:r>
-        <w:rPr>
-          <w:color w:val="333333"/>
-        </w:rPr>
-        <w:t>4. Compare Saudi Arabia with the average of the word and average of Arab countries depending on the factors of entrepreneur impact.</w:t>
-      </w:r>
-    </w:p>
-    <w:p>
-      <w:pPr>
-        <w:pStyle w:val="NormalWeb"/>
-        <w:shd w:val="clear" w:color="auto" w:fill="FFFFFF"/>
-        <w:spacing w:before="0" w:beforeAutospacing="0" w:after="0" w:afterAutospacing="0" w:line="324" w:lineRule="atLeast"/>
-        <w:rPr>
-          <w:color w:val="333333"/>
-        </w:rPr>
-      </w:pPr>
-      <w:r>
-        <w:rPr>
-          <w:color w:val="333333"/>
-        </w:rPr>
-        <w:t> After the analysis and the discussions parts done the results will be qualitative that may enhance the understanding of the relations that occurs or not between of the data. We also followed the ethical standards required in a research (informed consent, don’t harm, respect for anonymity and confidentiality, respect for privacy, vulnerable groups of people...etc.).</w:t>
+        <w:t>It can absorb more manpower, making it an appropriate environment for investing human resources and its impact on the study community. Also, it contributes to reducing the phenomena of unemployment and poverty, the most prevalent phenomena in societies that negatively affect the process of economic growth, which will be presented through this study. In addition, it's a catalyst for innovation, as it is an essential engine for innovation and innovation in any economic activity. Entrepreneurship helps make a lot of tangible changes to communities that can actually be seen on the ground. Moreover, it is also working to increase the rate of national income for both the individual and the family, which contributes to savings and investment and increases the economic cycle. Entrepreneurship contributes to the development of inventions and inventions as well as scientific research in various educational institutions.</w:t>
       </w:r>
     </w:p>
     <w:p>
@@ -1733,6 +1202,506 @@
           <w:sz w:val="32"/>
         </w:rPr>
       </w:pPr>
+      <w:bookmarkStart w:id="2" w:name="_Toc42827848"/>
+      <w:r>
+        <w:rPr>
+          <w:b/>
+          <w:color w:val="333333"/>
+          <w:sz w:val="32"/>
+        </w:rPr>
+        <w:t>II. Literature review</w:t>
+      </w:r>
+      <w:bookmarkEnd w:id="2"/>
+      <w:r>
+        <w:rPr>
+          <w:b/>
+          <w:color w:val="333333"/>
+          <w:sz w:val="32"/>
+        </w:rPr>
+        <w:t> </w:t>
+      </w:r>
+    </w:p>
+    <w:p>
+      <w:pPr>
+        <w:pStyle w:val="NormalWeb"/>
+        <w:shd w:val="clear" w:color="auto" w:fill="FFFFFF"/>
+        <w:spacing w:before="0" w:beforeAutospacing="0" w:after="0" w:afterAutospacing="0" w:line="324" w:lineRule="atLeast"/>
+        <w:rPr>
+          <w:color w:val="333333"/>
+        </w:rPr>
+      </w:pPr>
+      <w:r>
+        <w:rPr>
+          <w:color w:val="333333"/>
+        </w:rPr>
+        <w:t>There are many factors that affect the economic growth rate of a country. Concerning the role of entrepreneurship in stimulating economic growth, many links have been discussed. Some studies have tried to explain the power of entrepreneurship and how it is an important factor in increasing the level of economic growth in countries or various districts of a country. Data that has been gathered from </w:t>
+      </w:r>
+      <w:proofErr w:type="gramStart"/>
+      <w:r>
+        <w:rPr>
+          <w:color w:val="333333"/>
+        </w:rPr>
+        <w:t>GEM,</w:t>
+      </w:r>
+      <w:proofErr w:type="gramEnd"/>
+      <w:r>
+        <w:rPr>
+          <w:color w:val="333333"/>
+        </w:rPr>
+        <w:t> shows that that entrepreneur activities rate has a positive effect on economic growth. To measure the rate of this growth according to Van </w:t>
+      </w:r>
+      <w:proofErr w:type="spellStart"/>
+      <w:r>
+        <w:rPr>
+          <w:color w:val="333333"/>
+        </w:rPr>
+        <w:t>Stel</w:t>
+      </w:r>
+      <w:proofErr w:type="spellEnd"/>
+      <w:r>
+        <w:rPr>
+          <w:color w:val="333333"/>
+        </w:rPr>
+        <w:t> et al (2004, 2005) there are three explanatory variables: the rate of entrepreneurship, output per capita and the world competition index. In developing countries growth factors such as entrepreneurship and technological innovation has been explained by using production function of Cobb-Douglas, Wong Ho and </w:t>
+      </w:r>
+      <w:proofErr w:type="spellStart"/>
+      <w:proofErr w:type="gramStart"/>
+      <w:r>
+        <w:rPr>
+          <w:color w:val="333333"/>
+        </w:rPr>
+        <w:t>Autio</w:t>
+      </w:r>
+      <w:proofErr w:type="spellEnd"/>
+      <w:r>
+        <w:rPr>
+          <w:color w:val="333333"/>
+        </w:rPr>
+        <w:t>(</w:t>
+      </w:r>
+      <w:proofErr w:type="gramEnd"/>
+      <w:r>
+        <w:rPr>
+          <w:color w:val="333333"/>
+        </w:rPr>
+        <w:t>2005).</w:t>
+      </w:r>
+    </w:p>
+    <w:p>
+      <w:pPr>
+        <w:pStyle w:val="NormalWeb"/>
+        <w:shd w:val="clear" w:color="auto" w:fill="FFFFFF"/>
+        <w:spacing w:before="0" w:beforeAutospacing="0" w:after="0" w:afterAutospacing="0" w:line="324" w:lineRule="atLeast"/>
+        <w:rPr>
+          <w:color w:val="333333"/>
+        </w:rPr>
+      </w:pPr>
+      <w:r>
+        <w:rPr>
+          <w:color w:val="333333"/>
+        </w:rPr>
+        <w:t> </w:t>
+      </w:r>
+    </w:p>
+    <w:p>
+      <w:pPr>
+        <w:pStyle w:val="xs5"/>
+        <w:shd w:val="clear" w:color="auto" w:fill="FFFFFF"/>
+        <w:spacing w:before="0" w:beforeAutospacing="0" w:after="0" w:afterAutospacing="0"/>
+        <w:rPr>
+          <w:color w:val="333333"/>
+        </w:rPr>
+      </w:pPr>
+      <w:r>
+        <w:rPr>
+          <w:color w:val="333333"/>
+        </w:rPr>
+        <w:lastRenderedPageBreak/>
+        <w:t>For achieving development an important and basic goal is the</w:t>
+      </w:r>
+      <w:r>
+        <w:rPr>
+          <w:color w:val="333333"/>
+        </w:rPr>
+        <w:t xml:space="preserve"> </w:t>
+      </w:r>
+      <w:r>
+        <w:rPr>
+          <w:color w:val="333333"/>
+        </w:rPr>
+        <w:t>optimal utilization of all available resources. Human workforces among other resources, play a vital role in the process. Entrepreneurship has helped create more job opportunities in different fields and that led to the optimization of the human workforce. The rapid growth of new companies has created jobs in small and medium sized companies. </w:t>
+      </w:r>
+      <w:proofErr w:type="spellStart"/>
+      <w:r>
+        <w:rPr>
+          <w:color w:val="333333"/>
+        </w:rPr>
+        <w:t>Stam</w:t>
+      </w:r>
+      <w:proofErr w:type="spellEnd"/>
+      <w:r>
+        <w:rPr>
+          <w:color w:val="333333"/>
+        </w:rPr>
+        <w:t> and </w:t>
+      </w:r>
+      <w:proofErr w:type="spellStart"/>
+      <w:r>
+        <w:rPr>
+          <w:color w:val="333333"/>
+        </w:rPr>
+        <w:t>Yanstel</w:t>
+      </w:r>
+      <w:proofErr w:type="spellEnd"/>
+      <w:r>
+        <w:rPr>
+          <w:color w:val="333333"/>
+        </w:rPr>
+        <w:t> (2009) used two scales of measuring entrepreneurship: The rate of entrepreneurship based on necessity and opportunity. The results indicated that the effect of these scales depend on the level of development in the country.</w:t>
+      </w:r>
+    </w:p>
+    <w:p>
+      <w:pPr>
+        <w:pStyle w:val="NormalWeb"/>
+        <w:shd w:val="clear" w:color="auto" w:fill="FFFFFF"/>
+        <w:spacing w:before="0" w:beforeAutospacing="0" w:after="0" w:afterAutospacing="0" w:line="324" w:lineRule="atLeast"/>
+        <w:rPr>
+          <w:color w:val="333333"/>
+        </w:rPr>
+      </w:pPr>
+      <w:r>
+        <w:rPr>
+          <w:color w:val="333333"/>
+        </w:rPr>
+        <w:t> </w:t>
+      </w:r>
+    </w:p>
+    <w:p>
+      <w:pPr>
+        <w:pStyle w:val="NormalWeb"/>
+        <w:shd w:val="clear" w:color="auto" w:fill="FFFFFF"/>
+        <w:spacing w:before="0" w:beforeAutospacing="0" w:after="0" w:afterAutospacing="0" w:line="324" w:lineRule="atLeast"/>
+        <w:rPr>
+          <w:color w:val="333333"/>
+        </w:rPr>
+      </w:pPr>
+      <w:r>
+        <w:rPr>
+          <w:color w:val="333333"/>
+        </w:rPr>
+        <w:t>There are numerous theoretical and empirical studies which consider that attributes like risk taking, innovation, the need of development and the managerial competence are important qualities for the entrepreneurship (</w:t>
+      </w:r>
+      <w:proofErr w:type="spellStart"/>
+      <w:r>
+        <w:rPr>
+          <w:color w:val="333333"/>
+        </w:rPr>
+        <w:t>Karlsson</w:t>
+      </w:r>
+      <w:proofErr w:type="spellEnd"/>
+      <w:r>
+        <w:rPr>
+          <w:color w:val="333333"/>
+        </w:rPr>
+        <w:t xml:space="preserve"> et al., 2004).Entrepreneurship is the incubator of the innovation and</w:t>
+      </w:r>
+      <w:r>
+        <w:rPr>
+          <w:color w:val="333333"/>
+        </w:rPr>
+        <w:t xml:space="preserve"> </w:t>
+      </w:r>
+      <w:r>
+        <w:rPr>
+          <w:color w:val="333333"/>
+        </w:rPr>
+        <w:t>different papers show that the economic development largely depends on innovation and the innovation capacity of the enterprises. When looking at the impact of entrepreneurship</w:t>
+      </w:r>
+      <w:r>
+        <w:rPr>
+          <w:color w:val="333333"/>
+        </w:rPr>
+        <w:t xml:space="preserve"> </w:t>
+      </w:r>
+      <w:r>
+        <w:rPr>
+          <w:color w:val="333333"/>
+        </w:rPr>
+        <w:t>on different geographical regions it was found that the more developed a country was, the higher the impact of entrepreneur. Question of whether countries that have shifted toward a greater role for entrepreneurship enjoy stronger growth is of great importance to policymakers (</w:t>
+      </w:r>
+      <w:proofErr w:type="spellStart"/>
+      <w:r>
+        <w:rPr>
+          <w:color w:val="333333"/>
+        </w:rPr>
+        <w:t>Audretsch</w:t>
+      </w:r>
+      <w:proofErr w:type="spellEnd"/>
+      <w:r>
+        <w:rPr>
+          <w:color w:val="333333"/>
+        </w:rPr>
+        <w:t> et al., 2007).</w:t>
+      </w:r>
+    </w:p>
+    <w:p>
+      <w:pPr>
+        <w:pStyle w:val="xs5"/>
+        <w:shd w:val="clear" w:color="auto" w:fill="FFFFFF"/>
+        <w:spacing w:before="0" w:beforeAutospacing="0" w:after="0" w:afterAutospacing="0"/>
+        <w:rPr>
+          <w:color w:val="333333"/>
+        </w:rPr>
+      </w:pPr>
+      <w:r>
+        <w:rPr>
+          <w:color w:val="333333"/>
+        </w:rPr>
+        <w:t> </w:t>
+      </w:r>
+    </w:p>
+    <w:p>
+      <w:pPr>
+        <w:pStyle w:val="NormalWeb"/>
+        <w:shd w:val="clear" w:color="auto" w:fill="FFFFFF"/>
+        <w:spacing w:before="0" w:beforeAutospacing="0" w:after="0" w:afterAutospacing="0" w:line="324" w:lineRule="atLeast"/>
+        <w:rPr>
+          <w:color w:val="333333"/>
+        </w:rPr>
+      </w:pPr>
+      <w:r>
+        <w:rPr>
+          <w:color w:val="333333"/>
+        </w:rPr>
+        <w:t>In some analyses, distinguishing between innovations in companies that offer services and the more general concept of innovation in services is important (Coombs &amp; Miles, 2000).With the ongoing growth of entrepreneurship innovation and services are now correlated and as expressed by (</w:t>
+      </w:r>
+      <w:proofErr w:type="spellStart"/>
+      <w:r>
+        <w:rPr>
+          <w:color w:val="333333"/>
+        </w:rPr>
+        <w:t>Sundbo</w:t>
+      </w:r>
+      <w:proofErr w:type="spellEnd"/>
+      <w:r>
+        <w:rPr>
+          <w:color w:val="333333"/>
+        </w:rPr>
+        <w:t>, 1998, p. 343) "In general, the innovation view can be applied to services". The service industry is one of the fastest growing thanks to entrepreneurship. It is expected that service industries are engaged in the process of company creation in a greater extent than other industries because most of </w:t>
+      </w:r>
+      <w:proofErr w:type="spellStart"/>
+      <w:r>
+        <w:rPr>
+          <w:color w:val="333333"/>
+        </w:rPr>
+        <w:t>thebusinesses</w:t>
+      </w:r>
+      <w:proofErr w:type="spellEnd"/>
+      <w:r>
+        <w:rPr>
+          <w:color w:val="333333"/>
+        </w:rPr>
+        <w:t xml:space="preserve"> need services, which induces the creation of service providers (</w:t>
+      </w:r>
+      <w:proofErr w:type="spellStart"/>
+      <w:r>
+        <w:rPr>
+          <w:color w:val="333333"/>
+        </w:rPr>
+        <w:t>Begg</w:t>
+      </w:r>
+      <w:proofErr w:type="spellEnd"/>
+      <w:r>
+        <w:rPr>
+          <w:color w:val="333333"/>
+        </w:rPr>
+        <w:t> 1993).</w:t>
+      </w:r>
+    </w:p>
+    <w:p>
+      <w:pPr>
+        <w:pStyle w:val="xs6"/>
+        <w:shd w:val="clear" w:color="auto" w:fill="FFFFFF"/>
+        <w:spacing w:before="75" w:beforeAutospacing="0" w:after="75" w:afterAutospacing="0"/>
+        <w:rPr>
+          <w:color w:val="333333"/>
+        </w:rPr>
+      </w:pPr>
+      <w:r>
+        <w:rPr>
+          <w:color w:val="333333"/>
+        </w:rPr>
+        <w:t>Entrepreneurship has always a part of the human community‘s development. We are indebted to it for having prosperity in various fields such as the economical, technological and cultural areas</w:t>
+      </w:r>
+      <w:bookmarkStart w:id="3" w:name="x__GoBack"/>
+      <w:bookmarkEnd w:id="3"/>
+      <w:r>
+        <w:rPr>
+          <w:color w:val="333333"/>
+        </w:rPr>
+        <w:t>. </w:t>
+      </w:r>
+    </w:p>
+    <w:p>
+      <w:pPr>
+        <w:pStyle w:val="NormalWeb"/>
+        <w:spacing w:line="360" w:lineRule="auto"/>
+        <w:jc w:val="both"/>
+        <w:outlineLvl w:val="0"/>
+        <w:rPr>
+          <w:b/>
+          <w:color w:val="333333"/>
+          <w:sz w:val="32"/>
+        </w:rPr>
+      </w:pPr>
+      <w:bookmarkStart w:id="4" w:name="_Toc42827849"/>
+      <w:r>
+        <w:rPr>
+          <w:b/>
+          <w:color w:val="333333"/>
+          <w:sz w:val="32"/>
+        </w:rPr>
+        <w:t>III. Methodology</w:t>
+      </w:r>
+      <w:bookmarkEnd w:id="4"/>
+      <w:r>
+        <w:rPr>
+          <w:b/>
+          <w:color w:val="333333"/>
+          <w:sz w:val="32"/>
+        </w:rPr>
+        <w:t> </w:t>
+      </w:r>
+    </w:p>
+    <w:p>
+      <w:pPr>
+        <w:pStyle w:val="NormalWeb"/>
+        <w:shd w:val="clear" w:color="auto" w:fill="FFFFFF"/>
+        <w:spacing w:before="0" w:beforeAutospacing="0" w:after="0" w:afterAutospacing="0" w:line="324" w:lineRule="atLeast"/>
+        <w:rPr>
+          <w:color w:val="333333"/>
+        </w:rPr>
+      </w:pPr>
+      <w:r>
+        <w:rPr>
+          <w:color w:val="333333"/>
+        </w:rPr>
+        <w:t>We conducted this research which covers entrepreneurship impact through sampling technique on quantitative data, we choose Global Entrepreneurship Monitor (GEM) to take our sample from because it is a trusted resource on entrepreneurship and 2016/2017 report is the most complete and recent. Our sample was populated from 64 countries using last year GEM report for 2016/2017. The analysis was done through Excel which has the ability to organize huge amount of data into orderly spreadsheets and charts in short time. </w:t>
+      </w:r>
+    </w:p>
+    <w:p>
+      <w:pPr>
+        <w:pStyle w:val="NormalWeb"/>
+        <w:shd w:val="clear" w:color="auto" w:fill="FFFFFF"/>
+        <w:spacing w:before="0" w:beforeAutospacing="0" w:after="0" w:afterAutospacing="0" w:line="324" w:lineRule="atLeast"/>
+        <w:rPr>
+          <w:color w:val="333333"/>
+        </w:rPr>
+      </w:pPr>
+      <w:r>
+        <w:rPr>
+          <w:color w:val="333333"/>
+        </w:rPr>
+        <w:t>Some weaknesses are lacking of advanced modeling, development of statistical approaches. The Subject of the comparing is entrepreneurship impact which has 3 general factors (Job expectations, innovation, and industry percent in business services sector). Four dimensions will take place in the research:</w:t>
+      </w:r>
+    </w:p>
+    <w:p>
+      <w:pPr>
+        <w:pStyle w:val="NormalWeb"/>
+        <w:shd w:val="clear" w:color="auto" w:fill="FFFFFF"/>
+        <w:spacing w:before="0" w:beforeAutospacing="0" w:after="0" w:afterAutospacing="0" w:line="324" w:lineRule="atLeast"/>
+        <w:rPr>
+          <w:color w:val="333333"/>
+        </w:rPr>
+      </w:pPr>
+      <w:r>
+        <w:rPr>
+          <w:color w:val="333333"/>
+        </w:rPr>
+        <w:lastRenderedPageBreak/>
+        <w:t>1. First we choose to discuss the factors of entrepreneurship impact differentials between Asia and Oceania, Africa, Europe, Latin America and Caribbean, and North America.</w:t>
+      </w:r>
+    </w:p>
+    <w:p>
+      <w:pPr>
+        <w:pStyle w:val="NormalWeb"/>
+        <w:shd w:val="clear" w:color="auto" w:fill="FFFFFF"/>
+        <w:spacing w:before="0" w:beforeAutospacing="0" w:after="0" w:afterAutospacing="0" w:line="324" w:lineRule="atLeast"/>
+        <w:rPr>
+          <w:color w:val="333333"/>
+        </w:rPr>
+      </w:pPr>
+      <w:r>
+        <w:rPr>
+          <w:color w:val="333333"/>
+        </w:rPr>
+        <w:t>2. Identify under what economical level is every country (efficiency-driven, factor-driven, and innovation-driven).</w:t>
+      </w:r>
+    </w:p>
+    <w:p>
+      <w:pPr>
+        <w:pStyle w:val="NormalWeb"/>
+        <w:shd w:val="clear" w:color="auto" w:fill="FFFFFF"/>
+        <w:spacing w:before="0" w:beforeAutospacing="0" w:after="0" w:afterAutospacing="0" w:line="324" w:lineRule="atLeast"/>
+        <w:rPr>
+          <w:color w:val="333333"/>
+        </w:rPr>
+      </w:pPr>
+      <w:r>
+        <w:rPr>
+          <w:color w:val="333333"/>
+        </w:rPr>
+        <w:t>3. The differential of factors of entrepreneur impact between Arab countries.</w:t>
+      </w:r>
+    </w:p>
+    <w:p>
+      <w:pPr>
+        <w:pStyle w:val="NormalWeb"/>
+        <w:shd w:val="clear" w:color="auto" w:fill="FFFFFF"/>
+        <w:spacing w:before="0" w:beforeAutospacing="0" w:after="0" w:afterAutospacing="0" w:line="324" w:lineRule="atLeast"/>
+        <w:rPr>
+          <w:color w:val="333333"/>
+        </w:rPr>
+      </w:pPr>
+      <w:r>
+        <w:rPr>
+          <w:color w:val="333333"/>
+        </w:rPr>
+        <w:t>4. Compare Saudi Arabia with the average of the word and average of Arab countries depending on the factors of entrepreneur impact.</w:t>
+      </w:r>
+    </w:p>
+    <w:p>
+      <w:pPr>
+        <w:pStyle w:val="NormalWeb"/>
+        <w:shd w:val="clear" w:color="auto" w:fill="FFFFFF"/>
+        <w:spacing w:before="0" w:beforeAutospacing="0" w:after="0" w:afterAutospacing="0" w:line="324" w:lineRule="atLeast"/>
+        <w:rPr>
+          <w:color w:val="333333"/>
+        </w:rPr>
+      </w:pPr>
+      <w:r>
+        <w:rPr>
+          <w:color w:val="333333"/>
+        </w:rPr>
+        <w:t> After the analysis and the discussions parts done the results will be qualitative that may enhance the understanding of the relations that occurs or not between of the data. We also followed the ethical standards required in a research (informed consent, don’t harm, respect for anonymity and confidentiality, respect for privacy, vulnerable groups of people...etc.).</w:t>
+      </w:r>
+    </w:p>
+    <w:p>
+      <w:pPr>
+        <w:pStyle w:val="NormalWeb"/>
+        <w:numPr>
+          <w:ilvl w:val="0"/>
+          <w:numId w:val="1"/>
+        </w:numPr>
+        <w:spacing w:line="360" w:lineRule="auto"/>
+        <w:jc w:val="both"/>
+        <w:outlineLvl w:val="0"/>
+        <w:rPr>
+          <w:b/>
+          <w:color w:val="333333"/>
+          <w:sz w:val="32"/>
+        </w:rPr>
+      </w:pPr>
       <w:bookmarkStart w:id="5" w:name="_Toc42827850"/>
       <w:r>
         <w:rPr>
@@ -2053,7 +2022,6 @@
         <w:rPr>
           <w:noProof/>
         </w:rPr>
-        <w:lastRenderedPageBreak/>
         <w:drawing>
           <wp:inline distT="0" distB="0" distL="0" distR="0" wp14:anchorId="0439AE10" wp14:editId="33D744F3">
             <wp:extent cx="6072188" cy="2271713"/>
@@ -2154,6 +2122,7 @@
         </w:rPr>
       </w:pPr>
       <w:r>
+        <w:lastRenderedPageBreak/>
         <w:t xml:space="preserve">Job expectation </w:t>
       </w:r>
       <w:r>
@@ -2550,7 +2519,6 @@
         <w:rPr>
           <w:noProof/>
         </w:rPr>
-        <w:lastRenderedPageBreak/>
         <w:drawing>
           <wp:inline distT="0" distB="0" distL="0" distR="0" wp14:anchorId="647CED66" wp14:editId="27AC5B11">
             <wp:extent cx="6193631" cy="2214562"/>
@@ -2855,6 +2823,7 @@
           <w:sz w:val="24"/>
           <w:szCs w:val="24"/>
         </w:rPr>
+        <w:lastRenderedPageBreak/>
         <w:t xml:space="preserve">Entrepreneurial </w:t>
       </w:r>
       <w:r>
@@ -3117,7 +3086,6 @@
         <w:rPr>
           <w:noProof/>
         </w:rPr>
-        <w:lastRenderedPageBreak/>
         <w:drawing>
           <wp:inline distT="0" distB="0" distL="0" distR="0" wp14:anchorId="1A2E5C11" wp14:editId="7F8EB730">
             <wp:extent cx="5732145" cy="2208346"/>
@@ -3281,6 +3249,7 @@
         <w:rPr>
           <w:noProof/>
         </w:rPr>
+        <w:lastRenderedPageBreak/>
         <w:drawing>
           <wp:inline distT="0" distB="0" distL="0" distR="0" wp14:anchorId="2116A36D" wp14:editId="7C885127">
             <wp:extent cx="6379369" cy="2857500"/>
@@ -3363,17 +3332,7 @@
           <w:szCs w:val="24"/>
           <w:shd w:val="clear" w:color="auto" w:fill="FFFFFF"/>
         </w:rPr>
-        <w:t xml:space="preserve"> The figure show that </w:t>
-      </w:r>
-      <w:r>
-        <w:rPr>
-          <w:rFonts w:ascii="Times New Roman" w:hAnsi="Times New Roman" w:cs="Times New Roman"/>
-          <w:sz w:val="24"/>
-          <w:szCs w:val="24"/>
-          <w:shd w:val="clear" w:color="auto" w:fill="FFFFFF"/>
-        </w:rPr>
-        <w:lastRenderedPageBreak/>
-        <w:t>innovate-driven is the highest in all three factors where efficiency-driven and factor-driven are close to each other.</w:t>
+        <w:t xml:space="preserve"> The figure show that innovate-driven is the highest in all three factors where efficiency-driven and factor-driven are close to each other.</w:t>
       </w:r>
     </w:p>
     <w:p>
@@ -3531,6 +3490,7 @@
         <w:rPr>
           <w:noProof/>
         </w:rPr>
+        <w:lastRenderedPageBreak/>
         <w:drawing>
           <wp:inline distT="0" distB="0" distL="0" distR="0" wp14:anchorId="5A85C233" wp14:editId="58781357">
             <wp:extent cx="5732145" cy="1907041"/>
@@ -6506,11 +6466,11 @@
         </c:dLbls>
         <c:gapWidth val="219"/>
         <c:overlap val="-27"/>
-        <c:axId val="100447744"/>
-        <c:axId val="100449280"/>
+        <c:axId val="73170944"/>
+        <c:axId val="73172480"/>
       </c:barChart>
       <c:catAx>
-        <c:axId val="100447744"/>
+        <c:axId val="73170944"/>
         <c:scaling>
           <c:orientation val="minMax"/>
         </c:scaling>
@@ -6553,7 +6513,7 @@
             <a:endParaRPr lang="en-US"/>
           </a:p>
         </c:txPr>
-        <c:crossAx val="100449280"/>
+        <c:crossAx val="73172480"/>
         <c:crosses val="autoZero"/>
         <c:auto val="1"/>
         <c:lblAlgn val="ctr"/>
@@ -6561,7 +6521,7 @@
         <c:noMultiLvlLbl val="0"/>
       </c:catAx>
       <c:valAx>
-        <c:axId val="100449280"/>
+        <c:axId val="73172480"/>
         <c:scaling>
           <c:orientation val="minMax"/>
         </c:scaling>
@@ -6612,7 +6572,7 @@
             <a:endParaRPr lang="en-US"/>
           </a:p>
         </c:txPr>
-        <c:crossAx val="100447744"/>
+        <c:crossAx val="73170944"/>
         <c:crosses val="autoZero"/>
         <c:crossBetween val="between"/>
       </c:valAx>
@@ -8215,11 +8175,11 @@
         </c:dLbls>
         <c:gapWidth val="219"/>
         <c:overlap val="-27"/>
-        <c:axId val="115194112"/>
-        <c:axId val="115478528"/>
+        <c:axId val="115094272"/>
+        <c:axId val="115095808"/>
       </c:barChart>
       <c:catAx>
-        <c:axId val="115194112"/>
+        <c:axId val="115094272"/>
         <c:scaling>
           <c:orientation val="minMax"/>
         </c:scaling>
@@ -8262,7 +8222,7 @@
             <a:endParaRPr lang="en-US"/>
           </a:p>
         </c:txPr>
-        <c:crossAx val="115478528"/>
+        <c:crossAx val="115095808"/>
         <c:crosses val="autoZero"/>
         <c:auto val="1"/>
         <c:lblAlgn val="ctr"/>
@@ -8270,7 +8230,7 @@
         <c:noMultiLvlLbl val="0"/>
       </c:catAx>
       <c:valAx>
-        <c:axId val="115478528"/>
+        <c:axId val="115095808"/>
         <c:scaling>
           <c:orientation val="minMax"/>
         </c:scaling>
@@ -8307,7 +8267,7 @@
             <a:endParaRPr lang="en-US"/>
           </a:p>
         </c:txPr>
-        <c:crossAx val="115194112"/>
+        <c:crossAx val="115094272"/>
         <c:crosses val="autoZero"/>
         <c:crossBetween val="between"/>
       </c:valAx>
@@ -9877,11 +9837,11 @@
         </c:dLbls>
         <c:gapWidth val="219"/>
         <c:overlap val="-27"/>
-        <c:axId val="116653056"/>
-        <c:axId val="116658944"/>
+        <c:axId val="115512832"/>
+        <c:axId val="115514368"/>
       </c:barChart>
       <c:catAx>
-        <c:axId val="116653056"/>
+        <c:axId val="115512832"/>
         <c:scaling>
           <c:orientation val="minMax"/>
         </c:scaling>
@@ -9924,7 +9884,7 @@
             <a:endParaRPr lang="en-US"/>
           </a:p>
         </c:txPr>
-        <c:crossAx val="116658944"/>
+        <c:crossAx val="115514368"/>
         <c:crosses val="autoZero"/>
         <c:auto val="1"/>
         <c:lblAlgn val="ctr"/>
@@ -9932,7 +9892,7 @@
         <c:noMultiLvlLbl val="0"/>
       </c:catAx>
       <c:valAx>
-        <c:axId val="116658944"/>
+        <c:axId val="115514368"/>
         <c:scaling>
           <c:orientation val="minMax"/>
         </c:scaling>
@@ -9983,7 +9943,7 @@
             <a:endParaRPr lang="en-US"/>
           </a:p>
         </c:txPr>
-        <c:crossAx val="116653056"/>
+        <c:crossAx val="115512832"/>
         <c:crosses val="autoZero"/>
         <c:crossBetween val="between"/>
       </c:valAx>
@@ -10643,11 +10603,11 @@
         </c:dLbls>
         <c:gapWidth val="218"/>
         <c:overlap val="-27"/>
-        <c:axId val="116726400"/>
-        <c:axId val="116732288"/>
+        <c:axId val="116626944"/>
+        <c:axId val="116628480"/>
       </c:barChart>
       <c:catAx>
-        <c:axId val="116726400"/>
+        <c:axId val="116626944"/>
         <c:scaling>
           <c:orientation val="minMax"/>
         </c:scaling>
@@ -10656,7 +10616,7 @@
         <c:majorTickMark val="out"/>
         <c:minorTickMark val="none"/>
         <c:tickLblPos val="nextTo"/>
-        <c:crossAx val="116732288"/>
+        <c:crossAx val="116628480"/>
         <c:crosses val="autoZero"/>
         <c:auto val="1"/>
         <c:lblAlgn val="ctr"/>
@@ -10664,7 +10624,7 @@
         <c:noMultiLvlLbl val="0"/>
       </c:catAx>
       <c:valAx>
-        <c:axId val="116732288"/>
+        <c:axId val="116628480"/>
         <c:scaling>
           <c:orientation val="minMax"/>
         </c:scaling>
@@ -10675,7 +10635,7 @@
         <c:majorTickMark val="out"/>
         <c:minorTickMark val="none"/>
         <c:tickLblPos val="nextTo"/>
-        <c:crossAx val="116726400"/>
+        <c:crossAx val="116626944"/>
         <c:crosses val="autoZero"/>
         <c:crossBetween val="between"/>
       </c:valAx>
@@ -11846,11 +11806,11 @@
         </c:dLbls>
         <c:gapWidth val="219"/>
         <c:overlap val="-27"/>
-        <c:axId val="116854144"/>
-        <c:axId val="116864128"/>
+        <c:axId val="116726016"/>
+        <c:axId val="116748288"/>
       </c:barChart>
       <c:catAx>
-        <c:axId val="116854144"/>
+        <c:axId val="116726016"/>
         <c:scaling>
           <c:orientation val="minMax"/>
         </c:scaling>
@@ -11893,7 +11853,7 @@
             <a:endParaRPr lang="en-US"/>
           </a:p>
         </c:txPr>
-        <c:crossAx val="116864128"/>
+        <c:crossAx val="116748288"/>
         <c:crosses val="autoZero"/>
         <c:auto val="1"/>
         <c:lblAlgn val="ctr"/>
@@ -11901,7 +11861,7 @@
         <c:noMultiLvlLbl val="0"/>
       </c:catAx>
       <c:valAx>
-        <c:axId val="116864128"/>
+        <c:axId val="116748288"/>
         <c:scaling>
           <c:orientation val="minMax"/>
         </c:scaling>
@@ -11952,7 +11912,7 @@
             <a:endParaRPr lang="en-US"/>
           </a:p>
         </c:txPr>
-        <c:crossAx val="116854144"/>
+        <c:crossAx val="116726016"/>
         <c:crosses val="autoZero"/>
         <c:crossBetween val="between"/>
       </c:valAx>
@@ -12316,11 +12276,11 @@
         </c:dLbls>
         <c:gapWidth val="218"/>
         <c:overlap val="-27"/>
-        <c:axId val="117510144"/>
-        <c:axId val="117511680"/>
+        <c:axId val="116796032"/>
+        <c:axId val="116826496"/>
       </c:barChart>
       <c:catAx>
-        <c:axId val="117510144"/>
+        <c:axId val="116796032"/>
         <c:scaling>
           <c:orientation val="minMax"/>
         </c:scaling>
@@ -12329,7 +12289,7 @@
         <c:majorTickMark val="out"/>
         <c:minorTickMark val="none"/>
         <c:tickLblPos val="nextTo"/>
-        <c:crossAx val="117511680"/>
+        <c:crossAx val="116826496"/>
         <c:crosses val="autoZero"/>
         <c:auto val="1"/>
         <c:lblAlgn val="ctr"/>
@@ -12337,7 +12297,7 @@
         <c:noMultiLvlLbl val="0"/>
       </c:catAx>
       <c:valAx>
-        <c:axId val="117511680"/>
+        <c:axId val="116826496"/>
         <c:scaling>
           <c:orientation val="minMax"/>
         </c:scaling>
@@ -12348,7 +12308,7 @@
         <c:majorTickMark val="out"/>
         <c:minorTickMark val="none"/>
         <c:tickLblPos val="nextTo"/>
-        <c:crossAx val="117510144"/>
+        <c:crossAx val="116796032"/>
         <c:crosses val="autoZero"/>
         <c:crossBetween val="between"/>
       </c:valAx>
@@ -12686,7 +12646,7 @@
 </file>
 
 <file path=customXml/itemProps2.xml><?xml version="1.0" encoding="utf-8"?>
-<ds:datastoreItem xmlns:ds="http://schemas.openxmlformats.org/officeDocument/2006/customXml" ds:itemID="{72B63A50-DAB4-4DFE-8490-DAFDA189515B}">
+<ds:datastoreItem xmlns:ds="http://schemas.openxmlformats.org/officeDocument/2006/customXml" ds:itemID="{06AFEABD-DA6E-4667-8C57-DCA8976C422E}">
   <ds:schemaRefs>
     <ds:schemaRef ds:uri="http://schemas.openxmlformats.org/officeDocument/2006/bibliography"/>
   </ds:schemaRefs>

</xml_diff>

<commit_message>
Change page numbering format
</commit_message>
<xml_diff>
--- a/EPR 511.docx
+++ b/EPR 511.docx
@@ -167,8 +167,6 @@
                 </w:tc>
               </w:sdtContent>
             </w:sdt>
-            <w:bookmarkStart w:id="0" w:name="_GoBack"/>
-            <w:bookmarkEnd w:id="0"/>
           </w:tr>
           <w:tr>
             <w:trPr>
@@ -1358,6 +1356,8 @@
           <w:noProof/>
         </w:rPr>
       </w:pPr>
+      <w:bookmarkStart w:id="0" w:name="_GoBack"/>
+      <w:bookmarkEnd w:id="0"/>
     </w:p>
     <w:p/>
     <w:p>
@@ -4336,7 +4336,7 @@
 <w:ftr xmlns:wpc="http://schemas.microsoft.com/office/word/2010/wordprocessingCanvas" xmlns:mc="http://schemas.openxmlformats.org/markup-compatibility/2006" xmlns:o="urn:schemas-microsoft-com:office:office" xmlns:r="http://schemas.openxmlformats.org/officeDocument/2006/relationships" xmlns:m="http://schemas.openxmlformats.org/officeDocument/2006/math" xmlns:v="urn:schemas-microsoft-com:vml" xmlns:wp14="http://schemas.microsoft.com/office/word/2010/wordprocessingDrawing" xmlns:wp="http://schemas.openxmlformats.org/drawingml/2006/wordprocessingDrawing" xmlns:w10="urn:schemas-microsoft-com:office:word" xmlns:w="http://schemas.openxmlformats.org/wordprocessingml/2006/main" xmlns:w14="http://schemas.microsoft.com/office/word/2010/wordml" xmlns:wpg="http://schemas.microsoft.com/office/word/2010/wordprocessingGroup" xmlns:wpi="http://schemas.microsoft.com/office/word/2010/wordprocessingInk" xmlns:wne="http://schemas.microsoft.com/office/word/2006/wordml" xmlns:wps="http://schemas.microsoft.com/office/word/2010/wordprocessingShape" mc:Ignorable="w14 wp14">
   <w:sdt>
     <w:sdtPr>
-      <w:id w:val="-1562553342"/>
+      <w:id w:val="-176504886"/>
       <w:docPartObj>
         <w:docPartGallery w:val="Page Numbers (Bottom of Page)"/>
         <w:docPartUnique/>
@@ -4344,14 +4344,18 @@
     </w:sdtPr>
     <w:sdtEndPr>
       <w:rPr>
-        <w:noProof/>
+        <w:color w:val="808080" w:themeColor="background1" w:themeShade="80"/>
+        <w:spacing w:val="60"/>
       </w:rPr>
     </w:sdtEndPr>
     <w:sdtContent>
       <w:p>
         <w:pPr>
           <w:pStyle w:val="Footer"/>
-          <w:jc w:val="center"/>
+          <w:pBdr>
+            <w:top w:val="single" w:sz="4" w:space="1" w:color="D9D9D9" w:themeColor="background1" w:themeShade="D9"/>
+          </w:pBdr>
+          <w:jc w:val="right"/>
         </w:pPr>
         <w:r>
           <w:fldChar w:fldCharType="begin"/>
@@ -4373,6 +4377,16 @@
             <w:noProof/>
           </w:rPr>
           <w:fldChar w:fldCharType="end"/>
+        </w:r>
+        <w:r>
+          <w:t xml:space="preserve"> | </w:t>
+        </w:r>
+        <w:r>
+          <w:rPr>
+            <w:color w:val="808080" w:themeColor="background1" w:themeShade="80"/>
+            <w:spacing w:val="60"/>
+          </w:rPr>
+          <w:t>Page</w:t>
         </w:r>
       </w:p>
     </w:sdtContent>
@@ -7330,11 +7344,11 @@
         </c:dLbls>
         <c:gapWidth val="219"/>
         <c:overlap val="-27"/>
-        <c:axId val="96765056"/>
-        <c:axId val="96766592"/>
+        <c:axId val="185203712"/>
+        <c:axId val="185209600"/>
       </c:barChart>
       <c:catAx>
-        <c:axId val="96765056"/>
+        <c:axId val="185203712"/>
         <c:scaling>
           <c:orientation val="minMax"/>
         </c:scaling>
@@ -7377,7 +7391,7 @@
             <a:endParaRPr lang="en-US"/>
           </a:p>
         </c:txPr>
-        <c:crossAx val="96766592"/>
+        <c:crossAx val="185209600"/>
         <c:crosses val="autoZero"/>
         <c:auto val="1"/>
         <c:lblAlgn val="ctr"/>
@@ -7385,7 +7399,7 @@
         <c:noMultiLvlLbl val="0"/>
       </c:catAx>
       <c:valAx>
-        <c:axId val="96766592"/>
+        <c:axId val="185209600"/>
         <c:scaling>
           <c:orientation val="minMax"/>
         </c:scaling>
@@ -7436,7 +7450,7 @@
             <a:endParaRPr lang="en-US"/>
           </a:p>
         </c:txPr>
-        <c:crossAx val="96765056"/>
+        <c:crossAx val="185203712"/>
         <c:crosses val="autoZero"/>
         <c:crossBetween val="between"/>
       </c:valAx>
@@ -9039,11 +9053,11 @@
         </c:dLbls>
         <c:gapWidth val="219"/>
         <c:overlap val="-27"/>
-        <c:axId val="97011584"/>
-        <c:axId val="97013120"/>
+        <c:axId val="195801088"/>
+        <c:axId val="195802624"/>
       </c:barChart>
       <c:catAx>
-        <c:axId val="97011584"/>
+        <c:axId val="195801088"/>
         <c:scaling>
           <c:orientation val="minMax"/>
         </c:scaling>
@@ -9086,7 +9100,7 @@
             <a:endParaRPr lang="en-US"/>
           </a:p>
         </c:txPr>
-        <c:crossAx val="97013120"/>
+        <c:crossAx val="195802624"/>
         <c:crosses val="autoZero"/>
         <c:auto val="1"/>
         <c:lblAlgn val="ctr"/>
@@ -9094,7 +9108,7 @@
         <c:noMultiLvlLbl val="0"/>
       </c:catAx>
       <c:valAx>
-        <c:axId val="97013120"/>
+        <c:axId val="195802624"/>
         <c:scaling>
           <c:orientation val="minMax"/>
         </c:scaling>
@@ -9131,7 +9145,7 @@
             <a:endParaRPr lang="en-US"/>
           </a:p>
         </c:txPr>
-        <c:crossAx val="97011584"/>
+        <c:crossAx val="195801088"/>
         <c:crosses val="autoZero"/>
         <c:crossBetween val="between"/>
       </c:valAx>
@@ -10701,11 +10715,11 @@
         </c:dLbls>
         <c:gapWidth val="219"/>
         <c:overlap val="-27"/>
-        <c:axId val="97176192"/>
-        <c:axId val="97194368"/>
+        <c:axId val="143012608"/>
+        <c:axId val="143014144"/>
       </c:barChart>
       <c:catAx>
-        <c:axId val="97176192"/>
+        <c:axId val="143012608"/>
         <c:scaling>
           <c:orientation val="minMax"/>
         </c:scaling>
@@ -10748,7 +10762,7 @@
             <a:endParaRPr lang="en-US"/>
           </a:p>
         </c:txPr>
-        <c:crossAx val="97194368"/>
+        <c:crossAx val="143014144"/>
         <c:crosses val="autoZero"/>
         <c:auto val="1"/>
         <c:lblAlgn val="ctr"/>
@@ -10756,7 +10770,7 @@
         <c:noMultiLvlLbl val="0"/>
       </c:catAx>
       <c:valAx>
-        <c:axId val="97194368"/>
+        <c:axId val="143014144"/>
         <c:scaling>
           <c:orientation val="minMax"/>
         </c:scaling>
@@ -10807,7 +10821,7 @@
             <a:endParaRPr lang="en-US"/>
           </a:p>
         </c:txPr>
-        <c:crossAx val="97176192"/>
+        <c:crossAx val="143012608"/>
         <c:crosses val="autoZero"/>
         <c:crossBetween val="between"/>
       </c:valAx>
@@ -11467,11 +11481,11 @@
         </c:dLbls>
         <c:gapWidth val="218"/>
         <c:overlap val="-27"/>
-        <c:axId val="97335936"/>
-        <c:axId val="97354112"/>
+        <c:axId val="185545472"/>
+        <c:axId val="185547008"/>
       </c:barChart>
       <c:catAx>
-        <c:axId val="97335936"/>
+        <c:axId val="185545472"/>
         <c:scaling>
           <c:orientation val="minMax"/>
         </c:scaling>
@@ -11480,7 +11494,7 @@
         <c:majorTickMark val="out"/>
         <c:minorTickMark val="none"/>
         <c:tickLblPos val="nextTo"/>
-        <c:crossAx val="97354112"/>
+        <c:crossAx val="185547008"/>
         <c:crosses val="autoZero"/>
         <c:auto val="1"/>
         <c:lblAlgn val="ctr"/>
@@ -11488,7 +11502,7 @@
         <c:noMultiLvlLbl val="0"/>
       </c:catAx>
       <c:valAx>
-        <c:axId val="97354112"/>
+        <c:axId val="185547008"/>
         <c:scaling>
           <c:orientation val="minMax"/>
         </c:scaling>
@@ -11499,7 +11513,7 @@
         <c:majorTickMark val="out"/>
         <c:minorTickMark val="none"/>
         <c:tickLblPos val="nextTo"/>
-        <c:crossAx val="97335936"/>
+        <c:crossAx val="185545472"/>
         <c:crosses val="autoZero"/>
         <c:crossBetween val="between"/>
       </c:valAx>
@@ -12670,11 +12684,11 @@
         </c:dLbls>
         <c:gapWidth val="219"/>
         <c:overlap val="-27"/>
-        <c:axId val="99949952"/>
-        <c:axId val="99972224"/>
+        <c:axId val="186160640"/>
+        <c:axId val="186162176"/>
       </c:barChart>
       <c:catAx>
-        <c:axId val="99949952"/>
+        <c:axId val="186160640"/>
         <c:scaling>
           <c:orientation val="minMax"/>
         </c:scaling>
@@ -12717,7 +12731,7 @@
             <a:endParaRPr lang="en-US"/>
           </a:p>
         </c:txPr>
-        <c:crossAx val="99972224"/>
+        <c:crossAx val="186162176"/>
         <c:crosses val="autoZero"/>
         <c:auto val="1"/>
         <c:lblAlgn val="ctr"/>
@@ -12725,7 +12739,7 @@
         <c:noMultiLvlLbl val="0"/>
       </c:catAx>
       <c:valAx>
-        <c:axId val="99972224"/>
+        <c:axId val="186162176"/>
         <c:scaling>
           <c:orientation val="minMax"/>
         </c:scaling>
@@ -12776,7 +12790,7 @@
             <a:endParaRPr lang="en-US"/>
           </a:p>
         </c:txPr>
-        <c:crossAx val="99949952"/>
+        <c:crossAx val="186160640"/>
         <c:crosses val="autoZero"/>
         <c:crossBetween val="between"/>
       </c:valAx>
@@ -13140,11 +13154,11 @@
         </c:dLbls>
         <c:gapWidth val="218"/>
         <c:overlap val="-27"/>
-        <c:axId val="133431296"/>
-        <c:axId val="133432832"/>
+        <c:axId val="186922880"/>
+        <c:axId val="186924416"/>
       </c:barChart>
       <c:catAx>
-        <c:axId val="133431296"/>
+        <c:axId val="186922880"/>
         <c:scaling>
           <c:orientation val="minMax"/>
         </c:scaling>
@@ -13153,7 +13167,7 @@
         <c:majorTickMark val="out"/>
         <c:minorTickMark val="none"/>
         <c:tickLblPos val="nextTo"/>
-        <c:crossAx val="133432832"/>
+        <c:crossAx val="186924416"/>
         <c:crosses val="autoZero"/>
         <c:auto val="1"/>
         <c:lblAlgn val="ctr"/>
@@ -13161,7 +13175,7 @@
         <c:noMultiLvlLbl val="0"/>
       </c:catAx>
       <c:valAx>
-        <c:axId val="133432832"/>
+        <c:axId val="186924416"/>
         <c:scaling>
           <c:orientation val="minMax"/>
         </c:scaling>
@@ -13172,7 +13186,7 @@
         <c:majorTickMark val="out"/>
         <c:minorTickMark val="none"/>
         <c:tickLblPos val="nextTo"/>
-        <c:crossAx val="133431296"/>
+        <c:crossAx val="186922880"/>
         <c:crosses val="autoZero"/>
         <c:crossBetween val="between"/>
       </c:valAx>
@@ -13510,7 +13524,7 @@
 </file>
 
 <file path=customXml/itemProps2.xml><?xml version="1.0" encoding="utf-8"?>
-<ds:datastoreItem xmlns:ds="http://schemas.openxmlformats.org/officeDocument/2006/customXml" ds:itemID="{A99AF833-832B-4453-B943-B695805F7931}">
+<ds:datastoreItem xmlns:ds="http://schemas.openxmlformats.org/officeDocument/2006/customXml" ds:itemID="{1BC923A5-C095-4B2D-8997-DD26D82DAF44}">
   <ds:schemaRefs>
     <ds:schemaRef ds:uri="http://schemas.openxmlformats.org/officeDocument/2006/bibliography"/>
   </ds:schemaRefs>

</xml_diff>

<commit_message>
Change page number location
</commit_message>
<xml_diff>
--- a/EPR 511.docx
+++ b/EPR 511.docx
@@ -1221,6 +1221,8 @@
           <w:noProof/>
         </w:rPr>
       </w:pPr>
+      <w:bookmarkStart w:id="0" w:name="_GoBack"/>
+      <w:bookmarkEnd w:id="0"/>
     </w:p>
     <w:p>
       <w:pPr>
@@ -1374,7 +1376,7 @@
           <w:sz w:val="32"/>
         </w:rPr>
       </w:pPr>
-      <w:bookmarkStart w:id="0" w:name="_Toc43106003"/>
+      <w:bookmarkStart w:id="1" w:name="_Toc43106003"/>
       <w:r>
         <w:rPr>
           <w:b/>
@@ -1383,7 +1385,7 @@
         </w:rPr>
         <w:t>Introduction</w:t>
       </w:r>
-      <w:bookmarkEnd w:id="0"/>
+      <w:bookmarkEnd w:id="1"/>
     </w:p>
     <w:p>
       <w:pPr>
@@ -1433,7 +1435,7 @@
           <w:sz w:val="32"/>
         </w:rPr>
       </w:pPr>
-      <w:bookmarkStart w:id="1" w:name="_Toc43106004"/>
+      <w:bookmarkStart w:id="2" w:name="_Toc43106004"/>
       <w:r>
         <w:rPr>
           <w:b/>
@@ -1442,7 +1444,7 @@
         </w:rPr>
         <w:t>II. Literature review</w:t>
       </w:r>
-      <w:bookmarkEnd w:id="1"/>
+      <w:bookmarkEnd w:id="2"/>
       <w:r>
         <w:rPr>
           <w:b/>
@@ -1764,8 +1766,8 @@
         </w:rPr>
         <w:t>Entrepreneurship has always a part of the human community‘s development. We are indebted to it for having prosperity in various fields such as the economical, technological and cultural areas</w:t>
       </w:r>
-      <w:bookmarkStart w:id="2" w:name="x__GoBack"/>
-      <w:bookmarkEnd w:id="2"/>
+      <w:bookmarkStart w:id="3" w:name="x__GoBack"/>
+      <w:bookmarkEnd w:id="3"/>
       <w:r>
         <w:rPr>
           <w:color w:val="333333"/>
@@ -1785,7 +1787,7 @@
           <w:sz w:val="32"/>
         </w:rPr>
       </w:pPr>
-      <w:bookmarkStart w:id="3" w:name="_Toc43106005"/>
+      <w:bookmarkStart w:id="4" w:name="_Toc43106005"/>
       <w:r>
         <w:rPr>
           <w:b/>
@@ -1794,7 +1796,7 @@
         </w:rPr>
         <w:t>III. Methodology</w:t>
       </w:r>
-      <w:bookmarkEnd w:id="3"/>
+      <w:bookmarkEnd w:id="4"/>
       <w:r>
         <w:rPr>
           <w:b/>
@@ -1939,7 +1941,7 @@
           <w:sz w:val="32"/>
         </w:rPr>
       </w:pPr>
-      <w:bookmarkStart w:id="4" w:name="_Toc43106006"/>
+      <w:bookmarkStart w:id="5" w:name="_Toc43106006"/>
       <w:r>
         <w:rPr>
           <w:b/>
@@ -1948,7 +1950,7 @@
         </w:rPr>
         <w:t>Analysis and result and discussion</w:t>
       </w:r>
-      <w:bookmarkEnd w:id="4"/>
+      <w:bookmarkEnd w:id="5"/>
       <w:r>
         <w:rPr>
           <w:b/>
@@ -2150,7 +2152,7 @@
           <w:color w:val="333333"/>
         </w:rPr>
       </w:pPr>
-      <w:bookmarkStart w:id="5" w:name="_Toc43106007"/>
+      <w:bookmarkStart w:id="6" w:name="_Toc43106007"/>
       <w:r>
         <w:rPr>
           <w:rStyle w:val="Strong"/>
@@ -2158,7 +2160,7 @@
         </w:rPr>
         <w:t>Job creation</w:t>
       </w:r>
-      <w:bookmarkEnd w:id="5"/>
+      <w:bookmarkEnd w:id="6"/>
     </w:p>
     <w:p>
       <w:pPr>
@@ -2544,7 +2546,7 @@
           <w:rStyle w:val="Strong"/>
         </w:rPr>
       </w:pPr>
-      <w:bookmarkStart w:id="6" w:name="_Toc43106008"/>
+      <w:bookmarkStart w:id="7" w:name="_Toc43106008"/>
       <w:r>
         <w:rPr>
           <w:rStyle w:val="Strong"/>
@@ -2552,7 +2554,7 @@
         </w:rPr>
         <w:t>Innovation</w:t>
       </w:r>
-      <w:bookmarkEnd w:id="6"/>
+      <w:bookmarkEnd w:id="7"/>
     </w:p>
     <w:p>
       <w:pPr>
@@ -3028,7 +3030,7 @@
           <w:color w:val="333333"/>
         </w:rPr>
       </w:pPr>
-      <w:bookmarkStart w:id="7" w:name="_Toc43106009"/>
+      <w:bookmarkStart w:id="8" w:name="_Toc43106009"/>
       <w:r>
         <w:rPr>
           <w:rStyle w:val="Strong"/>
@@ -3044,7 +3046,7 @@
         </w:rPr>
         <w:t>service sector</w:t>
       </w:r>
-      <w:bookmarkEnd w:id="7"/>
+      <w:bookmarkEnd w:id="8"/>
     </w:p>
     <w:p>
       <w:pPr>
@@ -3873,7 +3875,7 @@
           <w:sz w:val="32"/>
         </w:rPr>
       </w:pPr>
-      <w:bookmarkStart w:id="8" w:name="_Toc43106010"/>
+      <w:bookmarkStart w:id="9" w:name="_Toc43106010"/>
       <w:r>
         <w:rPr>
           <w:b/>
@@ -3890,7 +3892,7 @@
         </w:rPr>
         <w:t>on</w:t>
       </w:r>
-      <w:bookmarkEnd w:id="8"/>
+      <w:bookmarkEnd w:id="9"/>
     </w:p>
     <w:p>
       <w:pPr>
@@ -3969,8 +3971,8 @@
           <w:sz w:val="32"/>
         </w:rPr>
       </w:pPr>
-      <w:bookmarkStart w:id="9" w:name="_Toc511646858"/>
-      <w:bookmarkStart w:id="10" w:name="_Toc43106011"/>
+      <w:bookmarkStart w:id="10" w:name="_Toc511646858"/>
+      <w:bookmarkStart w:id="11" w:name="_Toc43106011"/>
       <w:r>
         <w:rPr>
           <w:b/>
@@ -3980,8 +3982,8 @@
         <w:lastRenderedPageBreak/>
         <w:t>References</w:t>
       </w:r>
-      <w:bookmarkEnd w:id="9"/>
       <w:bookmarkEnd w:id="10"/>
+      <w:bookmarkEnd w:id="11"/>
       <w:r>
         <w:rPr>
           <w:rFonts w:asciiTheme="majorBidi" w:hAnsiTheme="majorBidi" w:cstheme="majorBidi"/>
@@ -4334,7 +4336,7 @@
 <w:ftr xmlns:wpc="http://schemas.microsoft.com/office/word/2010/wordprocessingCanvas" xmlns:mc="http://schemas.openxmlformats.org/markup-compatibility/2006" xmlns:o="urn:schemas-microsoft-com:office:office" xmlns:r="http://schemas.openxmlformats.org/officeDocument/2006/relationships" xmlns:m="http://schemas.openxmlformats.org/officeDocument/2006/math" xmlns:v="urn:schemas-microsoft-com:vml" xmlns:wp14="http://schemas.microsoft.com/office/word/2010/wordprocessingDrawing" xmlns:wp="http://schemas.openxmlformats.org/drawingml/2006/wordprocessingDrawing" xmlns:w10="urn:schemas-microsoft-com:office:word" xmlns:w="http://schemas.openxmlformats.org/wordprocessingml/2006/main" xmlns:w14="http://schemas.microsoft.com/office/word/2010/wordml" xmlns:wpg="http://schemas.microsoft.com/office/word/2010/wordprocessingGroup" xmlns:wpi="http://schemas.microsoft.com/office/word/2010/wordprocessingInk" xmlns:wne="http://schemas.microsoft.com/office/word/2006/wordml" xmlns:wps="http://schemas.microsoft.com/office/word/2010/wordprocessingShape" mc:Ignorable="w14 wp14">
   <w:sdt>
     <w:sdtPr>
-      <w:id w:val="-176504886"/>
+      <w:id w:val="-246728818"/>
       <w:docPartObj>
         <w:docPartGallery w:val="Page Numbers (Bottom of Page)"/>
         <w:docPartUnique/>
@@ -4353,7 +4355,11 @@
           <w:pBdr>
             <w:top w:val="single" w:sz="4" w:space="1" w:color="D9D9D9" w:themeColor="background1" w:themeShade="D9"/>
           </w:pBdr>
-          <w:jc w:val="right"/>
+          <w:jc w:val="center"/>
+          <w:rPr>
+            <w:b/>
+            <w:bCs/>
+          </w:rPr>
         </w:pPr>
         <w:r>
           <w:fldChar w:fldCharType="begin"/>
@@ -4366,17 +4372,25 @@
         </w:r>
         <w:r>
           <w:rPr>
+            <w:b/>
+            <w:bCs/>
             <w:noProof/>
           </w:rPr>
-          <w:t>9</w:t>
+          <w:t>1</w:t>
         </w:r>
         <w:r>
           <w:rPr>
+            <w:b/>
+            <w:bCs/>
             <w:noProof/>
           </w:rPr>
           <w:fldChar w:fldCharType="end"/>
         </w:r>
         <w:r>
+          <w:rPr>
+            <w:b/>
+            <w:bCs/>
+          </w:rPr>
           <w:t xml:space="preserve"> | </w:t>
         </w:r>
         <w:r>
@@ -7342,11 +7356,11 @@
         </c:dLbls>
         <c:gapWidth val="219"/>
         <c:overlap val="-27"/>
-        <c:axId val="73125248"/>
-        <c:axId val="73131136"/>
+        <c:axId val="168297216"/>
+        <c:axId val="168298752"/>
       </c:barChart>
       <c:catAx>
-        <c:axId val="73125248"/>
+        <c:axId val="168297216"/>
         <c:scaling>
           <c:orientation val="minMax"/>
         </c:scaling>
@@ -7389,7 +7403,7 @@
             <a:endParaRPr lang="en-US"/>
           </a:p>
         </c:txPr>
-        <c:crossAx val="73131136"/>
+        <c:crossAx val="168298752"/>
         <c:crosses val="autoZero"/>
         <c:auto val="1"/>
         <c:lblAlgn val="ctr"/>
@@ -7397,7 +7411,7 @@
         <c:noMultiLvlLbl val="0"/>
       </c:catAx>
       <c:valAx>
-        <c:axId val="73131136"/>
+        <c:axId val="168298752"/>
         <c:scaling>
           <c:orientation val="minMax"/>
         </c:scaling>
@@ -7448,7 +7462,7 @@
             <a:endParaRPr lang="en-US"/>
           </a:p>
         </c:txPr>
-        <c:crossAx val="73125248"/>
+        <c:crossAx val="168297216"/>
         <c:crosses val="autoZero"/>
         <c:crossBetween val="between"/>
       </c:valAx>
@@ -9051,11 +9065,11 @@
         </c:dLbls>
         <c:gapWidth val="219"/>
         <c:overlap val="-27"/>
-        <c:axId val="114143616"/>
-        <c:axId val="114145152"/>
+        <c:axId val="176014848"/>
+        <c:axId val="176016384"/>
       </c:barChart>
       <c:catAx>
-        <c:axId val="114143616"/>
+        <c:axId val="176014848"/>
         <c:scaling>
           <c:orientation val="minMax"/>
         </c:scaling>
@@ -9098,7 +9112,7 @@
             <a:endParaRPr lang="en-US"/>
           </a:p>
         </c:txPr>
-        <c:crossAx val="114145152"/>
+        <c:crossAx val="176016384"/>
         <c:crosses val="autoZero"/>
         <c:auto val="1"/>
         <c:lblAlgn val="ctr"/>
@@ -9106,7 +9120,7 @@
         <c:noMultiLvlLbl val="0"/>
       </c:catAx>
       <c:valAx>
-        <c:axId val="114145152"/>
+        <c:axId val="176016384"/>
         <c:scaling>
           <c:orientation val="minMax"/>
         </c:scaling>
@@ -9143,7 +9157,7 @@
             <a:endParaRPr lang="en-US"/>
           </a:p>
         </c:txPr>
-        <c:crossAx val="114143616"/>
+        <c:crossAx val="176014848"/>
         <c:crosses val="autoZero"/>
         <c:crossBetween val="between"/>
       </c:valAx>
@@ -10713,11 +10727,11 @@
         </c:dLbls>
         <c:gapWidth val="219"/>
         <c:overlap val="-27"/>
-        <c:axId val="116028544"/>
-        <c:axId val="116030080"/>
+        <c:axId val="72993024"/>
+        <c:axId val="73003008"/>
       </c:barChart>
       <c:catAx>
-        <c:axId val="116028544"/>
+        <c:axId val="72993024"/>
         <c:scaling>
           <c:orientation val="minMax"/>
         </c:scaling>
@@ -10760,7 +10774,7 @@
             <a:endParaRPr lang="en-US"/>
           </a:p>
         </c:txPr>
-        <c:crossAx val="116030080"/>
+        <c:crossAx val="73003008"/>
         <c:crosses val="autoZero"/>
         <c:auto val="1"/>
         <c:lblAlgn val="ctr"/>
@@ -10768,7 +10782,7 @@
         <c:noMultiLvlLbl val="0"/>
       </c:catAx>
       <c:valAx>
-        <c:axId val="116030080"/>
+        <c:axId val="73003008"/>
         <c:scaling>
           <c:orientation val="minMax"/>
         </c:scaling>
@@ -10819,7 +10833,7 @@
             <a:endParaRPr lang="en-US"/>
           </a:p>
         </c:txPr>
-        <c:crossAx val="116028544"/>
+        <c:crossAx val="72993024"/>
         <c:crosses val="autoZero"/>
         <c:crossBetween val="between"/>
       </c:valAx>
@@ -11479,11 +11493,11 @@
         </c:dLbls>
         <c:gapWidth val="218"/>
         <c:overlap val="-27"/>
-        <c:axId val="116118656"/>
-        <c:axId val="116120192"/>
+        <c:axId val="176269568"/>
+        <c:axId val="116981760"/>
       </c:barChart>
       <c:catAx>
-        <c:axId val="116118656"/>
+        <c:axId val="176269568"/>
         <c:scaling>
           <c:orientation val="minMax"/>
         </c:scaling>
@@ -11492,7 +11506,7 @@
         <c:majorTickMark val="out"/>
         <c:minorTickMark val="none"/>
         <c:tickLblPos val="nextTo"/>
-        <c:crossAx val="116120192"/>
+        <c:crossAx val="116981760"/>
         <c:crosses val="autoZero"/>
         <c:auto val="1"/>
         <c:lblAlgn val="ctr"/>
@@ -11500,7 +11514,7 @@
         <c:noMultiLvlLbl val="0"/>
       </c:catAx>
       <c:valAx>
-        <c:axId val="116120192"/>
+        <c:axId val="116981760"/>
         <c:scaling>
           <c:orientation val="minMax"/>
         </c:scaling>
@@ -11511,7 +11525,7 @@
         <c:majorTickMark val="out"/>
         <c:minorTickMark val="none"/>
         <c:tickLblPos val="nextTo"/>
-        <c:crossAx val="116118656"/>
+        <c:crossAx val="176269568"/>
         <c:crosses val="autoZero"/>
         <c:crossBetween val="between"/>
       </c:valAx>
@@ -12682,11 +12696,11 @@
         </c:dLbls>
         <c:gapWidth val="219"/>
         <c:overlap val="-27"/>
-        <c:axId val="116582272"/>
-        <c:axId val="116583808"/>
+        <c:axId val="117042176"/>
+        <c:axId val="176366336"/>
       </c:barChart>
       <c:catAx>
-        <c:axId val="116582272"/>
+        <c:axId val="117042176"/>
         <c:scaling>
           <c:orientation val="minMax"/>
         </c:scaling>
@@ -12729,7 +12743,7 @@
             <a:endParaRPr lang="en-US"/>
           </a:p>
         </c:txPr>
-        <c:crossAx val="116583808"/>
+        <c:crossAx val="176366336"/>
         <c:crosses val="autoZero"/>
         <c:auto val="1"/>
         <c:lblAlgn val="ctr"/>
@@ -12737,7 +12751,7 @@
         <c:noMultiLvlLbl val="0"/>
       </c:catAx>
       <c:valAx>
-        <c:axId val="116583808"/>
+        <c:axId val="176366336"/>
         <c:scaling>
           <c:orientation val="minMax"/>
         </c:scaling>
@@ -12788,7 +12802,7 @@
             <a:endParaRPr lang="en-US"/>
           </a:p>
         </c:txPr>
-        <c:crossAx val="116582272"/>
+        <c:crossAx val="117042176"/>
         <c:crosses val="autoZero"/>
         <c:crossBetween val="between"/>
       </c:valAx>
@@ -13152,11 +13166,11 @@
         </c:dLbls>
         <c:gapWidth val="218"/>
         <c:overlap val="-27"/>
-        <c:axId val="116623232"/>
-        <c:axId val="116624768"/>
+        <c:axId val="176426368"/>
+        <c:axId val="176428160"/>
       </c:barChart>
       <c:catAx>
-        <c:axId val="116623232"/>
+        <c:axId val="176426368"/>
         <c:scaling>
           <c:orientation val="minMax"/>
         </c:scaling>
@@ -13165,7 +13179,7 @@
         <c:majorTickMark val="out"/>
         <c:minorTickMark val="none"/>
         <c:tickLblPos val="nextTo"/>
-        <c:crossAx val="116624768"/>
+        <c:crossAx val="176428160"/>
         <c:crosses val="autoZero"/>
         <c:auto val="1"/>
         <c:lblAlgn val="ctr"/>
@@ -13173,7 +13187,7 @@
         <c:noMultiLvlLbl val="0"/>
       </c:catAx>
       <c:valAx>
-        <c:axId val="116624768"/>
+        <c:axId val="176428160"/>
         <c:scaling>
           <c:orientation val="minMax"/>
         </c:scaling>
@@ -13184,7 +13198,7 @@
         <c:majorTickMark val="out"/>
         <c:minorTickMark val="none"/>
         <c:tickLblPos val="nextTo"/>
-        <c:crossAx val="116623232"/>
+        <c:crossAx val="176426368"/>
         <c:crosses val="autoZero"/>
         <c:crossBetween val="between"/>
       </c:valAx>
@@ -13522,7 +13536,7 @@
 </file>
 
 <file path=customXml/itemProps2.xml><?xml version="1.0" encoding="utf-8"?>
-<ds:datastoreItem xmlns:ds="http://schemas.openxmlformats.org/officeDocument/2006/customXml" ds:itemID="{CAAA09F1-A13F-413E-ACF0-5B2AD3AD3E3C}">
+<ds:datastoreItem xmlns:ds="http://schemas.openxmlformats.org/officeDocument/2006/customXml" ds:itemID="{5C4B7A6F-3B4C-4DF6-A62C-B8B10DA3290B}">
   <ds:schemaRefs>
     <ds:schemaRef ds:uri="http://schemas.openxmlformats.org/officeDocument/2006/bibliography"/>
   </ds:schemaRefs>

</xml_diff>

<commit_message>
Change look of graph
</commit_message>
<xml_diff>
--- a/EPR 511.docx
+++ b/EPR 511.docx
@@ -426,126 +426,79 @@
           <w:r>
             <w:fldChar w:fldCharType="separate"/>
           </w:r>
-          <w:bookmarkStart w:id="0" w:name="_GoBack"/>
-          <w:bookmarkEnd w:id="0"/>
-          <w:r>
-            <w:rPr>
-              <w:rStyle w:val="Hyperlink"/>
-              <w:noProof/>
-            </w:rPr>
-            <w:fldChar w:fldCharType="begin"/>
-          </w:r>
-          <w:r>
-            <w:rPr>
-              <w:rStyle w:val="Hyperlink"/>
-              <w:noProof/>
-            </w:rPr>
-            <w:instrText xml:space="preserve"> </w:instrText>
-          </w:r>
-          <w:r>
-            <w:rPr>
-              <w:noProof/>
-            </w:rPr>
-            <w:instrText>HYPERLINK \l "_Toc43369208"</w:instrText>
-          </w:r>
-          <w:r>
-            <w:rPr>
-              <w:rStyle w:val="Hyperlink"/>
-              <w:noProof/>
-            </w:rPr>
-            <w:instrText xml:space="preserve"> </w:instrText>
-          </w:r>
-          <w:r>
-            <w:rPr>
-              <w:rStyle w:val="Hyperlink"/>
-              <w:noProof/>
-            </w:rPr>
-          </w:r>
-          <w:r>
-            <w:rPr>
-              <w:rStyle w:val="Hyperlink"/>
-              <w:noProof/>
-            </w:rPr>
-            <w:fldChar w:fldCharType="separate"/>
-          </w:r>
-          <w:r>
-            <w:rPr>
-              <w:rStyle w:val="Hyperlink"/>
-              <w:b/>
-              <w:noProof/>
-            </w:rPr>
-            <w:t>I.</w:t>
-          </w:r>
-          <w:r>
-            <w:rPr>
-              <w:rFonts w:eastAsiaTheme="minorEastAsia"/>
-              <w:noProof/>
-            </w:rPr>
-            <w:tab/>
-          </w:r>
-          <w:r>
-            <w:rPr>
-              <w:rStyle w:val="Hyperlink"/>
-              <w:b/>
-              <w:noProof/>
-            </w:rPr>
-            <w:t>Introduction</w:t>
-          </w:r>
-          <w:r>
-            <w:rPr>
-              <w:noProof/>
-              <w:webHidden/>
-            </w:rPr>
-            <w:tab/>
-          </w:r>
-          <w:r>
-            <w:rPr>
-              <w:noProof/>
-              <w:webHidden/>
-            </w:rPr>
-            <w:fldChar w:fldCharType="begin"/>
-          </w:r>
-          <w:r>
-            <w:rPr>
-              <w:noProof/>
-              <w:webHidden/>
-            </w:rPr>
-            <w:instrText xml:space="preserve"> PAGEREF _Toc43369208 \h </w:instrText>
-          </w:r>
-          <w:r>
-            <w:rPr>
-              <w:noProof/>
-              <w:webHidden/>
-            </w:rPr>
-          </w:r>
-          <w:r>
-            <w:rPr>
-              <w:noProof/>
-              <w:webHidden/>
-            </w:rPr>
-            <w:fldChar w:fldCharType="separate"/>
-          </w:r>
-          <w:r>
-            <w:rPr>
-              <w:noProof/>
-              <w:webHidden/>
-            </w:rPr>
-            <w:t>2</w:t>
-          </w:r>
-          <w:r>
-            <w:rPr>
-              <w:noProof/>
-              <w:webHidden/>
-            </w:rPr>
-            <w:fldChar w:fldCharType="end"/>
-          </w:r>
-          <w:r>
-            <w:rPr>
-              <w:rStyle w:val="Hyperlink"/>
-              <w:noProof/>
-            </w:rPr>
-            <w:fldChar w:fldCharType="end"/>
-          </w:r>
+          <w:hyperlink w:anchor="_Toc43369208" w:history="1">
+            <w:r>
+              <w:rPr>
+                <w:rStyle w:val="Hyperlink"/>
+                <w:b/>
+                <w:noProof/>
+              </w:rPr>
+              <w:t>I.</w:t>
+            </w:r>
+            <w:r>
+              <w:rPr>
+                <w:rFonts w:eastAsiaTheme="minorEastAsia"/>
+                <w:noProof/>
+              </w:rPr>
+              <w:tab/>
+            </w:r>
+            <w:r>
+              <w:rPr>
+                <w:rStyle w:val="Hyperlink"/>
+                <w:b/>
+                <w:noProof/>
+              </w:rPr>
+              <w:t>Introduction</w:t>
+            </w:r>
+            <w:r>
+              <w:rPr>
+                <w:noProof/>
+                <w:webHidden/>
+              </w:rPr>
+              <w:tab/>
+            </w:r>
+            <w:r>
+              <w:rPr>
+                <w:noProof/>
+                <w:webHidden/>
+              </w:rPr>
+              <w:fldChar w:fldCharType="begin"/>
+            </w:r>
+            <w:r>
+              <w:rPr>
+                <w:noProof/>
+                <w:webHidden/>
+              </w:rPr>
+              <w:instrText xml:space="preserve"> PAGEREF _Toc43369208 \h </w:instrText>
+            </w:r>
+            <w:r>
+              <w:rPr>
+                <w:noProof/>
+                <w:webHidden/>
+              </w:rPr>
+            </w:r>
+            <w:r>
+              <w:rPr>
+                <w:noProof/>
+                <w:webHidden/>
+              </w:rPr>
+              <w:fldChar w:fldCharType="separate"/>
+            </w:r>
+            <w:r>
+              <w:rPr>
+                <w:noProof/>
+                <w:webHidden/>
+              </w:rPr>
+              <w:t>2</w:t>
+            </w:r>
+            <w:r>
+              <w:rPr>
+                <w:noProof/>
+                <w:webHidden/>
+              </w:rPr>
+              <w:fldChar w:fldCharType="end"/>
+            </w:r>
+          </w:hyperlink>
         </w:p>
         <w:p>
           <w:pPr>
@@ -1422,7 +1375,7 @@
           <w:sz w:val="32"/>
         </w:rPr>
       </w:pPr>
-      <w:bookmarkStart w:id="1" w:name="_Toc43369208"/>
+      <w:bookmarkStart w:id="0" w:name="_Toc43369208"/>
       <w:r>
         <w:rPr>
           <w:b/>
@@ -1431,7 +1384,7 @@
         </w:rPr>
         <w:t>Introduction</w:t>
       </w:r>
-      <w:bookmarkEnd w:id="1"/>
+      <w:bookmarkEnd w:id="0"/>
     </w:p>
     <w:p>
       <w:pPr>
@@ -1467,7 +1420,7 @@
           <w:sz w:val="32"/>
         </w:rPr>
       </w:pPr>
-      <w:bookmarkStart w:id="2" w:name="_Toc43369209"/>
+      <w:bookmarkStart w:id="1" w:name="_Toc43369209"/>
       <w:r>
         <w:rPr>
           <w:b/>
@@ -1476,7 +1429,7 @@
         </w:rPr>
         <w:t>II. Literature review</w:t>
       </w:r>
-      <w:bookmarkEnd w:id="2"/>
+      <w:bookmarkEnd w:id="1"/>
       <w:r>
         <w:rPr>
           <w:b/>
@@ -1798,8 +1751,8 @@
         </w:rPr>
         <w:t>Entrepreneurship has always a part of the human community‘s development. We are indebted to it for having prosperity in various fields such as the economical, technological and cultural areas</w:t>
       </w:r>
-      <w:bookmarkStart w:id="3" w:name="x__GoBack"/>
-      <w:bookmarkEnd w:id="3"/>
+      <w:bookmarkStart w:id="2" w:name="x__GoBack"/>
+      <w:bookmarkEnd w:id="2"/>
       <w:r>
         <w:rPr>
           <w:color w:val="333333"/>
@@ -1819,7 +1772,7 @@
           <w:sz w:val="32"/>
         </w:rPr>
       </w:pPr>
-      <w:bookmarkStart w:id="4" w:name="_Toc43369210"/>
+      <w:bookmarkStart w:id="3" w:name="_Toc43369210"/>
       <w:r>
         <w:rPr>
           <w:b/>
@@ -1828,7 +1781,7 @@
         </w:rPr>
         <w:t>III. Methodology</w:t>
       </w:r>
-      <w:bookmarkEnd w:id="4"/>
+      <w:bookmarkEnd w:id="3"/>
       <w:r>
         <w:rPr>
           <w:b/>
@@ -1967,7 +1920,7 @@
           <w:sz w:val="32"/>
         </w:rPr>
       </w:pPr>
-      <w:bookmarkStart w:id="5" w:name="_Toc43369211"/>
+      <w:bookmarkStart w:id="4" w:name="_Toc43369211"/>
       <w:r>
         <w:rPr>
           <w:b/>
@@ -1976,7 +1929,7 @@
         </w:rPr>
         <w:t>Analysis and result and discussion</w:t>
       </w:r>
-      <w:bookmarkEnd w:id="5"/>
+      <w:bookmarkEnd w:id="4"/>
       <w:r>
         <w:rPr>
           <w:b/>
@@ -2178,7 +2131,7 @@
           <w:color w:val="333333"/>
         </w:rPr>
       </w:pPr>
-      <w:bookmarkStart w:id="6" w:name="_Toc43369212"/>
+      <w:bookmarkStart w:id="5" w:name="_Toc43369212"/>
       <w:r>
         <w:rPr>
           <w:rStyle w:val="Strong"/>
@@ -2186,7 +2139,7 @@
         </w:rPr>
         <w:t>Job creation</w:t>
       </w:r>
-      <w:bookmarkEnd w:id="6"/>
+      <w:bookmarkEnd w:id="5"/>
     </w:p>
     <w:p>
       <w:pPr>
@@ -2580,7 +2533,7 @@
           <w:rStyle w:val="Strong"/>
         </w:rPr>
       </w:pPr>
-      <w:bookmarkStart w:id="7" w:name="_Toc43369213"/>
+      <w:bookmarkStart w:id="6" w:name="_Toc43369213"/>
       <w:r>
         <w:rPr>
           <w:rStyle w:val="Strong"/>
@@ -2588,7 +2541,7 @@
         </w:rPr>
         <w:t>Innovation</w:t>
       </w:r>
-      <w:bookmarkEnd w:id="7"/>
+      <w:bookmarkEnd w:id="6"/>
     </w:p>
     <w:p>
       <w:pPr>
@@ -3064,7 +3017,7 @@
           <w:color w:val="333333"/>
         </w:rPr>
       </w:pPr>
-      <w:bookmarkStart w:id="8" w:name="_Toc43369214"/>
+      <w:bookmarkStart w:id="7" w:name="_Toc43369214"/>
       <w:r>
         <w:rPr>
           <w:rStyle w:val="Strong"/>
@@ -3079,7 +3032,7 @@
         </w:rPr>
         <w:t>service sector</w:t>
       </w:r>
-      <w:bookmarkEnd w:id="8"/>
+      <w:bookmarkEnd w:id="7"/>
     </w:p>
     <w:p>
       <w:pPr>
@@ -3627,7 +3580,7 @@
         <w:drawing>
           <wp:inline distT="0" distB="0" distL="0" distR="0" wp14:anchorId="149E4D17" wp14:editId="180031DE">
             <wp:extent cx="6136481" cy="2228850"/>
-            <wp:effectExtent l="0" t="0" r="0" b="0"/>
+            <wp:effectExtent l="0" t="0" r="17145" b="19050"/>
             <wp:docPr id="6" name="Chart 6"/>
             <wp:cNvGraphicFramePr/>
             <a:graphic xmlns:a="http://schemas.openxmlformats.org/drawingml/2006/main">
@@ -3766,7 +3719,7 @@
         <w:drawing>
           <wp:inline distT="0" distB="0" distL="0" distR="0" wp14:anchorId="5A85C233" wp14:editId="58781357">
             <wp:extent cx="5732145" cy="1907041"/>
-            <wp:effectExtent l="0" t="0" r="1905" b="0"/>
+            <wp:effectExtent l="0" t="0" r="20955" b="17145"/>
             <wp:docPr id="7" name="Chart 7"/>
             <wp:cNvGraphicFramePr/>
             <a:graphic xmlns:a="http://schemas.openxmlformats.org/drawingml/2006/main">
@@ -3777,6 +3730,8 @@
           </wp:inline>
         </w:drawing>
       </w:r>
+      <w:bookmarkStart w:id="8" w:name="_GoBack"/>
+      <w:bookmarkEnd w:id="8"/>
     </w:p>
     <w:p>
       <w:pPr>
@@ -4756,7 +4711,7 @@
             <w:bCs/>
             <w:noProof/>
           </w:rPr>
-          <w:t>1</w:t>
+          <w:t>7</w:t>
         </w:r>
         <w:r>
           <w:rPr>
@@ -7852,11 +7807,11 @@
         </c:dLbls>
         <c:gapWidth val="219"/>
         <c:overlap val="-27"/>
-        <c:axId val="92925952"/>
-        <c:axId val="92927488"/>
+        <c:axId val="136327936"/>
+        <c:axId val="136329472"/>
       </c:barChart>
       <c:catAx>
-        <c:axId val="92925952"/>
+        <c:axId val="136327936"/>
         <c:scaling>
           <c:orientation val="minMax"/>
         </c:scaling>
@@ -7899,7 +7854,7 @@
             <a:endParaRPr lang="en-US"/>
           </a:p>
         </c:txPr>
-        <c:crossAx val="92927488"/>
+        <c:crossAx val="136329472"/>
         <c:crosses val="autoZero"/>
         <c:auto val="1"/>
         <c:lblAlgn val="ctr"/>
@@ -7907,7 +7862,7 @@
         <c:noMultiLvlLbl val="0"/>
       </c:catAx>
       <c:valAx>
-        <c:axId val="92927488"/>
+        <c:axId val="136329472"/>
         <c:scaling>
           <c:orientation val="minMax"/>
         </c:scaling>
@@ -7958,7 +7913,7 @@
             <a:endParaRPr lang="en-US"/>
           </a:p>
         </c:txPr>
-        <c:crossAx val="92925952"/>
+        <c:crossAx val="136327936"/>
         <c:crosses val="autoZero"/>
         <c:crossBetween val="between"/>
       </c:valAx>
@@ -9561,11 +9516,11 @@
         </c:dLbls>
         <c:gapWidth val="219"/>
         <c:overlap val="-27"/>
-        <c:axId val="93283072"/>
-        <c:axId val="93284608"/>
+        <c:axId val="136562176"/>
+        <c:axId val="136563712"/>
       </c:barChart>
       <c:catAx>
-        <c:axId val="93283072"/>
+        <c:axId val="136562176"/>
         <c:scaling>
           <c:orientation val="minMax"/>
         </c:scaling>
@@ -9608,7 +9563,7 @@
             <a:endParaRPr lang="en-US"/>
           </a:p>
         </c:txPr>
-        <c:crossAx val="93284608"/>
+        <c:crossAx val="136563712"/>
         <c:crosses val="autoZero"/>
         <c:auto val="1"/>
         <c:lblAlgn val="ctr"/>
@@ -9616,7 +9571,7 @@
         <c:noMultiLvlLbl val="0"/>
       </c:catAx>
       <c:valAx>
-        <c:axId val="93284608"/>
+        <c:axId val="136563712"/>
         <c:scaling>
           <c:orientation val="minMax"/>
         </c:scaling>
@@ -9653,7 +9608,7 @@
             <a:endParaRPr lang="en-US"/>
           </a:p>
         </c:txPr>
-        <c:crossAx val="93283072"/>
+        <c:crossAx val="136562176"/>
         <c:crosses val="autoZero"/>
         <c:crossBetween val="between"/>
       </c:valAx>
@@ -11223,11 +11178,11 @@
         </c:dLbls>
         <c:gapWidth val="219"/>
         <c:overlap val="-27"/>
-        <c:axId val="93480448"/>
-        <c:axId val="93481984"/>
+        <c:axId val="141547776"/>
+        <c:axId val="143691776"/>
       </c:barChart>
       <c:catAx>
-        <c:axId val="93480448"/>
+        <c:axId val="141547776"/>
         <c:scaling>
           <c:orientation val="minMax"/>
         </c:scaling>
@@ -11270,7 +11225,7 @@
             <a:endParaRPr lang="en-US"/>
           </a:p>
         </c:txPr>
-        <c:crossAx val="93481984"/>
+        <c:crossAx val="143691776"/>
         <c:crosses val="autoZero"/>
         <c:auto val="1"/>
         <c:lblAlgn val="ctr"/>
@@ -11278,7 +11233,7 @@
         <c:noMultiLvlLbl val="0"/>
       </c:catAx>
       <c:valAx>
-        <c:axId val="93481984"/>
+        <c:axId val="143691776"/>
         <c:scaling>
           <c:orientation val="minMax"/>
         </c:scaling>
@@ -11329,7 +11284,7 @@
             <a:endParaRPr lang="en-US"/>
           </a:p>
         </c:txPr>
-        <c:crossAx val="93480448"/>
+        <c:crossAx val="141547776"/>
         <c:crosses val="autoZero"/>
         <c:crossBetween val="between"/>
       </c:valAx>
@@ -11989,11 +11944,11 @@
         </c:dLbls>
         <c:gapWidth val="218"/>
         <c:overlap val="-27"/>
-        <c:axId val="93648384"/>
-        <c:axId val="93649920"/>
+        <c:axId val="143739136"/>
+        <c:axId val="143769600"/>
       </c:barChart>
       <c:catAx>
-        <c:axId val="93648384"/>
+        <c:axId val="143739136"/>
         <c:scaling>
           <c:orientation val="minMax"/>
         </c:scaling>
@@ -12002,7 +11957,7 @@
         <c:majorTickMark val="out"/>
         <c:minorTickMark val="none"/>
         <c:tickLblPos val="nextTo"/>
-        <c:crossAx val="93649920"/>
+        <c:crossAx val="143769600"/>
         <c:crosses val="autoZero"/>
         <c:auto val="1"/>
         <c:lblAlgn val="ctr"/>
@@ -12010,7 +11965,7 @@
         <c:noMultiLvlLbl val="0"/>
       </c:catAx>
       <c:valAx>
-        <c:axId val="93649920"/>
+        <c:axId val="143769600"/>
         <c:scaling>
           <c:orientation val="minMax"/>
         </c:scaling>
@@ -12021,7 +11976,7 @@
         <c:majorTickMark val="out"/>
         <c:minorTickMark val="none"/>
         <c:tickLblPos val="nextTo"/>
-        <c:crossAx val="93648384"/>
+        <c:crossAx val="143739136"/>
         <c:crosses val="autoZero"/>
         <c:crossBetween val="between"/>
       </c:valAx>
@@ -12067,10 +12022,10 @@
   <c:roundedCorners val="0"/>
   <mc:AlternateContent xmlns:mc="http://schemas.openxmlformats.org/markup-compatibility/2006">
     <mc:Choice xmlns:c14="http://schemas.microsoft.com/office/drawing/2007/8/2/chart" Requires="c14">
-      <c14:style val="142"/>
+      <c14:style val="102"/>
     </mc:Choice>
     <mc:Fallback>
-      <c:style val="42"/>
+      <c:style val="2"/>
     </mc:Fallback>
   </mc:AlternateContent>
   <c:pivotSource>
@@ -13086,11 +13041,11 @@
         </c:dLbls>
         <c:gapWidth val="219"/>
         <c:overlap val="-27"/>
-        <c:axId val="93817088"/>
-        <c:axId val="93831168"/>
+        <c:axId val="143858688"/>
+        <c:axId val="143880960"/>
       </c:barChart>
       <c:catAx>
-        <c:axId val="93817088"/>
+        <c:axId val="143858688"/>
         <c:scaling>
           <c:orientation val="minMax"/>
         </c:scaling>
@@ -13110,7 +13065,7 @@
             <a:endParaRPr lang="en-US"/>
           </a:p>
         </c:txPr>
-        <c:crossAx val="93831168"/>
+        <c:crossAx val="143880960"/>
         <c:crosses val="autoZero"/>
         <c:auto val="1"/>
         <c:lblAlgn val="ctr"/>
@@ -13118,7 +13073,7 @@
         <c:noMultiLvlLbl val="0"/>
       </c:catAx>
       <c:valAx>
-        <c:axId val="93831168"/>
+        <c:axId val="143880960"/>
         <c:scaling>
           <c:orientation val="minMax"/>
         </c:scaling>
@@ -13139,7 +13094,7 @@
             <a:endParaRPr lang="en-US"/>
           </a:p>
         </c:txPr>
-        <c:crossAx val="93817088"/>
+        <c:crossAx val="143858688"/>
         <c:crosses val="autoZero"/>
         <c:crossBetween val="between"/>
       </c:valAx>
@@ -13194,10 +13149,10 @@
   <c:roundedCorners val="0"/>
   <mc:AlternateContent xmlns:mc="http://schemas.openxmlformats.org/markup-compatibility/2006">
     <mc:Choice xmlns:c14="http://schemas.microsoft.com/office/drawing/2007/8/2/chart" Requires="c14">
-      <c14:style val="142"/>
+      <c14:style val="102"/>
     </mc:Choice>
     <mc:Fallback>
-      <c:style val="42"/>
+      <c:style val="2"/>
     </mc:Fallback>
   </mc:AlternateContent>
   <c:chart>
@@ -13434,11 +13389,11 @@
         </c:dLbls>
         <c:gapWidth val="218"/>
         <c:overlap val="-27"/>
-        <c:axId val="93870720"/>
-        <c:axId val="93888896"/>
+        <c:axId val="143904128"/>
+        <c:axId val="143914112"/>
       </c:barChart>
       <c:catAx>
-        <c:axId val="93870720"/>
+        <c:axId val="143904128"/>
         <c:scaling>
           <c:orientation val="minMax"/>
         </c:scaling>
@@ -13447,7 +13402,7 @@
         <c:majorTickMark val="out"/>
         <c:minorTickMark val="none"/>
         <c:tickLblPos val="nextTo"/>
-        <c:crossAx val="93888896"/>
+        <c:crossAx val="143914112"/>
         <c:crosses val="autoZero"/>
         <c:auto val="1"/>
         <c:lblAlgn val="ctr"/>
@@ -13455,7 +13410,7 @@
         <c:noMultiLvlLbl val="0"/>
       </c:catAx>
       <c:valAx>
-        <c:axId val="93888896"/>
+        <c:axId val="143914112"/>
         <c:scaling>
           <c:orientation val="minMax"/>
         </c:scaling>
@@ -13466,7 +13421,7 @@
         <c:majorTickMark val="out"/>
         <c:minorTickMark val="none"/>
         <c:tickLblPos val="nextTo"/>
-        <c:crossAx val="93870720"/>
+        <c:crossAx val="143904128"/>
         <c:crosses val="autoZero"/>
         <c:crossBetween val="between"/>
       </c:valAx>
@@ -13804,7 +13759,7 @@
 </file>
 
 <file path=customXml/itemProps2.xml><?xml version="1.0" encoding="utf-8"?>
-<ds:datastoreItem xmlns:ds="http://schemas.openxmlformats.org/officeDocument/2006/customXml" ds:itemID="{E7AA0E0F-22F5-43AA-AB1C-D86F08420559}">
+<ds:datastoreItem xmlns:ds="http://schemas.openxmlformats.org/officeDocument/2006/customXml" ds:itemID="{0C2CAF59-BC6E-44EF-A067-713270DD7FB3}">
   <ds:schemaRefs>
     <ds:schemaRef ds:uri="http://schemas.openxmlformats.org/officeDocument/2006/bibliography"/>
   </ds:schemaRefs>

</xml_diff>

<commit_message>
Change spaces between line
</commit_message>
<xml_diff>
--- a/EPR 511.docx
+++ b/EPR 511.docx
@@ -46,6 +46,7 @@
               <w:p>
                 <w:pPr>
                   <w:pStyle w:val="NoSpacing"/>
+                  <w:spacing w:line="360" w:lineRule="auto"/>
                   <w:jc w:val="center"/>
                   <w:rPr>
                     <w:rFonts w:asciiTheme="majorHAnsi" w:eastAsiaTheme="majorEastAsia" w:hAnsiTheme="majorHAnsi" w:cstheme="majorBidi"/>
@@ -61,7 +62,7 @@
                     <w:lang w:eastAsia="en-US"/>
                   </w:rPr>
                   <w:drawing>
-                    <wp:inline distT="0" distB="0" distL="0" distR="0" wp14:anchorId="66AD7075" wp14:editId="26C02753">
+                    <wp:inline distT="0" distB="0" distL="0" distR="0" wp14:anchorId="0B6B7039" wp14:editId="33BCEF88">
                       <wp:extent cx="1819275" cy="1017561"/>
                       <wp:effectExtent l="0" t="0" r="0" b="0"/>
                       <wp:docPr id="8" name="Picture 8" descr="C:\Users\ssadek\Downloads\ppp.png"/>
@@ -145,6 +146,7 @@
                   <w:p>
                     <w:pPr>
                       <w:pStyle w:val="NoSpacing"/>
+                      <w:spacing w:line="360" w:lineRule="auto"/>
                       <w:jc w:val="center"/>
                       <w:rPr>
                         <w:rFonts w:asciiTheme="majorHAnsi" w:eastAsiaTheme="majorEastAsia" w:hAnsiTheme="majorHAnsi" w:cstheme="majorBidi"/>
@@ -199,6 +201,7 @@
                   <w:p>
                     <w:pPr>
                       <w:pStyle w:val="NoSpacing"/>
+                      <w:spacing w:line="360" w:lineRule="auto"/>
                       <w:jc w:val="center"/>
                       <w:rPr>
                         <w:rFonts w:asciiTheme="majorHAnsi" w:eastAsiaTheme="majorEastAsia" w:hAnsiTheme="majorHAnsi" w:cstheme="majorBidi"/>
@@ -233,6 +236,7 @@
               <w:p>
                 <w:pPr>
                   <w:pStyle w:val="NoSpacing"/>
+                  <w:spacing w:line="360" w:lineRule="auto"/>
                   <w:jc w:val="center"/>
                 </w:pPr>
               </w:p>
@@ -264,6 +268,7 @@
                   <w:p>
                     <w:pPr>
                       <w:pStyle w:val="NoSpacing"/>
+                      <w:spacing w:line="360" w:lineRule="auto"/>
                       <w:jc w:val="center"/>
                       <w:rPr>
                         <w:b/>
@@ -331,6 +336,7 @@
                   <w:p>
                     <w:pPr>
                       <w:pStyle w:val="NoSpacing"/>
+                      <w:spacing w:line="360" w:lineRule="auto"/>
                       <w:jc w:val="center"/>
                       <w:rPr>
                         <w:b/>
@@ -350,11 +356,24 @@
             </w:sdt>
           </w:tr>
         </w:tbl>
-        <w:p/>
-        <w:p/>
-        <w:p/>
         <w:p>
           <w:pPr>
+            <w:spacing w:line="360" w:lineRule="auto"/>
+          </w:pPr>
+        </w:p>
+        <w:p>
+          <w:pPr>
+            <w:spacing w:line="360" w:lineRule="auto"/>
+          </w:pPr>
+        </w:p>
+        <w:p>
+          <w:pPr>
+            <w:spacing w:line="360" w:lineRule="auto"/>
+          </w:pPr>
+        </w:p>
+        <w:p>
+          <w:pPr>
+            <w:spacing w:line="360" w:lineRule="auto"/>
             <w:rPr>
               <w:rFonts w:ascii="Times New Roman" w:eastAsia="Times New Roman" w:hAnsi="Times New Roman" w:cs="Times New Roman"/>
               <w:b/>
@@ -400,6 +419,7 @@
         <w:p>
           <w:pPr>
             <w:pStyle w:val="TOCHeading"/>
+            <w:spacing w:line="360" w:lineRule="auto"/>
           </w:pPr>
           <w:r>
             <w:t>Contents</w:t>
@@ -412,6 +432,7 @@
               <w:tab w:val="left" w:pos="440"/>
               <w:tab w:val="right" w:leader="dot" w:pos="9017"/>
             </w:tabs>
+            <w:spacing w:line="360" w:lineRule="auto"/>
             <w:rPr>
               <w:rFonts w:eastAsiaTheme="minorEastAsia"/>
               <w:noProof/>
@@ -507,6 +528,7 @@
               <w:tab w:val="left" w:pos="440"/>
               <w:tab w:val="right" w:leader="dot" w:pos="9017"/>
             </w:tabs>
+            <w:spacing w:line="360" w:lineRule="auto"/>
             <w:rPr>
               <w:rFonts w:eastAsiaTheme="minorEastAsia"/>
               <w:noProof/>
@@ -592,6 +614,7 @@
             <w:tabs>
               <w:tab w:val="right" w:leader="dot" w:pos="9017"/>
             </w:tabs>
+            <w:spacing w:line="360" w:lineRule="auto"/>
             <w:rPr>
               <w:rFonts w:eastAsiaTheme="minorEastAsia"/>
               <w:noProof/>
@@ -663,6 +686,7 @@
               <w:tab w:val="left" w:pos="660"/>
               <w:tab w:val="right" w:leader="dot" w:pos="9017"/>
             </w:tabs>
+            <w:spacing w:line="360" w:lineRule="auto"/>
             <w:rPr>
               <w:rFonts w:eastAsiaTheme="minorEastAsia"/>
               <w:noProof/>
@@ -749,6 +773,7 @@
               <w:tab w:val="left" w:pos="660"/>
               <w:tab w:val="right" w:leader="dot" w:pos="9017"/>
             </w:tabs>
+            <w:spacing w:line="360" w:lineRule="auto"/>
             <w:rPr>
               <w:rFonts w:eastAsiaTheme="minorEastAsia"/>
               <w:noProof/>
@@ -835,6 +860,7 @@
               <w:tab w:val="left" w:pos="660"/>
               <w:tab w:val="right" w:leader="dot" w:pos="9017"/>
             </w:tabs>
+            <w:spacing w:line="360" w:lineRule="auto"/>
             <w:rPr>
               <w:rFonts w:eastAsiaTheme="minorEastAsia"/>
               <w:noProof/>
@@ -923,6 +949,7 @@
               <w:tab w:val="left" w:pos="660"/>
               <w:tab w:val="right" w:leader="dot" w:pos="9017"/>
             </w:tabs>
+            <w:spacing w:line="360" w:lineRule="auto"/>
             <w:rPr>
               <w:rFonts w:eastAsiaTheme="minorEastAsia"/>
               <w:noProof/>
@@ -1011,6 +1038,7 @@
               <w:tab w:val="left" w:pos="660"/>
               <w:tab w:val="right" w:leader="dot" w:pos="9017"/>
             </w:tabs>
+            <w:spacing w:line="360" w:lineRule="auto"/>
             <w:rPr>
               <w:rFonts w:eastAsiaTheme="minorEastAsia"/>
               <w:noProof/>
@@ -1097,6 +1125,7 @@
               <w:tab w:val="left" w:pos="440"/>
               <w:tab w:val="right" w:leader="dot" w:pos="9017"/>
             </w:tabs>
+            <w:spacing w:line="360" w:lineRule="auto"/>
             <w:rPr>
               <w:rFonts w:eastAsiaTheme="minorEastAsia"/>
               <w:noProof/>
@@ -1179,6 +1208,7 @@
         </w:p>
         <w:p>
           <w:pPr>
+            <w:spacing w:line="360" w:lineRule="auto"/>
             <w:rPr>
               <w:b/>
               <w:bCs/>
@@ -1198,6 +1228,7 @@
     </w:sdt>
     <w:p>
       <w:pPr>
+        <w:spacing w:line="360" w:lineRule="auto"/>
         <w:rPr>
           <w:b/>
           <w:bCs/>
@@ -1207,6 +1238,7 @@
     </w:p>
     <w:p>
       <w:pPr>
+        <w:spacing w:line="360" w:lineRule="auto"/>
         <w:rPr>
           <w:b/>
           <w:bCs/>
@@ -1216,6 +1248,7 @@
     </w:p>
     <w:p>
       <w:pPr>
+        <w:spacing w:line="360" w:lineRule="auto"/>
         <w:rPr>
           <w:b/>
           <w:bCs/>
@@ -1225,6 +1258,7 @@
     </w:p>
     <w:p>
       <w:pPr>
+        <w:spacing w:line="360" w:lineRule="auto"/>
         <w:rPr>
           <w:b/>
           <w:bCs/>
@@ -1234,6 +1268,7 @@
     </w:p>
     <w:p>
       <w:pPr>
+        <w:spacing w:line="360" w:lineRule="auto"/>
         <w:rPr>
           <w:b/>
           <w:bCs/>
@@ -1243,6 +1278,7 @@
     </w:p>
     <w:p>
       <w:pPr>
+        <w:spacing w:line="360" w:lineRule="auto"/>
         <w:rPr>
           <w:b/>
           <w:bCs/>
@@ -1252,6 +1288,7 @@
     </w:p>
     <w:p>
       <w:pPr>
+        <w:spacing w:line="360" w:lineRule="auto"/>
         <w:rPr>
           <w:b/>
           <w:bCs/>
@@ -1261,6 +1298,7 @@
     </w:p>
     <w:p>
       <w:pPr>
+        <w:spacing w:line="360" w:lineRule="auto"/>
         <w:rPr>
           <w:b/>
           <w:bCs/>
@@ -1270,6 +1308,7 @@
     </w:p>
     <w:p>
       <w:pPr>
+        <w:spacing w:line="360" w:lineRule="auto"/>
         <w:rPr>
           <w:b/>
           <w:bCs/>
@@ -1279,6 +1318,7 @@
     </w:p>
     <w:p>
       <w:pPr>
+        <w:spacing w:line="360" w:lineRule="auto"/>
         <w:rPr>
           <w:b/>
           <w:bCs/>
@@ -1288,6 +1328,7 @@
     </w:p>
     <w:p>
       <w:pPr>
+        <w:spacing w:line="360" w:lineRule="auto"/>
         <w:rPr>
           <w:b/>
           <w:bCs/>
@@ -1297,6 +1338,7 @@
     </w:p>
     <w:p>
       <w:pPr>
+        <w:spacing w:line="360" w:lineRule="auto"/>
         <w:rPr>
           <w:b/>
           <w:bCs/>
@@ -1306,6 +1348,7 @@
     </w:p>
     <w:p>
       <w:pPr>
+        <w:spacing w:line="360" w:lineRule="auto"/>
         <w:rPr>
           <w:b/>
           <w:bCs/>
@@ -1315,6 +1358,7 @@
     </w:p>
     <w:p>
       <w:pPr>
+        <w:spacing w:line="360" w:lineRule="auto"/>
         <w:rPr>
           <w:b/>
           <w:bCs/>
@@ -1324,6 +1368,7 @@
     </w:p>
     <w:p>
       <w:pPr>
+        <w:spacing w:line="360" w:lineRule="auto"/>
         <w:rPr>
           <w:b/>
           <w:bCs/>
@@ -1333,6 +1378,7 @@
     </w:p>
     <w:p>
       <w:pPr>
+        <w:spacing w:line="360" w:lineRule="auto"/>
         <w:rPr>
           <w:b/>
           <w:bCs/>
@@ -1342,6 +1388,7 @@
     </w:p>
     <w:p>
       <w:pPr>
+        <w:spacing w:line="360" w:lineRule="auto"/>
         <w:rPr>
           <w:b/>
           <w:bCs/>
@@ -1351,6 +1398,7 @@
     </w:p>
     <w:p>
       <w:pPr>
+        <w:spacing w:line="360" w:lineRule="auto"/>
         <w:rPr>
           <w:b/>
           <w:bCs/>
@@ -1358,7 +1406,11 @@
         </w:rPr>
       </w:pPr>
     </w:p>
-    <w:p/>
+    <w:p>
+      <w:pPr>
+        <w:spacing w:line="360" w:lineRule="auto"/>
+      </w:pPr>
+    </w:p>
     <w:p>
       <w:pPr>
         <w:pStyle w:val="NormalWeb"/>
@@ -1388,6 +1440,7 @@
     </w:p>
     <w:p>
       <w:pPr>
+        <w:spacing w:line="360" w:lineRule="auto"/>
         <w:jc w:val="both"/>
         <w:rPr>
           <w:rFonts w:asciiTheme="majorBidi" w:hAnsiTheme="majorBidi" w:cstheme="majorBidi"/>
@@ -1443,16 +1496,23 @@
       <w:pPr>
         <w:pStyle w:val="NormalWeb"/>
         <w:shd w:val="clear" w:color="auto" w:fill="FFFFFF"/>
-        <w:spacing w:before="0" w:beforeAutospacing="0" w:after="0" w:afterAutospacing="0" w:line="324" w:lineRule="atLeast"/>
-        <w:rPr>
-          <w:color w:val="333333"/>
-        </w:rPr>
-      </w:pPr>
-      <w:r>
-        <w:rPr>
-          <w:color w:val="333333"/>
-        </w:rPr>
-        <w:t>There are many factors that affect the economic growth rate of a country. Concerning the role of entrepreneurship in stimulating economic growth, many links have been discussed. Some studies have tried to explain the power of entrepreneurship and how it is an important factor in increasing the level of economic growth in countries or various districts of a country. Data that has been gathered from </w:t>
+        <w:spacing w:before="0" w:beforeAutospacing="0" w:after="0" w:afterAutospacing="0" w:line="360" w:lineRule="auto"/>
+        <w:rPr>
+          <w:color w:val="333333"/>
+        </w:rPr>
+      </w:pPr>
+      <w:r>
+        <w:rPr>
+          <w:color w:val="333333"/>
+        </w:rPr>
+        <w:t xml:space="preserve">There are many factors that affect the economic growth rate of a country. Concerning the role of entrepreneurship in stimulating economic growth, many links have been discussed. Some studies have tried to explain the power of entrepreneurship and how it is an important factor in increasing the level of economic growth in countries or various districts of a country. Data </w:t>
+      </w:r>
+      <w:r>
+        <w:rPr>
+          <w:color w:val="333333"/>
+        </w:rPr>
+        <w:lastRenderedPageBreak/>
+        <w:t>that has been gathered from </w:t>
       </w:r>
       <w:proofErr w:type="gramStart"/>
       <w:r>
@@ -1509,7 +1569,7 @@
       <w:pPr>
         <w:pStyle w:val="NormalWeb"/>
         <w:shd w:val="clear" w:color="auto" w:fill="FFFFFF"/>
-        <w:spacing w:before="0" w:beforeAutospacing="0" w:after="0" w:afterAutospacing="0" w:line="324" w:lineRule="atLeast"/>
+        <w:spacing w:before="0" w:beforeAutospacing="0" w:after="0" w:afterAutospacing="0" w:line="360" w:lineRule="auto"/>
         <w:rPr>
           <w:color w:val="333333"/>
         </w:rPr>
@@ -1525,7 +1585,7 @@
       <w:pPr>
         <w:pStyle w:val="xs5"/>
         <w:shd w:val="clear" w:color="auto" w:fill="FFFFFF"/>
-        <w:spacing w:before="0" w:beforeAutospacing="0" w:after="0" w:afterAutospacing="0"/>
+        <w:spacing w:before="0" w:beforeAutospacing="0" w:after="0" w:afterAutospacing="0" w:line="360" w:lineRule="auto"/>
         <w:rPr>
           <w:color w:val="333333"/>
         </w:rPr>
@@ -1581,16 +1641,15 @@
       <w:pPr>
         <w:pStyle w:val="NormalWeb"/>
         <w:shd w:val="clear" w:color="auto" w:fill="FFFFFF"/>
-        <w:spacing w:before="0" w:beforeAutospacing="0" w:after="0" w:afterAutospacing="0" w:line="324" w:lineRule="atLeast"/>
-        <w:rPr>
-          <w:color w:val="333333"/>
-        </w:rPr>
-      </w:pPr>
-      <w:r>
-        <w:rPr>
-          <w:color w:val="333333"/>
-        </w:rPr>
-        <w:lastRenderedPageBreak/>
+        <w:spacing w:before="0" w:beforeAutospacing="0" w:after="0" w:afterAutospacing="0" w:line="360" w:lineRule="auto"/>
+        <w:rPr>
+          <w:color w:val="333333"/>
+        </w:rPr>
+      </w:pPr>
+      <w:r>
+        <w:rPr>
+          <w:color w:val="333333"/>
+        </w:rPr>
         <w:t> </w:t>
       </w:r>
     </w:p>
@@ -1598,7 +1657,7 @@
       <w:pPr>
         <w:pStyle w:val="NormalWeb"/>
         <w:shd w:val="clear" w:color="auto" w:fill="FFFFFF"/>
-        <w:spacing w:before="0" w:beforeAutospacing="0" w:after="0" w:afterAutospacing="0" w:line="324" w:lineRule="atLeast"/>
+        <w:spacing w:before="0" w:beforeAutospacing="0" w:after="0" w:afterAutospacing="0" w:line="360" w:lineRule="auto"/>
         <w:rPr>
           <w:color w:val="333333"/>
         </w:rPr>
@@ -1666,7 +1725,7 @@
       <w:pPr>
         <w:pStyle w:val="xs5"/>
         <w:shd w:val="clear" w:color="auto" w:fill="FFFFFF"/>
-        <w:spacing w:before="0" w:beforeAutospacing="0" w:after="0" w:afterAutospacing="0"/>
+        <w:spacing w:before="0" w:beforeAutospacing="0" w:after="0" w:afterAutospacing="0" w:line="360" w:lineRule="auto"/>
         <w:rPr>
           <w:color w:val="333333"/>
         </w:rPr>
@@ -1682,7 +1741,7 @@
       <w:pPr>
         <w:pStyle w:val="NormalWeb"/>
         <w:shd w:val="clear" w:color="auto" w:fill="FFFFFF"/>
-        <w:spacing w:before="0" w:beforeAutospacing="0" w:after="0" w:afterAutospacing="0" w:line="324" w:lineRule="atLeast"/>
+        <w:spacing w:before="0" w:beforeAutospacing="0" w:after="0" w:afterAutospacing="0" w:line="360" w:lineRule="auto"/>
         <w:rPr>
           <w:color w:val="333333"/>
         </w:rPr>
@@ -1705,7 +1764,14 @@
         <w:rPr>
           <w:color w:val="333333"/>
         </w:rPr>
-        <w:t>, 1998, p. 343) "In general, the innovation view can be applied to services". The service industry is one of the fastest growing thanks to entrepreneurship. It is expected that service industries are engaged in the process of company creation in a greater extent than other industries because most of </w:t>
+        <w:t xml:space="preserve">, 1998, p. 343) "In general, the innovation view can be applied to services". The service industry is one of the fastest growing thanks to entrepreneurship. It is expected that service industries are engaged in the process of </w:t>
+      </w:r>
+      <w:r>
+        <w:rPr>
+          <w:color w:val="333333"/>
+        </w:rPr>
+        <w:lastRenderedPageBreak/>
+        <w:t>company creation in a greater extent than other industries because most of </w:t>
       </w:r>
       <w:proofErr w:type="spellStart"/>
       <w:r>
@@ -1740,7 +1806,7 @@
       <w:pPr>
         <w:pStyle w:val="xs6"/>
         <w:shd w:val="clear" w:color="auto" w:fill="FFFFFF"/>
-        <w:spacing w:before="75" w:beforeAutospacing="0" w:after="75" w:afterAutospacing="0"/>
+        <w:spacing w:before="75" w:beforeAutospacing="0" w:after="75" w:afterAutospacing="0" w:line="360" w:lineRule="auto"/>
         <w:rPr>
           <w:color w:val="333333"/>
         </w:rPr>
@@ -1795,7 +1861,7 @@
       <w:pPr>
         <w:pStyle w:val="NormalWeb"/>
         <w:shd w:val="clear" w:color="auto" w:fill="FFFFFF"/>
-        <w:spacing w:before="0" w:beforeAutospacing="0" w:after="0" w:afterAutospacing="0" w:line="324" w:lineRule="atLeast"/>
+        <w:spacing w:before="0" w:beforeAutospacing="0" w:after="0" w:afterAutospacing="0" w:line="360" w:lineRule="auto"/>
         <w:rPr>
           <w:color w:val="333333"/>
         </w:rPr>
@@ -1811,7 +1877,7 @@
       <w:pPr>
         <w:pStyle w:val="NormalWeb"/>
         <w:shd w:val="clear" w:color="auto" w:fill="FFFFFF"/>
-        <w:spacing w:before="0" w:beforeAutospacing="0" w:after="0" w:afterAutospacing="0" w:line="324" w:lineRule="atLeast"/>
+        <w:spacing w:before="0" w:beforeAutospacing="0" w:after="0" w:afterAutospacing="0" w:line="360" w:lineRule="auto"/>
         <w:rPr>
           <w:color w:val="333333"/>
         </w:rPr>
@@ -1827,7 +1893,7 @@
       <w:pPr>
         <w:pStyle w:val="NormalWeb"/>
         <w:shd w:val="clear" w:color="auto" w:fill="FFFFFF"/>
-        <w:spacing w:before="0" w:beforeAutospacing="0" w:after="0" w:afterAutospacing="0" w:line="324" w:lineRule="atLeast"/>
+        <w:spacing w:before="0" w:beforeAutospacing="0" w:after="0" w:afterAutospacing="0" w:line="360" w:lineRule="auto"/>
         <w:rPr>
           <w:color w:val="333333"/>
         </w:rPr>
@@ -1843,7 +1909,7 @@
       <w:pPr>
         <w:pStyle w:val="NormalWeb"/>
         <w:shd w:val="clear" w:color="auto" w:fill="FFFFFF"/>
-        <w:spacing w:before="0" w:beforeAutospacing="0" w:after="0" w:afterAutospacing="0" w:line="324" w:lineRule="atLeast"/>
+        <w:spacing w:before="0" w:beforeAutospacing="0" w:after="0" w:afterAutospacing="0" w:line="360" w:lineRule="auto"/>
         <w:rPr>
           <w:color w:val="333333"/>
         </w:rPr>
@@ -1859,7 +1925,7 @@
       <w:pPr>
         <w:pStyle w:val="NormalWeb"/>
         <w:shd w:val="clear" w:color="auto" w:fill="FFFFFF"/>
-        <w:spacing w:before="0" w:beforeAutospacing="0" w:after="0" w:afterAutospacing="0" w:line="324" w:lineRule="atLeast"/>
+        <w:spacing w:before="0" w:beforeAutospacing="0" w:after="0" w:afterAutospacing="0" w:line="360" w:lineRule="auto"/>
         <w:rPr>
           <w:color w:val="333333"/>
         </w:rPr>
@@ -1875,7 +1941,7 @@
       <w:pPr>
         <w:pStyle w:val="NormalWeb"/>
         <w:shd w:val="clear" w:color="auto" w:fill="FFFFFF"/>
-        <w:spacing w:before="0" w:beforeAutospacing="0" w:after="0" w:afterAutospacing="0" w:line="324" w:lineRule="atLeast"/>
+        <w:spacing w:before="0" w:beforeAutospacing="0" w:after="0" w:afterAutospacing="0" w:line="360" w:lineRule="auto"/>
         <w:rPr>
           <w:color w:val="333333"/>
         </w:rPr>
@@ -1891,16 +1957,15 @@
       <w:pPr>
         <w:pStyle w:val="NormalWeb"/>
         <w:shd w:val="clear" w:color="auto" w:fill="FFFFFF"/>
-        <w:spacing w:before="0" w:beforeAutospacing="0" w:after="0" w:afterAutospacing="0" w:line="324" w:lineRule="atLeast"/>
-        <w:rPr>
-          <w:color w:val="333333"/>
-        </w:rPr>
-      </w:pPr>
-      <w:r>
-        <w:rPr>
-          <w:color w:val="333333"/>
-        </w:rPr>
-        <w:lastRenderedPageBreak/>
+        <w:spacing w:before="0" w:beforeAutospacing="0" w:after="0" w:afterAutospacing="0" w:line="360" w:lineRule="auto"/>
+        <w:rPr>
+          <w:color w:val="333333"/>
+        </w:rPr>
+      </w:pPr>
+      <w:r>
+        <w:rPr>
+          <w:color w:val="333333"/>
+        </w:rPr>
         <w:t> After the analysis and the discussions parts done the results will be qualitative that may enhance the understanding of the relations that occurs or not between of the data. We also followed the ethical standards required in a research (informed consent, don’t harm, respect for anonymity and confidentiality, respect for privacy, vulnerable groups of people...etc.).</w:t>
       </w:r>
     </w:p>
@@ -1952,6 +2017,7 @@
         <w:rPr>
           <w:color w:val="333333"/>
         </w:rPr>
+        <w:lastRenderedPageBreak/>
         <w:t>Entrepreneurs benefit exceeds the person who starts businesses to include society</w:t>
       </w:r>
       <w:r>
@@ -2125,7 +2191,7 @@
           <w:numId w:val="2"/>
         </w:numPr>
         <w:shd w:val="clear" w:color="auto" w:fill="FFFFFF"/>
-        <w:spacing w:before="0" w:beforeAutospacing="0" w:after="0" w:afterAutospacing="0"/>
+        <w:spacing w:before="0" w:beforeAutospacing="0" w:after="0" w:afterAutospacing="0" w:line="360" w:lineRule="auto"/>
         <w:outlineLvl w:val="1"/>
         <w:rPr>
           <w:color w:val="333333"/>
@@ -2145,7 +2211,7 @@
       <w:pPr>
         <w:pStyle w:val="NormalWeb"/>
         <w:shd w:val="clear" w:color="auto" w:fill="FFFFFF"/>
-        <w:spacing w:before="0" w:beforeAutospacing="0" w:after="408" w:afterAutospacing="0"/>
+        <w:spacing w:before="0" w:beforeAutospacing="0" w:after="408" w:afterAutospacing="0" w:line="360" w:lineRule="auto"/>
         <w:rPr>
           <w:rStyle w:val="Strong"/>
           <w:b w:val="0"/>
@@ -2230,7 +2296,7 @@
       <w:pPr>
         <w:pStyle w:val="NormalWeb"/>
         <w:shd w:val="clear" w:color="auto" w:fill="FFFFFF"/>
-        <w:spacing w:before="0" w:beforeAutospacing="0" w:after="408" w:afterAutospacing="0"/>
+        <w:spacing w:before="0" w:beforeAutospacing="0" w:after="408" w:afterAutospacing="0" w:line="360" w:lineRule="auto"/>
         <w:rPr>
           <w:rStyle w:val="Strong"/>
           <w:color w:val="333333"/>
@@ -2241,7 +2307,7 @@
           <w:noProof/>
         </w:rPr>
         <w:drawing>
-          <wp:inline distT="0" distB="0" distL="0" distR="0" wp14:anchorId="0439AE10" wp14:editId="33D744F3">
+          <wp:inline distT="0" distB="0" distL="0" distR="0" wp14:anchorId="723E106A" wp14:editId="5208B4CF">
             <wp:extent cx="6072188" cy="2271713"/>
             <wp:effectExtent l="0" t="0" r="24130" b="14605"/>
             <wp:docPr id="1" name="Chart 1"/>
@@ -2259,7 +2325,7 @@
       <w:pPr>
         <w:pStyle w:val="NormalWeb"/>
         <w:shd w:val="clear" w:color="auto" w:fill="FFFFFF"/>
-        <w:spacing w:before="0" w:beforeAutospacing="0" w:after="0" w:afterAutospacing="0"/>
+        <w:spacing w:before="0" w:beforeAutospacing="0" w:after="0" w:afterAutospacing="0" w:line="360" w:lineRule="auto"/>
         <w:jc w:val="center"/>
         <w:rPr>
           <w:rStyle w:val="Strong"/>
@@ -2318,7 +2384,7 @@
       <w:pPr>
         <w:pStyle w:val="NormalWeb"/>
         <w:shd w:val="clear" w:color="auto" w:fill="FFFFFF"/>
-        <w:spacing w:before="0" w:beforeAutospacing="0" w:after="0" w:afterAutospacing="0"/>
+        <w:spacing w:before="0" w:beforeAutospacing="0" w:after="0" w:afterAutospacing="0" w:line="360" w:lineRule="auto"/>
         <w:jc w:val="center"/>
         <w:rPr>
           <w:rStyle w:val="Strong"/>
@@ -2332,7 +2398,7 @@
       <w:pPr>
         <w:pStyle w:val="NormalWeb"/>
         <w:shd w:val="clear" w:color="auto" w:fill="FFFFFF"/>
-        <w:spacing w:before="0" w:beforeAutospacing="0" w:after="0" w:afterAutospacing="0"/>
+        <w:spacing w:before="0" w:beforeAutospacing="0" w:after="0" w:afterAutospacing="0" w:line="360" w:lineRule="auto"/>
         <w:rPr>
           <w:bCs/>
           <w:color w:val="000000"/>
@@ -2488,7 +2554,7 @@
           <w:color w:val="000000"/>
           <w:shd w:val="clear" w:color="auto" w:fill="FFFFFF"/>
         </w:rPr>
-        <w:t xml:space="preserve">.  On other hand, for factor-driven the average for Africa, Asia &amp; Oceania and Europe are very close to each other but </w:t>
+        <w:t>.  On other hand, for factor-driven the average for Africa, Asia &amp; Oceania and Europe are very close to each other but Latin America &amp; Caribbean and North America</w:t>
       </w:r>
       <w:r>
         <w:rPr>
@@ -2496,8 +2562,7 @@
           <w:color w:val="000000"/>
           <w:shd w:val="clear" w:color="auto" w:fill="FFFFFF"/>
         </w:rPr>
-        <w:lastRenderedPageBreak/>
-        <w:t>Latin America &amp; Caribbean and North America</w:t>
+        <w:t xml:space="preserve"> do not have any countries fall under this </w:t>
       </w:r>
       <w:r>
         <w:rPr>
@@ -2505,14 +2570,15 @@
           <w:color w:val="000000"/>
           <w:shd w:val="clear" w:color="auto" w:fill="FFFFFF"/>
         </w:rPr>
-        <w:t xml:space="preserve"> do not have any countries fall under this category. Finally for efficiency-driven the average of Asia &amp; Oceania and Latin America &amp; Caribbean is almost same with 0.9 difference only where Africa and Europe were the highest with average 1.11. </w:t>
+        <w:lastRenderedPageBreak/>
+        <w:t xml:space="preserve">category. Finally for efficiency-driven the average of Asia &amp; Oceania and Latin America &amp; Caribbean is almost same with 0.9 difference only where Africa and Europe were the highest with average 1.11. </w:t>
       </w:r>
     </w:p>
     <w:p>
       <w:pPr>
         <w:pStyle w:val="NormalWeb"/>
         <w:shd w:val="clear" w:color="auto" w:fill="FFFFFF"/>
-        <w:spacing w:before="0" w:beforeAutospacing="0" w:after="408" w:afterAutospacing="0"/>
+        <w:spacing w:before="0" w:beforeAutospacing="0" w:after="408" w:afterAutospacing="0" w:line="360" w:lineRule="auto"/>
         <w:rPr>
           <w:rStyle w:val="Strong"/>
           <w:color w:val="333333"/>
@@ -2527,7 +2593,7 @@
           <w:numId w:val="2"/>
         </w:numPr>
         <w:shd w:val="clear" w:color="auto" w:fill="FFFFFF"/>
-        <w:spacing w:before="0" w:beforeAutospacing="0" w:after="0" w:afterAutospacing="0"/>
+        <w:spacing w:before="0" w:beforeAutospacing="0" w:after="0" w:afterAutospacing="0" w:line="360" w:lineRule="auto"/>
         <w:outlineLvl w:val="1"/>
         <w:rPr>
           <w:rStyle w:val="Strong"/>
@@ -2547,7 +2613,7 @@
       <w:pPr>
         <w:pStyle w:val="NormalWeb"/>
         <w:shd w:val="clear" w:color="auto" w:fill="FFFFFF"/>
-        <w:spacing w:before="0" w:beforeAutospacing="0" w:after="408" w:afterAutospacing="0"/>
+        <w:spacing w:before="0" w:beforeAutospacing="0" w:after="408" w:afterAutospacing="0" w:line="360" w:lineRule="auto"/>
         <w:rPr>
           <w:color w:val="333333"/>
         </w:rPr>
@@ -2735,6 +2801,7 @@
     </w:p>
     <w:p>
       <w:pPr>
+        <w:spacing w:line="360" w:lineRule="auto"/>
         <w:rPr>
           <w:rFonts w:ascii="Times New Roman" w:hAnsi="Times New Roman" w:cs="Times New Roman"/>
           <w:sz w:val="24"/>
@@ -2746,7 +2813,7 @@
           <w:noProof/>
         </w:rPr>
         <w:drawing>
-          <wp:inline distT="0" distB="0" distL="0" distR="0" wp14:anchorId="647CED66" wp14:editId="27AC5B11">
+          <wp:inline distT="0" distB="0" distL="0" distR="0" wp14:anchorId="330D3E3E" wp14:editId="1E19B095">
             <wp:extent cx="6193631" cy="2214562"/>
             <wp:effectExtent l="0" t="0" r="17145" b="14605"/>
             <wp:docPr id="2" name="Chart 2"/>
@@ -2762,6 +2829,7 @@
     </w:p>
     <w:p>
       <w:pPr>
+        <w:spacing w:line="360" w:lineRule="auto"/>
         <w:jc w:val="center"/>
         <w:rPr>
           <w:rStyle w:val="Strong"/>
@@ -2811,7 +2879,7 @@
       <w:pPr>
         <w:pStyle w:val="NormalWeb"/>
         <w:shd w:val="clear" w:color="auto" w:fill="FFFFFF"/>
-        <w:spacing w:before="0" w:beforeAutospacing="0" w:after="0" w:afterAutospacing="0"/>
+        <w:spacing w:before="0" w:beforeAutospacing="0" w:after="0" w:afterAutospacing="0" w:line="360" w:lineRule="auto"/>
         <w:rPr>
           <w:bCs/>
           <w:color w:val="000000"/>
@@ -2996,7 +3064,7 @@
       <w:pPr>
         <w:pStyle w:val="NormalWeb"/>
         <w:shd w:val="clear" w:color="auto" w:fill="FFFFFF"/>
-        <w:spacing w:before="0" w:beforeAutospacing="0" w:after="0" w:afterAutospacing="0"/>
+        <w:spacing w:before="0" w:beforeAutospacing="0" w:after="0" w:afterAutospacing="0" w:line="360" w:lineRule="auto"/>
         <w:rPr>
           <w:rFonts w:eastAsiaTheme="minorHAnsi"/>
         </w:rPr>
@@ -3010,7 +3078,7 @@
           <w:numId w:val="2"/>
         </w:numPr>
         <w:shd w:val="clear" w:color="auto" w:fill="FFFFFF"/>
-        <w:spacing w:before="0" w:beforeAutospacing="0" w:after="0" w:afterAutospacing="0"/>
+        <w:spacing w:before="0" w:beforeAutospacing="0" w:after="0" w:afterAutospacing="0" w:line="360" w:lineRule="auto"/>
         <w:outlineLvl w:val="1"/>
         <w:rPr>
           <w:rStyle w:val="Strong"/>
@@ -3036,6 +3104,7 @@
     </w:p>
     <w:p>
       <w:pPr>
+        <w:spacing w:line="360" w:lineRule="auto"/>
         <w:rPr>
           <w:rFonts w:ascii="Times New Roman" w:hAnsi="Times New Roman" w:cs="Times New Roman"/>
           <w:sz w:val="24"/>
@@ -3215,7 +3284,6 @@
           <w:sz w:val="24"/>
           <w:szCs w:val="24"/>
         </w:rPr>
-        <w:lastRenderedPageBreak/>
         <w:t>competitive advantage</w:t>
       </w:r>
       <w:r>
@@ -3301,6 +3369,7 @@
     </w:p>
     <w:p>
       <w:pPr>
+        <w:spacing w:line="360" w:lineRule="auto"/>
         <w:rPr>
           <w:rFonts w:ascii="Times New Roman" w:hAnsi="Times New Roman" w:cs="Times New Roman"/>
           <w:color w:val="333333"/>
@@ -3313,7 +3382,7 @@
           <w:noProof/>
         </w:rPr>
         <w:drawing>
-          <wp:inline distT="0" distB="0" distL="0" distR="0" wp14:anchorId="1A2E5C11" wp14:editId="7F8EB730">
+          <wp:inline distT="0" distB="0" distL="0" distR="0" wp14:anchorId="5A9818B9" wp14:editId="17F94DD2">
             <wp:extent cx="5732145" cy="2208346"/>
             <wp:effectExtent l="0" t="0" r="20955" b="20955"/>
             <wp:docPr id="3" name="Chart 3"/>
@@ -3329,6 +3398,7 @@
     </w:p>
     <w:p>
       <w:pPr>
+        <w:spacing w:line="360" w:lineRule="auto"/>
         <w:jc w:val="center"/>
         <w:rPr>
           <w:rStyle w:val="Strong"/>
@@ -3376,6 +3446,7 @@
     </w:p>
     <w:p>
       <w:pPr>
+        <w:spacing w:line="360" w:lineRule="auto"/>
         <w:rPr>
           <w:rStyle w:val="Strong"/>
           <w:b w:val="0"/>
@@ -3464,6 +3535,7 @@
     </w:p>
     <w:p>
       <w:pPr>
+        <w:spacing w:line="360" w:lineRule="auto"/>
         <w:rPr>
           <w:rFonts w:ascii="Times New Roman" w:hAnsi="Times New Roman" w:cs="Times New Roman"/>
           <w:color w:val="333333"/>
@@ -3475,8 +3547,9 @@
         <w:rPr>
           <w:noProof/>
         </w:rPr>
+        <w:lastRenderedPageBreak/>
         <w:drawing>
-          <wp:inline distT="0" distB="0" distL="0" distR="0" wp14:anchorId="2116A36D" wp14:editId="7C885127">
+          <wp:inline distT="0" distB="0" distL="0" distR="0" wp14:anchorId="522B383F" wp14:editId="5F19A340">
             <wp:extent cx="5983200" cy="2858400"/>
             <wp:effectExtent l="0" t="0" r="17780" b="18415"/>
             <wp:docPr id="5" name="Chart 5" descr="All Countires" title="All Countires"/>
@@ -3492,6 +3565,7 @@
     </w:p>
     <w:p>
       <w:pPr>
+        <w:spacing w:line="360" w:lineRule="auto"/>
         <w:jc w:val="center"/>
         <w:rPr>
           <w:rStyle w:val="Strong"/>
@@ -3528,7 +3602,6 @@
           <w:szCs w:val="24"/>
           <w:shd w:val="clear" w:color="auto" w:fill="FFFFFF"/>
         </w:rPr>
-        <w:lastRenderedPageBreak/>
         <w:t xml:space="preserve">According to figure 4 which is </w:t>
       </w:r>
       <w:r>
@@ -3578,7 +3651,7 @@
           <w:noProof/>
         </w:rPr>
         <w:drawing>
-          <wp:inline distT="0" distB="0" distL="0" distR="0" wp14:anchorId="149E4D17" wp14:editId="180031DE">
+          <wp:inline distT="0" distB="0" distL="0" distR="0" wp14:anchorId="7598AA55" wp14:editId="7CCB8825">
             <wp:extent cx="6136481" cy="2228850"/>
             <wp:effectExtent l="0" t="0" r="17145" b="19050"/>
             <wp:docPr id="6" name="Chart 6"/>
@@ -3594,6 +3667,7 @@
     </w:p>
     <w:p>
       <w:pPr>
+        <w:spacing w:line="360" w:lineRule="auto"/>
         <w:jc w:val="center"/>
         <w:rPr>
           <w:rStyle w:val="Strong"/>
@@ -3605,6 +3679,7 @@
     </w:p>
     <w:p>
       <w:pPr>
+        <w:spacing w:line="360" w:lineRule="auto"/>
         <w:jc w:val="center"/>
         <w:rPr>
           <w:rStyle w:val="Strong"/>
@@ -3712,12 +3787,13 @@
           <w:shd w:val="clear" w:color="auto" w:fill="FFFFFF"/>
         </w:rPr>
       </w:pPr>
+      <w:bookmarkStart w:id="8" w:name="_GoBack"/>
       <w:r>
         <w:rPr>
           <w:noProof/>
         </w:rPr>
         <w:drawing>
-          <wp:inline distT="0" distB="0" distL="0" distR="0" wp14:anchorId="5A85C233" wp14:editId="58781357">
+          <wp:inline distT="0" distB="0" distL="0" distR="0" wp14:anchorId="2732EAA7" wp14:editId="6760E235">
             <wp:extent cx="5732145" cy="1907041"/>
             <wp:effectExtent l="0" t="0" r="20955" b="17145"/>
             <wp:docPr id="7" name="Chart 7"/>
@@ -3730,9 +3806,11 @@
           </wp:inline>
         </w:drawing>
       </w:r>
+      <w:bookmarkEnd w:id="8"/>
     </w:p>
     <w:p>
       <w:pPr>
+        <w:spacing w:line="360" w:lineRule="auto"/>
         <w:jc w:val="center"/>
         <w:rPr>
           <w:rStyle w:val="Strong"/>
@@ -3861,22 +3939,22 @@
           <w:sz w:val="32"/>
         </w:rPr>
       </w:pPr>
-      <w:bookmarkStart w:id="8" w:name="_Toc511646857"/>
-      <w:bookmarkStart w:id="9" w:name="_Toc43369215"/>
+      <w:bookmarkStart w:id="9" w:name="_Toc511646857"/>
+      <w:bookmarkStart w:id="10" w:name="_Toc43369215"/>
       <w:r>
         <w:rPr>
           <w:b/>
           <w:color w:val="333333"/>
           <w:sz w:val="32"/>
         </w:rPr>
-        <w:lastRenderedPageBreak/>
         <w:t>Conclusion and Recommendations</w:t>
       </w:r>
-      <w:bookmarkEnd w:id="8"/>
       <w:bookmarkEnd w:id="9"/>
+      <w:bookmarkEnd w:id="10"/>
     </w:p>
     <w:p>
       <w:pPr>
+        <w:spacing w:line="360" w:lineRule="auto"/>
         <w:ind w:left="630"/>
         <w:jc w:val="both"/>
         <w:rPr>
@@ -4008,6 +4086,7 @@
     </w:p>
     <w:p>
       <w:pPr>
+        <w:spacing w:line="360" w:lineRule="auto"/>
         <w:ind w:left="630"/>
         <w:jc w:val="both"/>
         <w:rPr>
@@ -4022,7 +4101,16 @@
           <w:sz w:val="24"/>
           <w:szCs w:val="24"/>
         </w:rPr>
-        <w:t>Finally, it is the responsibility of each individual in the society along with the responsible agencies to work hard in order to benefit its country and generate a solid pool of successful entrepreneurs that will be reflected on the country`s growth. From our perspective as researchers, following recommendations can be:</w:t>
+        <w:t xml:space="preserve">Finally, it is the responsibility of each individual in the society along with the responsible agencies to work hard in order to benefit its country and generate a solid </w:t>
+      </w:r>
+      <w:r>
+        <w:rPr>
+          <w:rFonts w:asciiTheme="majorBidi" w:hAnsiTheme="majorBidi" w:cstheme="majorBidi"/>
+          <w:sz w:val="24"/>
+          <w:szCs w:val="24"/>
+        </w:rPr>
+        <w:lastRenderedPageBreak/>
+        <w:t>pool of successful entrepreneurs that will be reflected on the country`s growth. From our perspective as researchers, following recommendations can be:</w:t>
       </w:r>
     </w:p>
     <w:p>
@@ -4032,7 +4120,7 @@
           <w:ilvl w:val="0"/>
           <w:numId w:val="6"/>
         </w:numPr>
-        <w:spacing w:after="0"/>
+        <w:spacing w:after="0" w:line="360" w:lineRule="auto"/>
         <w:jc w:val="both"/>
         <w:rPr>
           <w:rFonts w:asciiTheme="majorBidi" w:hAnsiTheme="majorBidi" w:cstheme="majorBidi"/>
@@ -4058,7 +4146,7 @@
           <w:ilvl w:val="0"/>
           <w:numId w:val="6"/>
         </w:numPr>
-        <w:spacing w:after="0"/>
+        <w:spacing w:after="0" w:line="360" w:lineRule="auto"/>
         <w:jc w:val="both"/>
         <w:rPr>
           <w:rFonts w:asciiTheme="majorBidi" w:hAnsiTheme="majorBidi" w:cstheme="majorBidi"/>
@@ -4084,7 +4172,7 @@
           <w:ilvl w:val="0"/>
           <w:numId w:val="6"/>
         </w:numPr>
-        <w:spacing w:after="0"/>
+        <w:spacing w:after="0" w:line="360" w:lineRule="auto"/>
         <w:jc w:val="both"/>
         <w:rPr>
           <w:rFonts w:asciiTheme="majorBidi" w:hAnsiTheme="majorBidi" w:cstheme="majorBidi"/>
@@ -4140,7 +4228,7 @@
           <w:ilvl w:val="0"/>
           <w:numId w:val="6"/>
         </w:numPr>
-        <w:spacing w:after="0"/>
+        <w:spacing w:after="0" w:line="360" w:lineRule="auto"/>
         <w:jc w:val="both"/>
         <w:rPr>
           <w:rFonts w:asciiTheme="majorBidi" w:hAnsiTheme="majorBidi" w:cstheme="majorBidi"/>
@@ -4166,7 +4254,7 @@
           <w:ilvl w:val="0"/>
           <w:numId w:val="6"/>
         </w:numPr>
-        <w:spacing w:after="0"/>
+        <w:spacing w:after="0" w:line="360" w:lineRule="auto"/>
         <w:jc w:val="both"/>
         <w:rPr>
           <w:rFonts w:asciiTheme="majorBidi" w:hAnsiTheme="majorBidi" w:cstheme="majorBidi"/>
@@ -4198,7 +4286,7 @@
           <w:ilvl w:val="0"/>
           <w:numId w:val="6"/>
         </w:numPr>
-        <w:spacing w:after="0"/>
+        <w:spacing w:after="0" w:line="360" w:lineRule="auto"/>
         <w:jc w:val="both"/>
         <w:rPr>
           <w:rFonts w:asciiTheme="majorBidi" w:hAnsiTheme="majorBidi" w:cstheme="majorBidi"/>
@@ -4224,7 +4312,7 @@
           <w:ilvl w:val="0"/>
           <w:numId w:val="6"/>
         </w:numPr>
-        <w:spacing w:after="0"/>
+        <w:spacing w:after="0" w:line="360" w:lineRule="auto"/>
         <w:jc w:val="both"/>
         <w:rPr>
           <w:rFonts w:asciiTheme="majorBidi" w:hAnsiTheme="majorBidi" w:cstheme="majorBidi"/>
@@ -4244,7 +4332,7 @@
           <w:ilvl w:val="0"/>
           <w:numId w:val="6"/>
         </w:numPr>
-        <w:spacing w:after="0"/>
+        <w:spacing w:after="0" w:line="360" w:lineRule="auto"/>
         <w:jc w:val="both"/>
         <w:rPr>
           <w:rFonts w:asciiTheme="majorBidi" w:hAnsiTheme="majorBidi" w:cstheme="majorBidi"/>
@@ -4304,19 +4392,18 @@
           <w:sz w:val="32"/>
         </w:rPr>
       </w:pPr>
-      <w:bookmarkStart w:id="10" w:name="_Toc511646858"/>
-      <w:bookmarkStart w:id="11" w:name="_Toc43369216"/>
+      <w:bookmarkStart w:id="11" w:name="_Toc511646858"/>
+      <w:bookmarkStart w:id="12" w:name="_Toc43369216"/>
       <w:r>
         <w:rPr>
           <w:b/>
           <w:color w:val="333333"/>
           <w:sz w:val="32"/>
         </w:rPr>
-        <w:lastRenderedPageBreak/>
         <w:t>References</w:t>
       </w:r>
-      <w:bookmarkEnd w:id="10"/>
       <w:bookmarkEnd w:id="11"/>
+      <w:bookmarkEnd w:id="12"/>
       <w:r>
         <w:rPr>
           <w:rFonts w:asciiTheme="majorBidi" w:hAnsiTheme="majorBidi" w:cstheme="majorBidi"/>
@@ -4334,7 +4421,7 @@
           <w:ilvl w:val="0"/>
           <w:numId w:val="5"/>
         </w:numPr>
-        <w:spacing w:after="0" w:line="240" w:lineRule="auto"/>
+        <w:spacing w:after="0" w:line="360" w:lineRule="auto"/>
         <w:ind w:left="1080"/>
         <w:rPr>
           <w:rFonts w:ascii="Times New Roman" w:eastAsia="Times New Roman" w:hAnsi="Times New Roman" w:cs="Times New Roman"/>
@@ -4366,6 +4453,7 @@
     </w:p>
     <w:p>
       <w:pPr>
+        <w:spacing w:line="360" w:lineRule="auto"/>
         <w:ind w:left="360"/>
         <w:rPr>
           <w:rFonts w:asciiTheme="majorBidi" w:eastAsia="Times New Roman" w:hAnsiTheme="majorBidi" w:cstheme="majorBidi"/>
@@ -4382,7 +4470,7 @@
           <w:ilvl w:val="0"/>
           <w:numId w:val="5"/>
         </w:numPr>
-        <w:spacing w:after="0" w:line="240" w:lineRule="auto"/>
+        <w:spacing w:after="0" w:line="360" w:lineRule="auto"/>
         <w:ind w:left="1080"/>
         <w:rPr>
           <w:rFonts w:ascii="Times New Roman" w:eastAsia="Times New Roman" w:hAnsi="Times New Roman" w:cs="Times New Roman"/>
@@ -4428,12 +4516,23 @@
             <w:sz w:val="24"/>
             <w:szCs w:val="24"/>
           </w:rPr>
-          <w:t>http://www.hsj.gr/medicine/what-are-the-major-ethical-issues-in-conducting-research-is-there-a-conflict-between-the-research-ethics-and-the-nature-of-nursing.php?aid=3485</w:t>
+          <w:t>http://www.hsj.gr/medicine/what-are-the-major-</w:t>
+        </w:r>
+        <w:r>
+          <w:rPr>
+            <w:rFonts w:ascii="Times New Roman" w:eastAsia="Times New Roman" w:hAnsi="Times New Roman" w:cs="Times New Roman"/>
+            <w:color w:val="333333"/>
+            <w:sz w:val="24"/>
+            <w:szCs w:val="24"/>
+          </w:rPr>
+          <w:lastRenderedPageBreak/>
+          <w:t>ethical-issues-in-conducting-research-is-there-a-conflict-between-the-research-ethics-and-the-nature-of-nursing.php?aid=3485</w:t>
         </w:r>
       </w:hyperlink>
     </w:p>
     <w:p>
       <w:pPr>
+        <w:spacing w:line="360" w:lineRule="auto"/>
         <w:ind w:left="360"/>
         <w:rPr>
           <w:rFonts w:asciiTheme="majorBidi" w:eastAsia="Times New Roman" w:hAnsiTheme="majorBidi" w:cstheme="majorBidi"/>
@@ -4450,7 +4549,7 @@
           <w:ilvl w:val="0"/>
           <w:numId w:val="5"/>
         </w:numPr>
-        <w:spacing w:after="0" w:line="240" w:lineRule="auto"/>
+        <w:spacing w:after="0" w:line="360" w:lineRule="auto"/>
         <w:ind w:left="1080"/>
         <w:rPr>
           <w:rFonts w:ascii="Times New Roman" w:eastAsia="Times New Roman" w:hAnsi="Times New Roman" w:cs="Times New Roman"/>
@@ -4482,6 +4581,7 @@
     </w:p>
     <w:p>
       <w:pPr>
+        <w:spacing w:line="360" w:lineRule="auto"/>
         <w:ind w:left="360"/>
         <w:rPr>
           <w:rFonts w:asciiTheme="majorBidi" w:eastAsia="Times New Roman" w:hAnsiTheme="majorBidi" w:cstheme="majorBidi"/>
@@ -4498,7 +4598,7 @@
           <w:ilvl w:val="0"/>
           <w:numId w:val="5"/>
         </w:numPr>
-        <w:spacing w:after="0" w:line="240" w:lineRule="auto"/>
+        <w:spacing w:after="0" w:line="360" w:lineRule="auto"/>
         <w:ind w:left="1080"/>
         <w:rPr>
           <w:rFonts w:ascii="Times New Roman" w:eastAsia="Times New Roman" w:hAnsi="Times New Roman" w:cs="Times New Roman"/>
@@ -4611,7 +4711,7 @@
     <w:p>
       <w:pPr>
         <w:pStyle w:val="ListParagraph"/>
-        <w:spacing w:after="0" w:line="240" w:lineRule="auto"/>
+        <w:spacing w:after="0" w:line="360" w:lineRule="auto"/>
         <w:ind w:left="1080"/>
         <w:rPr>
           <w:rFonts w:ascii="Times New Roman" w:eastAsia="Times New Roman" w:hAnsi="Times New Roman" w:cs="Times New Roman"/>
@@ -7805,11 +7905,11 @@
         </c:dLbls>
         <c:gapWidth val="219"/>
         <c:overlap val="-27"/>
-        <c:axId val="120187136"/>
-        <c:axId val="120188928"/>
+        <c:axId val="145789312"/>
+        <c:axId val="145790848"/>
       </c:barChart>
       <c:catAx>
-        <c:axId val="120187136"/>
+        <c:axId val="145789312"/>
         <c:scaling>
           <c:orientation val="minMax"/>
         </c:scaling>
@@ -7852,7 +7952,7 @@
             <a:endParaRPr lang="en-US"/>
           </a:p>
         </c:txPr>
-        <c:crossAx val="120188928"/>
+        <c:crossAx val="145790848"/>
         <c:crosses val="autoZero"/>
         <c:auto val="1"/>
         <c:lblAlgn val="ctr"/>
@@ -7860,7 +7960,7 @@
         <c:noMultiLvlLbl val="0"/>
       </c:catAx>
       <c:valAx>
-        <c:axId val="120188928"/>
+        <c:axId val="145790848"/>
         <c:scaling>
           <c:orientation val="minMax"/>
         </c:scaling>
@@ -7911,7 +8011,7 @@
             <a:endParaRPr lang="en-US"/>
           </a:p>
         </c:txPr>
-        <c:crossAx val="120187136"/>
+        <c:crossAx val="145789312"/>
         <c:crosses val="autoZero"/>
         <c:crossBetween val="between"/>
       </c:valAx>
@@ -9514,11 +9614,11 @@
         </c:dLbls>
         <c:gapWidth val="219"/>
         <c:overlap val="-27"/>
-        <c:axId val="120515584"/>
-        <c:axId val="121045760"/>
+        <c:axId val="146490496"/>
+        <c:axId val="146492032"/>
       </c:barChart>
       <c:catAx>
-        <c:axId val="120515584"/>
+        <c:axId val="146490496"/>
         <c:scaling>
           <c:orientation val="minMax"/>
         </c:scaling>
@@ -9561,7 +9661,7 @@
             <a:endParaRPr lang="en-US"/>
           </a:p>
         </c:txPr>
-        <c:crossAx val="121045760"/>
+        <c:crossAx val="146492032"/>
         <c:crosses val="autoZero"/>
         <c:auto val="1"/>
         <c:lblAlgn val="ctr"/>
@@ -9569,7 +9669,7 @@
         <c:noMultiLvlLbl val="0"/>
       </c:catAx>
       <c:valAx>
-        <c:axId val="121045760"/>
+        <c:axId val="146492032"/>
         <c:scaling>
           <c:orientation val="minMax"/>
         </c:scaling>
@@ -9606,7 +9706,7 @@
             <a:endParaRPr lang="en-US"/>
           </a:p>
         </c:txPr>
-        <c:crossAx val="120515584"/>
+        <c:crossAx val="146490496"/>
         <c:crosses val="autoZero"/>
         <c:crossBetween val="between"/>
       </c:valAx>
@@ -11176,11 +11276,11 @@
         </c:dLbls>
         <c:gapWidth val="219"/>
         <c:overlap val="-27"/>
-        <c:axId val="121192448"/>
-        <c:axId val="121193984"/>
+        <c:axId val="146749312"/>
+        <c:axId val="146750848"/>
       </c:barChart>
       <c:catAx>
-        <c:axId val="121192448"/>
+        <c:axId val="146749312"/>
         <c:scaling>
           <c:orientation val="minMax"/>
         </c:scaling>
@@ -11223,7 +11323,7 @@
             <a:endParaRPr lang="en-US"/>
           </a:p>
         </c:txPr>
-        <c:crossAx val="121193984"/>
+        <c:crossAx val="146750848"/>
         <c:crosses val="autoZero"/>
         <c:auto val="1"/>
         <c:lblAlgn val="ctr"/>
@@ -11231,7 +11331,7 @@
         <c:noMultiLvlLbl val="0"/>
       </c:catAx>
       <c:valAx>
-        <c:axId val="121193984"/>
+        <c:axId val="146750848"/>
         <c:scaling>
           <c:orientation val="minMax"/>
         </c:scaling>
@@ -11282,7 +11382,7 @@
             <a:endParaRPr lang="en-US"/>
           </a:p>
         </c:txPr>
-        <c:crossAx val="121192448"/>
+        <c:crossAx val="146749312"/>
         <c:crosses val="autoZero"/>
         <c:crossBetween val="between"/>
       </c:valAx>
@@ -11942,11 +12042,11 @@
         </c:dLbls>
         <c:gapWidth val="218"/>
         <c:overlap val="-27"/>
-        <c:axId val="121266176"/>
-        <c:axId val="121267712"/>
+        <c:axId val="146793984"/>
+        <c:axId val="146795520"/>
       </c:barChart>
       <c:catAx>
-        <c:axId val="121266176"/>
+        <c:axId val="146793984"/>
         <c:scaling>
           <c:orientation val="minMax"/>
         </c:scaling>
@@ -11955,7 +12055,7 @@
         <c:majorTickMark val="out"/>
         <c:minorTickMark val="none"/>
         <c:tickLblPos val="nextTo"/>
-        <c:crossAx val="121267712"/>
+        <c:crossAx val="146795520"/>
         <c:crosses val="autoZero"/>
         <c:auto val="1"/>
         <c:lblAlgn val="ctr"/>
@@ -11963,7 +12063,7 @@
         <c:noMultiLvlLbl val="0"/>
       </c:catAx>
       <c:valAx>
-        <c:axId val="121267712"/>
+        <c:axId val="146795520"/>
         <c:scaling>
           <c:orientation val="minMax"/>
         </c:scaling>
@@ -11974,7 +12074,7 @@
         <c:majorTickMark val="out"/>
         <c:minorTickMark val="none"/>
         <c:tickLblPos val="nextTo"/>
-        <c:crossAx val="121266176"/>
+        <c:crossAx val="146793984"/>
         <c:crosses val="autoZero"/>
         <c:crossBetween val="between"/>
       </c:valAx>
@@ -13039,11 +13139,11 @@
         </c:dLbls>
         <c:gapWidth val="219"/>
         <c:overlap val="-27"/>
-        <c:axId val="121340672"/>
-        <c:axId val="121342208"/>
+        <c:axId val="147949824"/>
+        <c:axId val="149557248"/>
       </c:barChart>
       <c:catAx>
-        <c:axId val="121340672"/>
+        <c:axId val="147949824"/>
         <c:scaling>
           <c:orientation val="minMax"/>
         </c:scaling>
@@ -13063,7 +13163,7 @@
             <a:endParaRPr lang="en-US"/>
           </a:p>
         </c:txPr>
-        <c:crossAx val="121342208"/>
+        <c:crossAx val="149557248"/>
         <c:crosses val="autoZero"/>
         <c:auto val="1"/>
         <c:lblAlgn val="ctr"/>
@@ -13071,7 +13171,7 @@
         <c:noMultiLvlLbl val="0"/>
       </c:catAx>
       <c:valAx>
-        <c:axId val="121342208"/>
+        <c:axId val="149557248"/>
         <c:scaling>
           <c:orientation val="minMax"/>
         </c:scaling>
@@ -13092,7 +13192,7 @@
             <a:endParaRPr lang="en-US"/>
           </a:p>
         </c:txPr>
-        <c:crossAx val="121340672"/>
+        <c:crossAx val="147949824"/>
         <c:crosses val="autoZero"/>
         <c:crossBetween val="between"/>
       </c:valAx>
@@ -13387,11 +13487,11 @@
         </c:dLbls>
         <c:gapWidth val="218"/>
         <c:overlap val="-27"/>
-        <c:axId val="121455744"/>
-        <c:axId val="121457280"/>
+        <c:axId val="149588608"/>
+        <c:axId val="149590400"/>
       </c:barChart>
       <c:catAx>
-        <c:axId val="121455744"/>
+        <c:axId val="149588608"/>
         <c:scaling>
           <c:orientation val="minMax"/>
         </c:scaling>
@@ -13400,7 +13500,7 @@
         <c:majorTickMark val="out"/>
         <c:minorTickMark val="none"/>
         <c:tickLblPos val="nextTo"/>
-        <c:crossAx val="121457280"/>
+        <c:crossAx val="149590400"/>
         <c:crosses val="autoZero"/>
         <c:auto val="1"/>
         <c:lblAlgn val="ctr"/>
@@ -13408,7 +13508,7 @@
         <c:noMultiLvlLbl val="0"/>
       </c:catAx>
       <c:valAx>
-        <c:axId val="121457280"/>
+        <c:axId val="149590400"/>
         <c:scaling>
           <c:orientation val="minMax"/>
         </c:scaling>
@@ -13419,7 +13519,7 @@
         <c:majorTickMark val="out"/>
         <c:minorTickMark val="none"/>
         <c:tickLblPos val="nextTo"/>
-        <c:crossAx val="121455744"/>
+        <c:crossAx val="149588608"/>
         <c:crosses val="autoZero"/>
         <c:crossBetween val="between"/>
       </c:valAx>
@@ -13757,7 +13857,7 @@
 </file>
 
 <file path=customXml/itemProps2.xml><?xml version="1.0" encoding="utf-8"?>
-<ds:datastoreItem xmlns:ds="http://schemas.openxmlformats.org/officeDocument/2006/customXml" ds:itemID="{A73138DF-458D-453A-8400-DC7F05B580E6}">
+<ds:datastoreItem xmlns:ds="http://schemas.openxmlformats.org/officeDocument/2006/customXml" ds:itemID="{389AB60E-C453-434F-AB8C-9DAD87601E11}">
   <ds:schemaRefs>
     <ds:schemaRef ds:uri="http://schemas.openxmlformats.org/officeDocument/2006/bibliography"/>
   </ds:schemaRefs>

</xml_diff>